<commit_message>
Updates to TemporalExpression TR
</commit_message>
<xml_diff>
--- a/OnfModel/CoreGendoc/ModelDescriptions/TR-512.18_OnfCoreIm-TemporalExpression-gd.docx
+++ b/OnfModel/CoreGendoc/ModelDescriptions/TR-512.18_OnfCoreIm-TemporalExpression-gd.docx
@@ -136,23 +136,7 @@
           <w:color w:val="7030A0"/>
           <w:lang w:val="en-GB"/>
         </w:rPr>
-        <w:t>.uml' element=</w:t>
-      </w:r>
-      <w:proofErr w:type="gramStart"/>
-      <w:r>
-        <w:rPr>
-          <w:color w:val="7030A0"/>
-          <w:lang w:val="en-GB"/>
-        </w:rPr>
-        <w:t>’{</w:t>
-      </w:r>
-      <w:proofErr w:type="gramEnd"/>
-      <w:r>
-        <w:rPr>
-          <w:color w:val="7030A0"/>
-          <w:lang w:val="en-GB"/>
-        </w:rPr>
-        <w:t xml:space="preserve">0}’ </w:t>
+        <w:t xml:space="preserve">.uml' element=’{0}’ </w:t>
       </w:r>
       <w:proofErr w:type="spellStart"/>
       <w:r>
@@ -255,18 +239,8 @@
           <w:sz w:val="22"/>
           <w:lang w:val="en-GB"/>
         </w:rPr>
-        <w:t xml:space="preserve">{path for output </w:t>
-      </w:r>
-      <w:proofErr w:type="gramStart"/>
-      <w:r>
-        <w:rPr>
-          <w:color w:val="7030A0"/>
-          <w:sz w:val="22"/>
-          <w:lang w:val="en-GB"/>
-        </w:rPr>
-        <w:t>files}\</w:t>
-      </w:r>
-      <w:proofErr w:type="gramEnd"/>
+        <w:t>{path for output files}\</w:t>
+      </w:r>
       <w:r>
         <w:rPr>
           <w:color w:val="FF0000"/>
@@ -434,18 +408,8 @@
           <w:sz w:val="22"/>
           <w:lang w:val="en-GB"/>
         </w:rPr>
-        <w:t xml:space="preserve">{path for output </w:t>
-      </w:r>
-      <w:proofErr w:type="gramStart"/>
-      <w:r>
-        <w:rPr>
-          <w:color w:val="7030A0"/>
-          <w:sz w:val="22"/>
-          <w:lang w:val="en-GB"/>
-        </w:rPr>
-        <w:t>files}\</w:t>
-      </w:r>
-      <w:proofErr w:type="gramEnd"/>
+        <w:t>{path for output files}\</w:t>
+      </w:r>
       <w:r>
         <w:rPr>
           <w:color w:val="FF0000"/>
@@ -774,7 +738,7 @@
                               <w:rPr>
                                 <w:rFonts w:asciiTheme="minorHAnsi" w:hAnsiTheme="minorHAnsi"/>
                               </w:rPr>
-                              <w:t>October</w:t>
+                              <w:t>July</w:t>
                             </w:r>
                             <w:r>
                               <w:rPr>
@@ -786,7 +750,7 @@
                               <w:rPr>
                                 <w:rFonts w:asciiTheme="minorHAnsi" w:hAnsiTheme="minorHAnsi"/>
                               </w:rPr>
-                              <w:t>2</w:t>
+                              <w:t>3</w:t>
                             </w:r>
                           </w:p>
                         </w:txbxContent>
@@ -891,7 +855,7 @@
                         <w:rPr>
                           <w:rFonts w:asciiTheme="minorHAnsi" w:hAnsiTheme="minorHAnsi"/>
                         </w:rPr>
-                        <w:t>October</w:t>
+                        <w:t>July</w:t>
                       </w:r>
                       <w:r>
                         <w:rPr>
@@ -903,7 +867,7 @@
                         <w:rPr>
                           <w:rFonts w:asciiTheme="minorHAnsi" w:hAnsiTheme="minorHAnsi"/>
                         </w:rPr>
-                        <w:t>2</w:t>
+                        <w:t>3</w:t>
                       </w:r>
                     </w:p>
                   </w:txbxContent>
@@ -1082,7 +1046,7 @@
         <w:t>2</w:t>
       </w:r>
       <w:r>
-        <w:t>2</w:t>
+        <w:t>3</w:t>
       </w:r>
       <w:r>
         <w:t xml:space="preserve"> Open Networking Foundation. All rights reserved.</w:t>
@@ -3939,21 +3903,7 @@
                 <w:sz w:val="20"/>
                 <w:szCs w:val="20"/>
               </w:rPr>
-              <w:t>October</w:t>
-            </w:r>
-            <w:r>
-              <w:rPr>
-                <w:sz w:val="20"/>
-                <w:szCs w:val="20"/>
-              </w:rPr>
-              <w:t xml:space="preserve"> 202</w:t>
-            </w:r>
-            <w:r>
-              <w:rPr>
-                <w:sz w:val="20"/>
-                <w:szCs w:val="20"/>
-              </w:rPr>
-              <w:t>2</w:t>
+              <w:t>July 2023</w:t>
             </w:r>
             <w:r>
               <w:rPr>
@@ -4980,8 +4930,16 @@
       </w:r>
     </w:p>
     <w:p>
+      <w:commentRangeStart w:id="25"/>
       <w:r>
         <w:t>….</w:t>
+      </w:r>
+      <w:commentRangeEnd w:id="25"/>
+      <w:r>
+        <w:rPr>
+          <w:rStyle w:val="CommentReference"/>
+        </w:rPr>
+        <w:commentReference w:id="25"/>
       </w:r>
     </w:p>
     <w:p>
@@ -5301,11 +5259,11 @@
       <w:pPr>
         <w:pStyle w:val="Heading2"/>
       </w:pPr>
-      <w:bookmarkStart w:id="25" w:name="_Toc434403124"/>
+      <w:bookmarkStart w:id="26" w:name="_Toc434403124"/>
       <w:r>
         <w:t>Temporal Expression Data Types</w:t>
       </w:r>
-      <w:bookmarkEnd w:id="25"/>
+      <w:bookmarkEnd w:id="26"/>
     </w:p>
     <w:p>
       <w:pPr>
@@ -5685,11 +5643,11 @@
       <w:pPr>
         <w:pStyle w:val="Heading2"/>
       </w:pPr>
-      <w:bookmarkStart w:id="26" w:name="_Toc434403126"/>
+      <w:bookmarkStart w:id="27" w:name="_Toc434403126"/>
       <w:r>
         <w:t>Enumeration Types</w:t>
       </w:r>
-      <w:bookmarkEnd w:id="26"/>
+      <w:bookmarkEnd w:id="27"/>
     </w:p>
     <w:p>
       <w:pPr>
@@ -5996,8 +5954,19 @@
         <w:pStyle w:val="Heading3"/>
         <w:keepNext w:val="0"/>
       </w:pPr>
+      <w:commentRangeStart w:id="28"/>
       <w:r>
         <w:t>Period duration</w:t>
+      </w:r>
+      <w:commentRangeEnd w:id="28"/>
+      <w:r>
+        <w:rPr>
+          <w:rStyle w:val="CommentReference"/>
+          <w:rFonts w:ascii="Times New Roman" w:eastAsiaTheme="minorEastAsia" w:hAnsi="Times New Roman" w:cstheme="minorBidi"/>
+          <w:b w:val="0"/>
+          <w:bCs w:val="0"/>
+        </w:rPr>
+        <w:commentReference w:id="28"/>
       </w:r>
     </w:p>
     <w:p>
@@ -7232,25 +7201,7 @@
         <w:t>, t</w:t>
       </w:r>
       <w:r>
-        <w:t xml:space="preserve">he intersection results in every Monday and Tuesday between </w:t>
-      </w:r>
-      <w:r>
-        <w:t xml:space="preserve">1 January 2023 00:00:00 (Sunday)  End: 31 March 2023 23:59:59 </w:t>
-      </w:r>
-      <w:r>
-        <w:t xml:space="preserve">as well as between </w:t>
-      </w:r>
-      <w:r>
-        <w:t xml:space="preserve">1 June 2023 00:01:00 (Thursday) 30 June </w:t>
-      </w:r>
-      <w:r>
-        <w:t xml:space="preserve">and </w:t>
-      </w:r>
-      <w:r>
-        <w:t>2023 22:59:59 (Friday)</w:t>
-      </w:r>
-      <w:r>
-        <w:t xml:space="preserve">. </w:t>
+        <w:t xml:space="preserve">he intersection results in every Monday and Tuesday between 1 January 2023 00:00:00 (Sunday)  End: 31 March 2023 23:59:59 as well as between 1 June 2023 00:01:00 (Thursday) 30 June and 2023 22:59:59 (Friday). </w:t>
       </w:r>
     </w:p>
     <w:p>
@@ -7511,10 +7462,7 @@
         <w:t xml:space="preserve"> has</w:t>
       </w:r>
       <w:r>
-        <w:t xml:space="preserve"> </w:t>
-      </w:r>
-      <w:r>
-        <w:t xml:space="preserve">(in </w:t>
+        <w:t xml:space="preserve"> (in </w:t>
       </w:r>
       <w:proofErr w:type="spellStart"/>
       <w:r>
@@ -7522,10 +7470,7 @@
       </w:r>
       <w:proofErr w:type="spellEnd"/>
       <w:r>
-        <w:t>)</w:t>
-      </w:r>
-      <w:r>
-        <w:t>:</w:t>
+        <w:t>):</w:t>
       </w:r>
     </w:p>
     <w:p>
@@ -7671,20 +7616,11 @@
       </w:r>
       <w:proofErr w:type="spellEnd"/>
       <w:r>
-        <w:t xml:space="preserve"> set to INTERSECT</w:t>
-      </w:r>
-      <w:r>
-        <w:t>ION</w:t>
-      </w:r>
-      <w:r>
-        <w:t xml:space="preserve"> and refers to </w:t>
-      </w:r>
-      <w:proofErr w:type="spellStart"/>
-      <w:r>
-        <w:t>Te</w:t>
-      </w:r>
-      <w:r>
-        <w:t>A</w:t>
+        <w:t xml:space="preserve"> set to INTERSECTION and refers to </w:t>
+      </w:r>
+      <w:proofErr w:type="spellStart"/>
+      <w:r>
+        <w:t>TeA</w:t>
       </w:r>
       <w:proofErr w:type="spellEnd"/>
       <w:r>
@@ -7815,6 +7751,14 @@
       <w:r>
         <w:lastRenderedPageBreak/>
         <w:t>Using the temporal model</w:t>
+      </w:r>
+    </w:p>
+    <w:p>
+      <w:pPr>
+        <w:pStyle w:val="Heading2"/>
+      </w:pPr>
+      <w:r>
+        <w:t>Application to elements of the domain model</w:t>
       </w:r>
     </w:p>
     <w:p>
@@ -8070,6 +8014,7 @@
     </w:p>
     <w:p>
       <w:r>
+        <w:lastRenderedPageBreak/>
         <w:t xml:space="preserve">It appears that there is a need for an idempotent add (i.e., </w:t>
       </w:r>
       <w:r>
@@ -8096,7 +8041,6 @@
     </w:p>
     <w:p>
       <w:r>
-        <w:lastRenderedPageBreak/>
         <w:t>There is a clear challenge adding and removing by list position as opposed to invariant id as there may be race conditions with competing adds and removes.</w:t>
       </w:r>
     </w:p>
@@ -8169,10 +8113,10 @@
             <v:path o:extrusionok="f" gradientshapeok="t" o:connecttype="rect"/>
             <o:lock v:ext="edit" aspectratio="t"/>
           </v:shapetype>
-          <v:shape id="_x0000_i1030" type="#_x0000_t75" style="width:413.25pt;height:228pt" o:ole="">
-            <v:imagedata r:id="rId20" o:title=""/>
+          <v:shape id="_x0000_i1025" type="#_x0000_t75" style="width:413pt;height:228pt" o:ole="">
+            <v:imagedata r:id="rId21" o:title=""/>
           </v:shape>
-          <o:OLEObject Type="Embed" ProgID="PowerPoint.Slide.12" ShapeID="_x0000_i1030" DrawAspect="Content" ObjectID="_1724741657" r:id="rId21"/>
+          <o:OLEObject Type="Embed" ProgID="PowerPoint.Slide.12" ShapeID="_x0000_i1025" DrawAspect="Content" ObjectID="_1742035796" r:id="rId22"/>
         </w:object>
       </w:r>
     </w:p>
@@ -8181,8 +8125,8 @@
       <w:pPr>
         <w:pStyle w:val="FigureCaption"/>
       </w:pPr>
-      <w:bookmarkStart w:id="27" w:name="_Toc112853743"/>
-      <w:bookmarkStart w:id="28" w:name="_Ref114038894"/>
+      <w:bookmarkStart w:id="29" w:name="_Toc112853743"/>
+      <w:bookmarkStart w:id="30" w:name="_Ref114038894"/>
       <w:r>
         <w:t xml:space="preserve">Figure </w:t>
       </w:r>
@@ -8234,8 +8178,8 @@
       <w:r>
         <w:t xml:space="preserve"> </w:t>
       </w:r>
-      <w:bookmarkEnd w:id="27"/>
-      <w:bookmarkEnd w:id="28"/>
+      <w:bookmarkEnd w:id="29"/>
+      <w:bookmarkEnd w:id="30"/>
       <w:proofErr w:type="spellStart"/>
       <w:r>
         <w:t>TemporalExpresion</w:t>
@@ -8258,10 +8202,10 @@
           <w:noProof/>
         </w:rPr>
         <w:object w:dxaOrig="5096" w:dyaOrig="4542" w14:anchorId="7C08EACC">
-          <v:shape id="_x0000_i1036" type="#_x0000_t75" style="width:359.25pt;height:320.25pt" o:ole="">
-            <v:imagedata r:id="rId22" o:title=""/>
+          <v:shape id="_x0000_i1026" type="#_x0000_t75" style="width:359.5pt;height:320pt" o:ole="">
+            <v:imagedata r:id="rId23" o:title=""/>
           </v:shape>
-          <o:OLEObject Type="Embed" ProgID="PowerPoint.Slide.12" ShapeID="_x0000_i1036" DrawAspect="Content" ObjectID="_1724741658" r:id="rId23"/>
+          <o:OLEObject Type="Embed" ProgID="PowerPoint.Slide.12" ShapeID="_x0000_i1026" DrawAspect="Content" ObjectID="_1742035797" r:id="rId24"/>
         </w:object>
       </w:r>
     </w:p>
@@ -8326,30 +8270,416 @@
       </w:r>
       <w:proofErr w:type="spellEnd"/>
       <w:r>
-        <w:t xml:space="preserve"> being applied to an entity – </w:t>
-      </w:r>
-      <w:r>
-        <w:t>Rough Expansion</w:t>
-      </w:r>
-    </w:p>
-    <w:p>
-      <w:pPr>
-        <w:jc w:val="center"/>
+        <w:t xml:space="preserve"> being applied to an entity – Rough Expansion</w:t>
+      </w:r>
+    </w:p>
+    <w:p>
+      <w:pPr>
+        <w:pStyle w:val="Heading2"/>
         <w:rPr>
           <w:noProof/>
         </w:rPr>
       </w:pPr>
-    </w:p>
-    <w:p>
       <w:r>
         <w:rPr>
           <w:noProof/>
         </w:rPr>
+        <w:t>Application to deal with plan deviations and plan alternatives</w:t>
+      </w:r>
+    </w:p>
+    <w:p>
+      <w:commentRangeStart w:id="31"/>
+      <w:r>
+        <w:t>The temporal model is applied to the modeling of both actual history and possible future. Considering possible future, there are several degrees:</w:t>
+      </w:r>
+      <w:commentRangeEnd w:id="31"/>
+      <w:r>
+        <w:rPr>
+          <w:rStyle w:val="CommentReference"/>
+        </w:rPr>
+        <w:commentReference w:id="31"/>
+      </w:r>
+    </w:p>
+    <w:p>
+      <w:pPr>
+        <w:pStyle w:val="ListParagraph"/>
+        <w:numPr>
+          <w:ilvl w:val="0"/>
+          <w:numId w:val="18"/>
+        </w:numPr>
+      </w:pPr>
+      <w:r>
+        <w:t>Committed future</w:t>
+      </w:r>
+    </w:p>
+    <w:p>
+      <w:pPr>
+        <w:pStyle w:val="ListParagraph"/>
+        <w:numPr>
+          <w:ilvl w:val="0"/>
+          <w:numId w:val="18"/>
+        </w:numPr>
+      </w:pPr>
+      <w:r>
+        <w:t>Temporary deviation from commitment</w:t>
+      </w:r>
+    </w:p>
+    <w:p>
+      <w:pPr>
+        <w:pStyle w:val="ListParagraph"/>
+        <w:numPr>
+          <w:ilvl w:val="0"/>
+          <w:numId w:val="18"/>
+        </w:numPr>
+      </w:pPr>
+      <w:r>
+        <w:t>Alternative futures</w:t>
+      </w:r>
+    </w:p>
+    <w:p>
+      <w:r>
+        <w:t>The following subsections consider each of the above.</w:t>
+      </w:r>
+    </w:p>
+    <w:p>
+      <w:pPr>
+        <w:pStyle w:val="Heading3"/>
+      </w:pPr>
+      <w:r>
+        <w:t>Committed future</w:t>
+      </w:r>
+    </w:p>
+    <w:p>
+      <w:r>
+        <w:t>This</w:t>
+      </w:r>
+      <w:r>
+        <w:t xml:space="preserve"> </w:t>
+      </w:r>
+      <w:r>
+        <w:t xml:space="preserve">is a single thread of time where, at any </w:t>
+      </w:r>
+      <w:proofErr w:type="gramStart"/>
+      <w:r>
+        <w:t>particular point</w:t>
+      </w:r>
+      <w:proofErr w:type="gramEnd"/>
+      <w:r>
+        <w:t xml:space="preserve"> in time, there is no conflict between resource usages in the same way there is no conflict in usage in live solution, i.e., each unit of resource can be used only once.</w:t>
+      </w:r>
+    </w:p>
+    <w:p>
+      <w:r>
+        <w:t xml:space="preserve">Unlike the live solution, some resources may not have a defined state (distinct from known state, the resource must be in a state even if it is not known). The representation of committed future provides a set of constraints that restrict what is </w:t>
+      </w:r>
+      <w:r>
+        <w:t xml:space="preserve">intended. </w:t>
+      </w:r>
+    </w:p>
+    <w:p>
+      <w:r>
+        <w:lastRenderedPageBreak/>
+        <w:t xml:space="preserve">The committed future is a statement of a progression of outcomes that is a realization solution to the outcomes requested, usually with more detail that was provided in the request. It is possible to: </w:t>
+      </w:r>
+    </w:p>
+    <w:p>
+      <w:pPr>
+        <w:pStyle w:val="ListParagraph"/>
+        <w:numPr>
+          <w:ilvl w:val="0"/>
+          <w:numId w:val="19"/>
+        </w:numPr>
+      </w:pPr>
+      <w:r>
+        <w:t>delay the specification of resource configuration state to the moment when it is required</w:t>
+      </w:r>
+    </w:p>
+    <w:p>
+      <w:pPr>
+        <w:pStyle w:val="ListParagraph"/>
+        <w:numPr>
+          <w:ilvl w:val="0"/>
+          <w:numId w:val="19"/>
+        </w:numPr>
+      </w:pPr>
+      <w:r>
+        <w:t>plan explicit resource configuration state ahead of time</w:t>
+      </w:r>
+    </w:p>
+    <w:p>
+      <w:r>
+        <w:t xml:space="preserve">In both cases there is a chance that the resources will not be available </w:t>
+      </w:r>
+      <w:proofErr w:type="gramStart"/>
+      <w:r>
+        <w:t>at the moment</w:t>
+      </w:r>
+      <w:proofErr w:type="gramEnd"/>
+      <w:r>
+        <w:t xml:space="preserve"> they are required to support the desired outcome, however,</w:t>
+      </w:r>
+      <w:r>
+        <w:t xml:space="preserve"> in many cases</w:t>
+      </w:r>
+      <w:r>
+        <w:t xml:space="preserve"> a</w:t>
+      </w:r>
+      <w:r>
+        <w:t>n appropriately</w:t>
+      </w:r>
+      <w:r>
+        <w:t xml:space="preserve"> detailed plan that</w:t>
+      </w:r>
+      <w:r>
+        <w:t xml:space="preserve"> is</w:t>
+      </w:r>
+      <w:r>
+        <w:t xml:space="preserve"> continually evaluated for achievability </w:t>
+      </w:r>
+      <w:r>
+        <w:t>will provide a greater likelihood of success than a delayed specification where resources may just not be available. Clearly, continual evaluation comes at a cost.</w:t>
+      </w:r>
+    </w:p>
+    <w:p>
+      <w:pPr>
+        <w:pStyle w:val="Heading3"/>
+      </w:pPr>
+      <w:r>
+        <w:t>Temporary deviation from commitment</w:t>
+      </w:r>
+    </w:p>
+    <w:p>
+      <w:r>
+        <w:t>This can apply:</w:t>
+      </w:r>
+    </w:p>
+    <w:p>
+      <w:pPr>
+        <w:pStyle w:val="ListParagraph"/>
+        <w:numPr>
+          <w:ilvl w:val="0"/>
+          <w:numId w:val="20"/>
+        </w:numPr>
+      </w:pPr>
+      <w:r>
+        <w:t xml:space="preserve">“Now” </w:t>
+      </w:r>
+    </w:p>
+    <w:p>
+      <w:pPr>
+        <w:pStyle w:val="ListParagraph"/>
+        <w:numPr>
+          <w:ilvl w:val="0"/>
+          <w:numId w:val="20"/>
+        </w:numPr>
+      </w:pPr>
+      <w:r>
+        <w:t>From some point in the future</w:t>
+      </w:r>
+    </w:p>
+    <w:p>
+      <w:r>
+        <w:t>The deviation may have a clear end date/time or may have uncertainty</w:t>
+      </w:r>
+      <w:r>
+        <w:t xml:space="preserve"> in its end (and possibly even its start)</w:t>
+      </w:r>
+      <w:r>
+        <w:t>. The deviation may</w:t>
+      </w:r>
+      <w:r>
+        <w:t xml:space="preserve"> be fully defined or may</w:t>
+      </w:r>
+      <w:r>
+        <w:t xml:space="preserve"> have temporal variation with uncertainty etc. Clearly, there may be a deviation from the deviation etc.</w:t>
+      </w:r>
+    </w:p>
+    <w:p>
+      <w:r>
+        <w:t xml:space="preserve">Any deviation will have some associated definition of progression from non-deviated state to deviated state </w:t>
+      </w:r>
+      <w:proofErr w:type="gramStart"/>
+      <w:r>
+        <w:t>and also</w:t>
+      </w:r>
+      <w:proofErr w:type="gramEnd"/>
+      <w:r>
+        <w:t xml:space="preserve"> back to non-deviated state.</w:t>
+      </w:r>
+    </w:p>
+    <w:p>
+      <w:pPr>
+        <w:pStyle w:val="Heading3"/>
+      </w:pPr>
+      <w:r>
+        <w:t>Alternative futures</w:t>
+      </w:r>
+    </w:p>
+    <w:p>
+      <w:r>
+        <w:t>Beyond any commitment, there may be some knowledge of potential futures and there may be several potential futures each of which may only be partially defined and each of which will probably have temporal variation with uncertainty.</w:t>
+      </w:r>
+    </w:p>
+    <w:p>
+      <w:r>
+        <w:t>As time progresses, some part of the alternative futures will become a commitment “collapsing” much of the uncertainty into a specific set of details. Eventually that committed future will become the present (and then the past) and will be fully resolved into real instances.</w:t>
+      </w:r>
+    </w:p>
+    <w:p>
+      <w:pPr>
+        <w:pStyle w:val="Heading1"/>
+      </w:pPr>
+      <w:r>
+        <w:t>Specific examples</w:t>
+      </w:r>
+    </w:p>
+    <w:p>
+      <w:r>
+        <w:t>This section sets out examples of use of the temporal expression for common everyday activities (as opposed to telecoms scheduling) to help clarify the model usage in a familiar context.</w:t>
+      </w:r>
+    </w:p>
+    <w:p>
+      <w:pPr>
+        <w:pStyle w:val="Heading2"/>
+      </w:pPr>
+      <w:r>
+        <w:t>Garden Waste Collection</w:t>
+      </w:r>
+    </w:p>
+    <w:p>
+      <w:r>
+        <w:t>This example uses several of the structures to show how a regular waste collection activity may be suspended for a week due to a public holiday. It is likely that the waste collection would be reschedules in the week of the holiday. This is not detailed in the example, but the opportunity is highlighted.</w:t>
+      </w:r>
+    </w:p>
+    <w:p>
+      <w:r>
+        <w:t>The figure below sets an instance model.</w:t>
+      </w:r>
+    </w:p>
+    <w:p>
+      <w:r>
+        <w:lastRenderedPageBreak/>
+        <w:drawing>
+          <wp:inline distT="0" distB="0" distL="0" distR="0" wp14:anchorId="63A54C63" wp14:editId="64097608">
+            <wp:extent cx="5943600" cy="3959225"/>
+            <wp:effectExtent l="0" t="0" r="0" b="3175"/>
+            <wp:docPr id="2" name="Picture 2"/>
+            <wp:cNvGraphicFramePr>
+              <a:graphicFrameLocks xmlns:a="http://schemas.openxmlformats.org/drawingml/2006/main" noChangeAspect="1"/>
+            </wp:cNvGraphicFramePr>
+            <a:graphic xmlns:a="http://schemas.openxmlformats.org/drawingml/2006/main">
+              <a:graphicData uri="http://schemas.openxmlformats.org/drawingml/2006/picture">
+                <pic:pic xmlns:pic="http://schemas.openxmlformats.org/drawingml/2006/picture">
+                  <pic:nvPicPr>
+                    <pic:cNvPr id="1" name=""/>
+                    <pic:cNvPicPr/>
+                  </pic:nvPicPr>
+                  <pic:blipFill>
+                    <a:blip r:embed="rId25"/>
+                    <a:stretch>
+                      <a:fillRect/>
+                    </a:stretch>
+                  </pic:blipFill>
+                  <pic:spPr>
+                    <a:xfrm>
+                      <a:off x="0" y="0"/>
+                      <a:ext cx="5943600" cy="3959225"/>
+                    </a:xfrm>
+                    <a:prstGeom prst="rect">
+                      <a:avLst/>
+                    </a:prstGeom>
+                  </pic:spPr>
+                </pic:pic>
+              </a:graphicData>
+            </a:graphic>
+          </wp:inline>
+        </w:drawing>
+      </w:r>
+    </w:p>
+    <w:p>
+      <w:pPr>
+        <w:pStyle w:val="FigureCaption"/>
+        <w:rPr>
+          <w:noProof/>
+        </w:rPr>
+      </w:pPr>
+      <w:r>
+        <w:t xml:space="preserve">Figure </w:t>
+      </w:r>
+      <w:r>
+        <w:fldChar w:fldCharType="begin"/>
+      </w:r>
+      <w:r>
+        <w:rPr>
+          <w:noProof/>
+        </w:rPr>
+        <w:instrText xml:space="preserve"> STYLEREF 1 \s </w:instrText>
+      </w:r>
+      <w:r>
+        <w:fldChar w:fldCharType="separate"/>
+      </w:r>
+      <w:r>
+        <w:rPr>
+          <w:noProof/>
+        </w:rPr>
+        <w:t>6</w:t>
+      </w:r>
+      <w:r>
+        <w:fldChar w:fldCharType="end"/>
+      </w:r>
+      <w:r>
+        <w:t>-</w:t>
+      </w:r>
+      <w:r>
+        <w:fldChar w:fldCharType="begin"/>
+      </w:r>
+      <w:r>
+        <w:rPr>
+          <w:noProof/>
+        </w:rPr>
+        <w:instrText xml:space="preserve"> SEQ Figure \* ARABIC \s 1 </w:instrText>
+      </w:r>
+      <w:r>
+        <w:fldChar w:fldCharType="separate"/>
+      </w:r>
+      <w:r>
+        <w:rPr>
+          <w:noProof/>
+        </w:rPr>
+        <w:t>1</w:t>
+      </w:r>
+      <w:r>
+        <w:fldChar w:fldCharType="end"/>
+      </w:r>
+      <w:r>
+        <w:t xml:space="preserve"> </w:t>
+      </w:r>
+      <w:r>
+        <w:t>Garden waste collection example</w:t>
+      </w:r>
+    </w:p>
+    <w:p>
+      <w:pPr>
+        <w:pStyle w:val="Heading1"/>
+        <w:rPr>
+          <w:noProof/>
+        </w:rPr>
+      </w:pPr>
+      <w:r>
+        <w:rPr>
+          <w:noProof/>
+        </w:rPr>
+        <w:t>Further work</w:t>
+      </w:r>
+    </w:p>
+    <w:p>
+      <w:r>
+        <w:rPr>
+          <w:noProof/>
+        </w:rPr>
         <w:t>Further work will be carried out in this area in a subsequent release of the model.</w:t>
       </w:r>
     </w:p>
-    <w:p/>
-    <w:p/>
     <w:p>
       <w:pPr>
         <w:spacing w:after="120"/>
@@ -8639,15 +8969,14 @@
         <w:spacing w:before="240" w:after="180" w:line="240" w:lineRule="auto"/>
         <w:textAlignment w:val="baseline"/>
       </w:pPr>
-      <w:bookmarkStart w:id="29" w:name="_Toc457510573"/>
-      <w:r>
-        <w:lastRenderedPageBreak/>
+      <w:bookmarkStart w:id="32" w:name="_Toc457510573"/>
+      <w:r>
         <w:t>Fragment: Insert class</w:t>
       </w:r>
       <w:r>
         <w:t xml:space="preserve"> &lt;drop/&gt;</w:t>
       </w:r>
-      <w:bookmarkEnd w:id="29"/>
+      <w:bookmarkEnd w:id="32"/>
     </w:p>
     <w:p>
       <w:pPr>
@@ -8881,6 +9210,13 @@
           <w:color w:val="7030A0"/>
         </w:rPr>
         <w:br/>
+      </w:r>
+      <w:r>
+        <w:rPr>
+          <w:bCs/>
+          <w:color w:val="7030A0"/>
+        </w:rPr>
+        <w:lastRenderedPageBreak/>
         <w:t xml:space="preserve">[if (not </w:t>
       </w:r>
       <w:proofErr w:type="spellStart"/>
@@ -9811,14 +10147,14 @@
         <w:spacing w:before="240" w:after="180" w:line="240" w:lineRule="auto"/>
         <w:textAlignment w:val="baseline"/>
       </w:pPr>
-      <w:bookmarkStart w:id="30" w:name="_Toc457510574"/>
+      <w:bookmarkStart w:id="33" w:name="_Toc457510574"/>
       <w:r>
         <w:t>Fragment: Insert standard diagram</w:t>
       </w:r>
       <w:r>
         <w:t xml:space="preserve"> &lt;drop/&gt;</w:t>
       </w:r>
-      <w:bookmarkEnd w:id="30"/>
+      <w:bookmarkEnd w:id="33"/>
     </w:p>
     <w:p>
       <w:pPr>
@@ -9960,7 +10296,6 @@
         <w:rPr>
           <w:color w:val="7030A0"/>
         </w:rPr>
-        <w:lastRenderedPageBreak/>
         <w:t>&lt;</w:t>
       </w:r>
       <w:proofErr w:type="spellStart"/>
@@ -10193,10 +10528,10 @@
           <w:szCs w:val="20"/>
           <w:lang w:val="en-GB"/>
         </w:rPr>
+        <w:lastRenderedPageBreak/>
         <w:t>&lt;image object='[</w:t>
       </w:r>
       <w:proofErr w:type="spellStart"/>
-      <w:proofErr w:type="gramStart"/>
       <w:r>
         <w:rPr>
           <w:rFonts w:asciiTheme="minorHAnsi" w:hAnsiTheme="minorHAnsi"/>
@@ -10208,7 +10543,6 @@
         <w:t>d.getDiagram</w:t>
       </w:r>
       <w:proofErr w:type="spellEnd"/>
-      <w:proofErr w:type="gramEnd"/>
       <w:r>
         <w:rPr>
           <w:rFonts w:asciiTheme="minorHAnsi" w:hAnsiTheme="minorHAnsi"/>
@@ -10514,9 +10848,16 @@
           <w:szCs w:val="20"/>
           <w:lang w:val="en-GB"/>
         </w:rPr>
-        <w:t>[/</w:t>
-      </w:r>
-      <w:proofErr w:type="gramStart"/>
+        <w:t>[/if]&lt;drop/&gt;</w:t>
+      </w:r>
+    </w:p>
+    <w:p>
+      <w:pPr>
+        <w:pStyle w:val="Default"/>
+        <w:rPr>
+          <w:color w:val="7030A0"/>
+        </w:rPr>
+      </w:pPr>
       <w:r>
         <w:rPr>
           <w:rFonts w:asciiTheme="minorHAnsi" w:hAnsiTheme="minorHAnsi"/>
@@ -10525,58 +10866,7 @@
           <w:szCs w:val="20"/>
           <w:lang w:val="en-GB"/>
         </w:rPr>
-        <w:t>if]&lt;</w:t>
-      </w:r>
-      <w:proofErr w:type="gramEnd"/>
-      <w:r>
-        <w:rPr>
-          <w:rFonts w:asciiTheme="minorHAnsi" w:hAnsiTheme="minorHAnsi"/>
-          <w:color w:val="7030A0"/>
-          <w:sz w:val="20"/>
-          <w:szCs w:val="20"/>
-          <w:lang w:val="en-GB"/>
-        </w:rPr>
-        <w:t>drop/&gt;</w:t>
-      </w:r>
-    </w:p>
-    <w:p>
-      <w:pPr>
-        <w:pStyle w:val="Default"/>
-        <w:rPr>
-          <w:color w:val="7030A0"/>
-        </w:rPr>
-      </w:pPr>
-      <w:r>
-        <w:rPr>
-          <w:rFonts w:asciiTheme="minorHAnsi" w:hAnsiTheme="minorHAnsi"/>
-          <w:color w:val="7030A0"/>
-          <w:sz w:val="20"/>
-          <w:szCs w:val="20"/>
-          <w:lang w:val="en-GB"/>
-        </w:rPr>
-        <w:t>[/</w:t>
-      </w:r>
-      <w:proofErr w:type="gramStart"/>
-      <w:r>
-        <w:rPr>
-          <w:rFonts w:asciiTheme="minorHAnsi" w:hAnsiTheme="minorHAnsi"/>
-          <w:color w:val="7030A0"/>
-          <w:sz w:val="20"/>
-          <w:szCs w:val="20"/>
-          <w:lang w:val="en-GB"/>
-        </w:rPr>
-        <w:t>for]&lt;</w:t>
-      </w:r>
-      <w:proofErr w:type="gramEnd"/>
-      <w:r>
-        <w:rPr>
-          <w:rFonts w:asciiTheme="minorHAnsi" w:hAnsiTheme="minorHAnsi"/>
-          <w:color w:val="7030A0"/>
-          <w:sz w:val="20"/>
-          <w:szCs w:val="20"/>
-          <w:lang w:val="en-GB"/>
-        </w:rPr>
-        <w:t>drop/&gt;</w:t>
+        <w:t>[/for]&lt;drop/&gt;</w:t>
       </w:r>
       <w:r>
         <w:rPr>
@@ -10626,14 +10916,14 @@
         <w:spacing w:before="240" w:after="180" w:line="240" w:lineRule="auto"/>
         <w:textAlignment w:val="baseline"/>
       </w:pPr>
-      <w:bookmarkStart w:id="31" w:name="_Toc457510575"/>
+      <w:bookmarkStart w:id="34" w:name="_Toc457510575"/>
       <w:r>
         <w:t>Fragment: Insert small diagram</w:t>
       </w:r>
       <w:r>
         <w:t xml:space="preserve"> &lt;drop/&gt;</w:t>
       </w:r>
-      <w:bookmarkEnd w:id="31"/>
+      <w:bookmarkEnd w:id="34"/>
     </w:p>
     <w:p>
       <w:pPr>
@@ -11012,7 +11302,6 @@
         <w:t>&lt;image object='[</w:t>
       </w:r>
       <w:proofErr w:type="spellStart"/>
-      <w:proofErr w:type="gramStart"/>
       <w:r>
         <w:rPr>
           <w:rFonts w:asciiTheme="minorHAnsi" w:hAnsiTheme="minorHAnsi"/>
@@ -11024,7 +11313,6 @@
         <w:t>d.getDiagram</w:t>
       </w:r>
       <w:proofErr w:type="spellEnd"/>
-      <w:proofErr w:type="gramEnd"/>
       <w:r>
         <w:rPr>
           <w:rFonts w:asciiTheme="minorHAnsi" w:hAnsiTheme="minorHAnsi"/>
@@ -11311,10 +11599,12 @@
           <w:szCs w:val="20"/>
           <w:lang w:val="en-GB"/>
         </w:rPr>
-        <w:t>[/</w:t>
-      </w:r>
-      <w:proofErr w:type="gramStart"/>
-      <w:r>
+        <w:t>[/if]&lt;drop/&gt;</w:t>
+      </w:r>
+    </w:p>
+    <w:p>
+      <w:pPr>
+        <w:pStyle w:val="Default"/>
         <w:rPr>
           <w:rFonts w:asciiTheme="minorHAnsi" w:hAnsiTheme="minorHAnsi"/>
           <w:color w:val="7030A0"/>
@@ -11322,9 +11612,7 @@
           <w:szCs w:val="20"/>
           <w:lang w:val="en-GB"/>
         </w:rPr>
-        <w:t>if]&lt;</w:t>
-      </w:r>
-      <w:proofErr w:type="gramEnd"/>
+      </w:pPr>
       <w:r>
         <w:rPr>
           <w:rFonts w:asciiTheme="minorHAnsi" w:hAnsiTheme="minorHAnsi"/>
@@ -11333,51 +11621,7 @@
           <w:szCs w:val="20"/>
           <w:lang w:val="en-GB"/>
         </w:rPr>
-        <w:t>drop/&gt;</w:t>
-      </w:r>
-    </w:p>
-    <w:p>
-      <w:pPr>
-        <w:pStyle w:val="Default"/>
-        <w:rPr>
-          <w:rFonts w:asciiTheme="minorHAnsi" w:hAnsiTheme="minorHAnsi"/>
-          <w:color w:val="7030A0"/>
-          <w:sz w:val="20"/>
-          <w:szCs w:val="20"/>
-          <w:lang w:val="en-GB"/>
-        </w:rPr>
-      </w:pPr>
-      <w:r>
-        <w:rPr>
-          <w:rFonts w:asciiTheme="minorHAnsi" w:hAnsiTheme="minorHAnsi"/>
-          <w:color w:val="7030A0"/>
-          <w:sz w:val="20"/>
-          <w:szCs w:val="20"/>
-          <w:lang w:val="en-GB"/>
-        </w:rPr>
-        <w:t>[/</w:t>
-      </w:r>
-      <w:proofErr w:type="gramStart"/>
-      <w:r>
-        <w:rPr>
-          <w:rFonts w:asciiTheme="minorHAnsi" w:hAnsiTheme="minorHAnsi"/>
-          <w:color w:val="7030A0"/>
-          <w:sz w:val="20"/>
-          <w:szCs w:val="20"/>
-          <w:lang w:val="en-GB"/>
-        </w:rPr>
-        <w:t>for]&lt;</w:t>
-      </w:r>
-      <w:proofErr w:type="gramEnd"/>
-      <w:r>
-        <w:rPr>
-          <w:rFonts w:asciiTheme="minorHAnsi" w:hAnsiTheme="minorHAnsi"/>
-          <w:color w:val="7030A0"/>
-          <w:sz w:val="20"/>
-          <w:szCs w:val="20"/>
-          <w:lang w:val="en-GB"/>
-        </w:rPr>
-        <w:t>drop/&gt;</w:t>
+        <w:t>[/for]&lt;drop/&gt;</w:t>
       </w:r>
       <w:r>
         <w:rPr>
@@ -11416,7 +11660,7 @@
         <w:spacing w:before="240" w:after="180" w:line="240" w:lineRule="auto"/>
         <w:textAlignment w:val="baseline"/>
       </w:pPr>
-      <w:bookmarkStart w:id="32" w:name="_Toc457510576"/>
+      <w:bookmarkStart w:id="35" w:name="_Toc457510576"/>
       <w:r>
         <w:t>Fragment: Insert attribute row brief not Obsolete</w:t>
       </w:r>
@@ -12319,7 +12563,7 @@
       <w:r>
         <w:t xml:space="preserve"> &lt;drop/&gt;</w:t>
       </w:r>
-      <w:bookmarkEnd w:id="32"/>
+      <w:bookmarkEnd w:id="35"/>
     </w:p>
     <w:p>
       <w:pPr>
@@ -13037,14 +13281,14 @@
         <w:spacing w:before="240" w:after="180" w:line="240" w:lineRule="auto"/>
         <w:textAlignment w:val="baseline"/>
       </w:pPr>
-      <w:bookmarkStart w:id="33" w:name="_Toc457510577"/>
+      <w:bookmarkStart w:id="36" w:name="_Toc457510577"/>
       <w:r>
         <w:t>Fragment: Start attribute table brief</w:t>
       </w:r>
       <w:r>
         <w:t xml:space="preserve"> &lt;drop/&gt;</w:t>
       </w:r>
-      <w:bookmarkEnd w:id="33"/>
+      <w:bookmarkEnd w:id="36"/>
     </w:p>
     <w:p>
       <w:pPr>
@@ -13311,14 +13555,14 @@
         <w:spacing w:before="240" w:after="180" w:line="240" w:lineRule="auto"/>
         <w:textAlignment w:val="baseline"/>
       </w:pPr>
-      <w:bookmarkStart w:id="34" w:name="_Toc457510579"/>
+      <w:bookmarkStart w:id="37" w:name="_Toc457510579"/>
       <w:r>
         <w:t>Fragment: Insert Attribute table brief</w:t>
       </w:r>
       <w:r>
         <w:t xml:space="preserve"> &lt;drop/&gt;</w:t>
       </w:r>
-      <w:bookmarkEnd w:id="34"/>
+      <w:bookmarkEnd w:id="37"/>
     </w:p>
     <w:p>
       <w:pPr>
@@ -14004,14 +14248,14 @@
         <w:spacing w:before="240" w:after="180" w:line="240" w:lineRule="auto"/>
         <w:textAlignment w:val="baseline"/>
       </w:pPr>
-      <w:bookmarkStart w:id="35" w:name="_Toc457510580"/>
+      <w:bookmarkStart w:id="38" w:name="_Toc457510580"/>
       <w:r>
         <w:t>Fragment: Insert Ten Specified Attribute table brief</w:t>
       </w:r>
       <w:r>
         <w:t xml:space="preserve"> &lt;drop/&gt;</w:t>
       </w:r>
-      <w:bookmarkEnd w:id="35"/>
+      <w:bookmarkEnd w:id="38"/>
     </w:p>
     <w:p>
       <w:pPr>
@@ -19059,8 +19303,8 @@
     <w:p/>
     <w:p/>
     <w:sectPr>
-      <w:headerReference w:type="default" r:id="rId24"/>
-      <w:footerReference w:type="default" r:id="rId25"/>
+      <w:headerReference w:type="default" r:id="rId26"/>
+      <w:footerReference w:type="default" r:id="rId27"/>
       <w:pgSz w:w="12240" w:h="15840"/>
       <w:pgMar w:top="1440" w:right="1440" w:bottom="1440" w:left="1440" w:header="720" w:footer="720" w:gutter="0"/>
       <w:cols w:space="720"/>
@@ -19142,18 +19386,177 @@
       </w:r>
     </w:p>
   </w:comment>
+  <w:comment w:id="25" w:author="Davis, Nigel" w:date="2023-04-03T13:19:00Z" w:initials="DN">
+    <w:p>
+      <w:pPr>
+        <w:pStyle w:val="CommentText"/>
+      </w:pPr>
+      <w:r>
+        <w:rPr>
+          <w:rStyle w:val="CommentReference"/>
+        </w:rPr>
+        <w:annotationRef/>
+      </w:r>
+      <w:r>
+        <w:rPr>
+          <w:lang w:val="en-GB"/>
+        </w:rPr>
+        <w:t>Add text!!</w:t>
+      </w:r>
+    </w:p>
+  </w:comment>
+  <w:comment w:id="28" w:author="Davis, Nigel" w:date="2023-04-03T13:21:00Z" w:initials="DN">
+    <w:p>
+      <w:pPr>
+        <w:pStyle w:val="CommentText"/>
+      </w:pPr>
+      <w:r>
+        <w:rPr>
+          <w:rStyle w:val="CommentReference"/>
+        </w:rPr>
+        <w:annotationRef/>
+      </w:r>
+      <w:r>
+        <w:rPr>
+          <w:lang w:val="en-GB"/>
+        </w:rPr>
+        <w:t>Add table number.</w:t>
+      </w:r>
+    </w:p>
+  </w:comment>
+  <w:comment w:id="31" w:author="Davis, Nigel" w:date="2023-04-03T13:53:00Z" w:initials="DN">
+    <w:p>
+      <w:pPr>
+        <w:pStyle w:val="CommentText"/>
+      </w:pPr>
+      <w:r>
+        <w:rPr>
+          <w:rStyle w:val="CommentReference"/>
+        </w:rPr>
+        <w:annotationRef/>
+      </w:r>
+      <w:r>
+        <w:rPr>
+          <w:lang w:val="en-GB"/>
+        </w:rPr>
+        <w:t>Measurements and triggers..</w:t>
+      </w:r>
+    </w:p>
+    <w:p>
+      <w:pPr>
+        <w:pStyle w:val="CommentText"/>
+      </w:pPr>
+      <w:r>
+        <w:rPr>
+          <w:lang w:val="en-GB"/>
+        </w:rPr>
+        <w:t>Temporal expression may be both</w:t>
+      </w:r>
+    </w:p>
+    <w:p>
+      <w:pPr>
+        <w:pStyle w:val="CommentText"/>
+      </w:pPr>
+      <w:r>
+        <w:rPr>
+          <w:lang w:val="en-GB"/>
+        </w:rPr>
+        <w:t>Need to have various alternative cases</w:t>
+      </w:r>
+    </w:p>
+    <w:p>
+      <w:pPr>
+        <w:pStyle w:val="CommentText"/>
+      </w:pPr>
+      <w:r>
+        <w:rPr>
+          <w:lang w:val="en-GB"/>
+        </w:rPr>
+        <w:t>Might add states… additional events that can condition the evolution of the state machine</w:t>
+      </w:r>
+    </w:p>
+    <w:p>
+      <w:pPr>
+        <w:pStyle w:val="CommentText"/>
+      </w:pPr>
+      <w:r>
+        <w:rPr>
+          <w:lang w:val="en-GB"/>
+        </w:rPr>
+        <w:t>Temporal expression is there to decorate the… to measure the life time of a state or temporal triggers.</w:t>
+      </w:r>
+    </w:p>
+    <w:p>
+      <w:pPr>
+        <w:pStyle w:val="CommentText"/>
+      </w:pPr>
+      <w:r>
+        <w:rPr>
+          <w:lang w:val="en-GB"/>
+        </w:rPr>
+        <w:t>Trigger decisions.</w:t>
+      </w:r>
+    </w:p>
+    <w:p>
+      <w:pPr>
+        <w:pStyle w:val="CommentText"/>
+      </w:pPr>
+      <w:r>
+        <w:rPr>
+          <w:lang w:val="en-GB"/>
+        </w:rPr>
+        <w:t>Given other conditions.</w:t>
+      </w:r>
+    </w:p>
+    <w:p>
+      <w:pPr>
+        <w:pStyle w:val="CommentText"/>
+      </w:pPr>
+      <w:r>
+        <w:rPr>
+          <w:lang w:val="en-GB"/>
+        </w:rPr>
+        <w:t>Task interaction.</w:t>
+      </w:r>
+    </w:p>
+    <w:p>
+      <w:pPr>
+        <w:pStyle w:val="CommentText"/>
+      </w:pPr>
+      <w:r>
+        <w:rPr>
+          <w:lang w:val="en-GB"/>
+        </w:rPr>
+        <w:t>Fractal…. It is all state.</w:t>
+      </w:r>
+    </w:p>
+  </w:comment>
 </w:comments>
 </file>
 
 <file path=word/commentsExtended.xml><?xml version="1.0" encoding="utf-8"?>
 <w15:commentsEx xmlns:wpc="http://schemas.microsoft.com/office/word/2010/wordprocessingCanvas" xmlns:cx="http://schemas.microsoft.com/office/drawing/2014/chartex" xmlns:cx1="http://schemas.microsoft.com/office/drawing/2015/9/8/chartex" xmlns:cx2="http://schemas.microsoft.com/office/drawing/2015/10/21/chartex" xmlns:cx3="http://schemas.microsoft.com/office/drawing/2016/5/9/chartex" xmlns:cx4="http://schemas.microsoft.com/office/drawing/2016/5/10/chartex" xmlns:cx5="http://schemas.microsoft.com/office/drawing/2016/5/11/chartex" xmlns:cx6="http://schemas.microsoft.com/office/drawing/2016/5/12/chartex" xmlns:cx7="http://schemas.microsoft.com/office/drawing/2016/5/13/chartex" xmlns:cx8="http://schemas.microsoft.com/office/drawing/2016/5/14/chartex" xmlns:mc="http://schemas.openxmlformats.org/markup-compatibility/2006" xmlns:aink="http://schemas.microsoft.com/office/drawing/2016/ink" xmlns:am3d="http://schemas.microsoft.com/office/drawing/2017/model3d" xmlns:o="urn:schemas-microsoft-com:office:office" xmlns:oel="http://schemas.microsoft.com/office/2019/extlst" xmlns:r="http://schemas.openxmlformats.org/officeDocument/2006/relationships" xmlns:m="http://schemas.openxmlformats.org/officeDocument/2006/math" xmlns:v="urn:schemas-microsoft-com:vml" xmlns:wp14="http://schemas.microsoft.com/office/word/2010/wordprocessingDrawing" xmlns:wp="http://schemas.openxmlformats.org/drawingml/2006/wordprocessingDrawing" xmlns:w10="urn:schemas-microsoft-com:office:word" xmlns:w="http://schemas.openxmlformats.org/wordprocessingml/2006/main" xmlns:w14="http://schemas.microsoft.com/office/word/2010/wordml" xmlns:w15="http://schemas.microsoft.com/office/word/2012/wordml" xmlns:w16cex="http://schemas.microsoft.com/office/word/2018/wordml/cex" xmlns:w16cid="http://schemas.microsoft.com/office/word/2016/wordml/cid" xmlns:w16="http://schemas.microsoft.com/office/word/2018/wordml" xmlns:w16sdtdh="http://schemas.microsoft.com/office/word/2020/wordml/sdtdatahash" xmlns:w16se="http://schemas.microsoft.com/office/word/2015/wordml/symex" xmlns:wpg="http://schemas.microsoft.com/office/word/2010/wordprocessingGroup" xmlns:wpi="http://schemas.microsoft.com/office/word/2010/wordprocessingInk" xmlns:wne="http://schemas.microsoft.com/office/word/2006/wordml" xmlns:wps="http://schemas.microsoft.com/office/word/2010/wordprocessingShape" mc:Ignorable="w14 w15 w16se w16cid w16 w16cex w16sdtdh wp14">
   <w15:commentEx w15:paraId="0E2BB657" w15:done="0"/>
+  <w15:commentEx w15:paraId="66E13D96" w15:done="0"/>
+  <w15:commentEx w15:paraId="579BBE9E" w15:done="0"/>
+  <w15:commentEx w15:paraId="38AF9513" w15:done="0"/>
 </w15:commentsEx>
+</file>
+
+<file path=word/commentsExtensible.xml><?xml version="1.0" encoding="utf-8"?>
+<w16cex:commentsExtensible xmlns:wpc="http://schemas.microsoft.com/office/word/2010/wordprocessingCanvas" xmlns:cx="http://schemas.microsoft.com/office/drawing/2014/chartex" xmlns:cx1="http://schemas.microsoft.com/office/drawing/2015/9/8/chartex" xmlns:cx2="http://schemas.microsoft.com/office/drawing/2015/10/21/chartex" xmlns:cx3="http://schemas.microsoft.com/office/drawing/2016/5/9/chartex" xmlns:cx4="http://schemas.microsoft.com/office/drawing/2016/5/10/chartex" xmlns:cx5="http://schemas.microsoft.com/office/drawing/2016/5/11/chartex" xmlns:cx6="http://schemas.microsoft.com/office/drawing/2016/5/12/chartex" xmlns:cx7="http://schemas.microsoft.com/office/drawing/2016/5/13/chartex" xmlns:cx8="http://schemas.microsoft.com/office/drawing/2016/5/14/chartex" xmlns:mc="http://schemas.openxmlformats.org/markup-compatibility/2006" xmlns:aink="http://schemas.microsoft.com/office/drawing/2016/ink" xmlns:am3d="http://schemas.microsoft.com/office/drawing/2017/model3d" xmlns:o="urn:schemas-microsoft-com:office:office" xmlns:oel="http://schemas.microsoft.com/office/2019/extlst" xmlns:r="http://schemas.openxmlformats.org/officeDocument/2006/relationships" xmlns:m="http://schemas.openxmlformats.org/officeDocument/2006/math" xmlns:v="urn:schemas-microsoft-com:vml" xmlns:wp14="http://schemas.microsoft.com/office/word/2010/wordprocessingDrawing" xmlns:wp="http://schemas.openxmlformats.org/drawingml/2006/wordprocessingDrawing" xmlns:w10="urn:schemas-microsoft-com:office:word" xmlns:w="http://schemas.openxmlformats.org/wordprocessingml/2006/main" xmlns:w14="http://schemas.microsoft.com/office/word/2010/wordml" xmlns:w15="http://schemas.microsoft.com/office/word/2012/wordml" xmlns:w16cex="http://schemas.microsoft.com/office/word/2018/wordml/cex" xmlns:w16cid="http://schemas.microsoft.com/office/word/2016/wordml/cid" xmlns:w16="http://schemas.microsoft.com/office/word/2018/wordml" xmlns:w16sdtdh="http://schemas.microsoft.com/office/word/2020/wordml/sdtdatahash" xmlns:w16se="http://schemas.microsoft.com/office/word/2015/wordml/symex" xmlns:wpg="http://schemas.microsoft.com/office/word/2010/wordprocessingGroup" xmlns:wpi="http://schemas.microsoft.com/office/word/2010/wordprocessingInk" xmlns:wne="http://schemas.microsoft.com/office/word/2006/wordml" xmlns:wps="http://schemas.microsoft.com/office/word/2010/wordprocessingShape" mc:Ignorable="w14 w15 w16se w16cid w16 w16cex w16sdtdh wp14">
+  <w16cex:commentExtensible w16cex:durableId="27D550DD" w16cex:dateUtc="2023-04-03T12:19:00Z"/>
+  <w16cex:commentExtensible w16cex:durableId="27D5516F" w16cex:dateUtc="2023-04-03T12:21:00Z"/>
+  <w16cex:commentExtensible w16cex:durableId="27D558C9" w16cex:dateUtc="2023-04-03T12:53:00Z"/>
+</w16cex:commentsExtensible>
 </file>
 
 <file path=word/commentsIds.xml><?xml version="1.0" encoding="utf-8"?>
 <w16cid:commentsIds xmlns:wpc="http://schemas.microsoft.com/office/word/2010/wordprocessingCanvas" xmlns:cx="http://schemas.microsoft.com/office/drawing/2014/chartex" xmlns:cx1="http://schemas.microsoft.com/office/drawing/2015/9/8/chartex" xmlns:cx2="http://schemas.microsoft.com/office/drawing/2015/10/21/chartex" xmlns:cx3="http://schemas.microsoft.com/office/drawing/2016/5/9/chartex" xmlns:cx4="http://schemas.microsoft.com/office/drawing/2016/5/10/chartex" xmlns:cx5="http://schemas.microsoft.com/office/drawing/2016/5/11/chartex" xmlns:cx6="http://schemas.microsoft.com/office/drawing/2016/5/12/chartex" xmlns:cx7="http://schemas.microsoft.com/office/drawing/2016/5/13/chartex" xmlns:cx8="http://schemas.microsoft.com/office/drawing/2016/5/14/chartex" xmlns:mc="http://schemas.openxmlformats.org/markup-compatibility/2006" xmlns:aink="http://schemas.microsoft.com/office/drawing/2016/ink" xmlns:am3d="http://schemas.microsoft.com/office/drawing/2017/model3d" xmlns:o="urn:schemas-microsoft-com:office:office" xmlns:oel="http://schemas.microsoft.com/office/2019/extlst" xmlns:r="http://schemas.openxmlformats.org/officeDocument/2006/relationships" xmlns:m="http://schemas.openxmlformats.org/officeDocument/2006/math" xmlns:v="urn:schemas-microsoft-com:vml" xmlns:wp14="http://schemas.microsoft.com/office/word/2010/wordprocessingDrawing" xmlns:wp="http://schemas.openxmlformats.org/drawingml/2006/wordprocessingDrawing" xmlns:w10="urn:schemas-microsoft-com:office:word" xmlns:w="http://schemas.openxmlformats.org/wordprocessingml/2006/main" xmlns:w14="http://schemas.microsoft.com/office/word/2010/wordml" xmlns:w15="http://schemas.microsoft.com/office/word/2012/wordml" xmlns:w16cex="http://schemas.microsoft.com/office/word/2018/wordml/cex" xmlns:w16cid="http://schemas.microsoft.com/office/word/2016/wordml/cid" xmlns:w16="http://schemas.microsoft.com/office/word/2018/wordml" xmlns:w16sdtdh="http://schemas.microsoft.com/office/word/2020/wordml/sdtdatahash" xmlns:w16se="http://schemas.microsoft.com/office/word/2015/wordml/symex" xmlns:wpg="http://schemas.microsoft.com/office/word/2010/wordprocessingGroup" xmlns:wpi="http://schemas.microsoft.com/office/word/2010/wordprocessingInk" xmlns:wne="http://schemas.microsoft.com/office/word/2006/wordml" xmlns:wps="http://schemas.microsoft.com/office/word/2010/wordprocessingShape" mc:Ignorable="w14 w15 w16se w16cid w16 w16cex w16sdtdh wp14">
   <w16cid:commentId w16cid:paraId="0E2BB657" w16cid:durableId="1E110195"/>
+  <w16cid:commentId w16cid:paraId="66E13D96" w16cid:durableId="27D550DD"/>
+  <w16cid:commentId w16cid:paraId="579BBE9E" w16cid:durableId="27D5516F"/>
+  <w16cid:commentId w16cid:paraId="38AF9513" w16cid:durableId="27D558C9"/>
 </w16cid:commentsIds>
 </file>
 
@@ -19256,7 +19659,7 @@
       <w:t>202</w:t>
     </w:r>
     <w:r>
-      <w:t>2</w:t>
+      <w:t>3</w:t>
     </w:r>
     <w:r>
       <w:t xml:space="preserve"> </w:t>
@@ -19308,13 +19711,7 @@
         <w:footnoteRef/>
       </w:r>
       <w:r>
-        <w:t xml:space="preserve"> </w:t>
-      </w:r>
-      <w:r>
-        <w:t xml:space="preserve">note that the current structure </w:t>
-      </w:r>
-      <w:r>
-        <w:t xml:space="preserve">only allows the phasing to start at the beginning of a continuous period. The model allows for further augments of structures that allow greater flexibility (assuming that the general union/intersection pattern is followed). A structure could be developed </w:t>
+        <w:t xml:space="preserve"> note that the current structure only allows the phasing to start at the beginning of a continuous period. The model allows for further augments of structures that allow greater flexibility (assuming that the general union/intersection pattern is followed). A structure could be developed </w:t>
       </w:r>
       <w:proofErr w:type="gramStart"/>
       <w:r>
@@ -19966,6 +20363,119 @@
     </w:lvl>
   </w:abstractNum>
   <w:abstractNum w:abstractNumId="5" w15:restartNumberingAfterBreak="0">
+    <w:nsid w:val="397737D8"/>
+    <w:multiLevelType w:val="hybridMultilevel"/>
+    <w:tmpl w:val="380EE310"/>
+    <w:lvl w:ilvl="0" w:tplc="04090001">
+      <w:start w:val="1"/>
+      <w:numFmt w:val="bullet"/>
+      <w:lvlText w:val=""/>
+      <w:lvlJc w:val="left"/>
+      <w:pPr>
+        <w:ind w:left="720" w:hanging="360"/>
+      </w:pPr>
+      <w:rPr>
+        <w:rFonts w:ascii="Symbol" w:hAnsi="Symbol" w:hint="default"/>
+      </w:rPr>
+    </w:lvl>
+    <w:lvl w:ilvl="1" w:tplc="04090003" w:tentative="1">
+      <w:start w:val="1"/>
+      <w:numFmt w:val="bullet"/>
+      <w:lvlText w:val="o"/>
+      <w:lvlJc w:val="left"/>
+      <w:pPr>
+        <w:ind w:left="1440" w:hanging="360"/>
+      </w:pPr>
+      <w:rPr>
+        <w:rFonts w:ascii="Courier New" w:hAnsi="Courier New" w:cs="Courier New" w:hint="default"/>
+      </w:rPr>
+    </w:lvl>
+    <w:lvl w:ilvl="2" w:tplc="04090005" w:tentative="1">
+      <w:start w:val="1"/>
+      <w:numFmt w:val="bullet"/>
+      <w:lvlText w:val=""/>
+      <w:lvlJc w:val="left"/>
+      <w:pPr>
+        <w:ind w:left="2160" w:hanging="360"/>
+      </w:pPr>
+      <w:rPr>
+        <w:rFonts w:ascii="Wingdings" w:hAnsi="Wingdings" w:hint="default"/>
+      </w:rPr>
+    </w:lvl>
+    <w:lvl w:ilvl="3" w:tplc="04090001" w:tentative="1">
+      <w:start w:val="1"/>
+      <w:numFmt w:val="bullet"/>
+      <w:lvlText w:val=""/>
+      <w:lvlJc w:val="left"/>
+      <w:pPr>
+        <w:ind w:left="2880" w:hanging="360"/>
+      </w:pPr>
+      <w:rPr>
+        <w:rFonts w:ascii="Symbol" w:hAnsi="Symbol" w:hint="default"/>
+      </w:rPr>
+    </w:lvl>
+    <w:lvl w:ilvl="4" w:tplc="04090003" w:tentative="1">
+      <w:start w:val="1"/>
+      <w:numFmt w:val="bullet"/>
+      <w:lvlText w:val="o"/>
+      <w:lvlJc w:val="left"/>
+      <w:pPr>
+        <w:ind w:left="3600" w:hanging="360"/>
+      </w:pPr>
+      <w:rPr>
+        <w:rFonts w:ascii="Courier New" w:hAnsi="Courier New" w:cs="Courier New" w:hint="default"/>
+      </w:rPr>
+    </w:lvl>
+    <w:lvl w:ilvl="5" w:tplc="04090005" w:tentative="1">
+      <w:start w:val="1"/>
+      <w:numFmt w:val="bullet"/>
+      <w:lvlText w:val=""/>
+      <w:lvlJc w:val="left"/>
+      <w:pPr>
+        <w:ind w:left="4320" w:hanging="360"/>
+      </w:pPr>
+      <w:rPr>
+        <w:rFonts w:ascii="Wingdings" w:hAnsi="Wingdings" w:hint="default"/>
+      </w:rPr>
+    </w:lvl>
+    <w:lvl w:ilvl="6" w:tplc="04090001" w:tentative="1">
+      <w:start w:val="1"/>
+      <w:numFmt w:val="bullet"/>
+      <w:lvlText w:val=""/>
+      <w:lvlJc w:val="left"/>
+      <w:pPr>
+        <w:ind w:left="5040" w:hanging="360"/>
+      </w:pPr>
+      <w:rPr>
+        <w:rFonts w:ascii="Symbol" w:hAnsi="Symbol" w:hint="default"/>
+      </w:rPr>
+    </w:lvl>
+    <w:lvl w:ilvl="7" w:tplc="04090003" w:tentative="1">
+      <w:start w:val="1"/>
+      <w:numFmt w:val="bullet"/>
+      <w:lvlText w:val="o"/>
+      <w:lvlJc w:val="left"/>
+      <w:pPr>
+        <w:ind w:left="5760" w:hanging="360"/>
+      </w:pPr>
+      <w:rPr>
+        <w:rFonts w:ascii="Courier New" w:hAnsi="Courier New" w:cs="Courier New" w:hint="default"/>
+      </w:rPr>
+    </w:lvl>
+    <w:lvl w:ilvl="8" w:tplc="04090005" w:tentative="1">
+      <w:start w:val="1"/>
+      <w:numFmt w:val="bullet"/>
+      <w:lvlText w:val=""/>
+      <w:lvlJc w:val="left"/>
+      <w:pPr>
+        <w:ind w:left="6480" w:hanging="360"/>
+      </w:pPr>
+      <w:rPr>
+        <w:rFonts w:ascii="Wingdings" w:hAnsi="Wingdings" w:hint="default"/>
+      </w:rPr>
+    </w:lvl>
+  </w:abstractNum>
+  <w:abstractNum w:abstractNumId="6" w15:restartNumberingAfterBreak="0">
     <w:nsid w:val="3D326946"/>
     <w:multiLevelType w:val="hybridMultilevel"/>
     <w:tmpl w:val="8764B148"/>
@@ -20078,7 +20588,7 @@
       </w:rPr>
     </w:lvl>
   </w:abstractNum>
-  <w:abstractNum w:abstractNumId="6" w15:restartNumberingAfterBreak="0">
+  <w:abstractNum w:abstractNumId="7" w15:restartNumberingAfterBreak="0">
     <w:nsid w:val="40F5344B"/>
     <w:multiLevelType w:val="hybridMultilevel"/>
     <w:tmpl w:val="BA387C0A"/>
@@ -20191,7 +20701,7 @@
       </w:rPr>
     </w:lvl>
   </w:abstractNum>
-  <w:abstractNum w:abstractNumId="7" w15:restartNumberingAfterBreak="0">
+  <w:abstractNum w:abstractNumId="8" w15:restartNumberingAfterBreak="0">
     <w:nsid w:val="44B3427A"/>
     <w:multiLevelType w:val="hybridMultilevel"/>
     <w:tmpl w:val="0B9EED1C"/>
@@ -20304,7 +20814,7 @@
       </w:rPr>
     </w:lvl>
   </w:abstractNum>
-  <w:abstractNum w:abstractNumId="8" w15:restartNumberingAfterBreak="0">
+  <w:abstractNum w:abstractNumId="9" w15:restartNumberingAfterBreak="0">
     <w:nsid w:val="4A600AF8"/>
     <w:multiLevelType w:val="hybridMultilevel"/>
     <w:tmpl w:val="F836F992"/>
@@ -20417,7 +20927,7 @@
       </w:rPr>
     </w:lvl>
   </w:abstractNum>
-  <w:abstractNum w:abstractNumId="9" w15:restartNumberingAfterBreak="0">
+  <w:abstractNum w:abstractNumId="10" w15:restartNumberingAfterBreak="0">
     <w:nsid w:val="4E97478F"/>
     <w:multiLevelType w:val="hybridMultilevel"/>
     <w:tmpl w:val="1DBC2596"/>
@@ -20530,7 +21040,7 @@
       </w:rPr>
     </w:lvl>
   </w:abstractNum>
-  <w:abstractNum w:abstractNumId="10" w15:restartNumberingAfterBreak="0">
+  <w:abstractNum w:abstractNumId="11" w15:restartNumberingAfterBreak="0">
     <w:nsid w:val="4ED329F6"/>
     <w:multiLevelType w:val="hybridMultilevel"/>
     <w:tmpl w:val="E2CE7E92"/>
@@ -20643,10 +21153,10 @@
       </w:rPr>
     </w:lvl>
   </w:abstractNum>
-  <w:abstractNum w:abstractNumId="11" w15:restartNumberingAfterBreak="0">
-    <w:nsid w:val="600566C1"/>
+  <w:abstractNum w:abstractNumId="12" w15:restartNumberingAfterBreak="0">
+    <w:nsid w:val="5A535F3E"/>
     <w:multiLevelType w:val="hybridMultilevel"/>
-    <w:tmpl w:val="B0E01994"/>
+    <w:tmpl w:val="533ED6A8"/>
     <w:lvl w:ilvl="0" w:tplc="04090001">
       <w:start w:val="1"/>
       <w:numFmt w:val="bullet"/>
@@ -20756,17 +21266,17 @@
       </w:rPr>
     </w:lvl>
   </w:abstractNum>
-  <w:abstractNum w:abstractNumId="12" w15:restartNumberingAfterBreak="0">
-    <w:nsid w:val="60B67D4D"/>
+  <w:abstractNum w:abstractNumId="13" w15:restartNumberingAfterBreak="0">
+    <w:nsid w:val="600566C1"/>
     <w:multiLevelType w:val="hybridMultilevel"/>
-    <w:tmpl w:val="9376B1F8"/>
+    <w:tmpl w:val="B0E01994"/>
     <w:lvl w:ilvl="0" w:tplc="04090001">
       <w:start w:val="1"/>
       <w:numFmt w:val="bullet"/>
       <w:lvlText w:val=""/>
       <w:lvlJc w:val="left"/>
       <w:pPr>
-        <w:ind w:left="787" w:hanging="360"/>
+        <w:ind w:left="720" w:hanging="360"/>
       </w:pPr>
       <w:rPr>
         <w:rFonts w:ascii="Symbol" w:hAnsi="Symbol" w:hint="default"/>
@@ -20778,7 +21288,7 @@
       <w:lvlText w:val="o"/>
       <w:lvlJc w:val="left"/>
       <w:pPr>
-        <w:ind w:left="1507" w:hanging="360"/>
+        <w:ind w:left="1440" w:hanging="360"/>
       </w:pPr>
       <w:rPr>
         <w:rFonts w:ascii="Courier New" w:hAnsi="Courier New" w:cs="Courier New" w:hint="default"/>
@@ -20790,7 +21300,7 @@
       <w:lvlText w:val=""/>
       <w:lvlJc w:val="left"/>
       <w:pPr>
-        <w:ind w:left="2227" w:hanging="360"/>
+        <w:ind w:left="2160" w:hanging="360"/>
       </w:pPr>
       <w:rPr>
         <w:rFonts w:ascii="Wingdings" w:hAnsi="Wingdings" w:hint="default"/>
@@ -20802,7 +21312,7 @@
       <w:lvlText w:val=""/>
       <w:lvlJc w:val="left"/>
       <w:pPr>
-        <w:ind w:left="2947" w:hanging="360"/>
+        <w:ind w:left="2880" w:hanging="360"/>
       </w:pPr>
       <w:rPr>
         <w:rFonts w:ascii="Symbol" w:hAnsi="Symbol" w:hint="default"/>
@@ -20814,7 +21324,7 @@
       <w:lvlText w:val="o"/>
       <w:lvlJc w:val="left"/>
       <w:pPr>
-        <w:ind w:left="3667" w:hanging="360"/>
+        <w:ind w:left="3600" w:hanging="360"/>
       </w:pPr>
       <w:rPr>
         <w:rFonts w:ascii="Courier New" w:hAnsi="Courier New" w:cs="Courier New" w:hint="default"/>
@@ -20826,7 +21336,7 @@
       <w:lvlText w:val=""/>
       <w:lvlJc w:val="left"/>
       <w:pPr>
-        <w:ind w:left="4387" w:hanging="360"/>
+        <w:ind w:left="4320" w:hanging="360"/>
       </w:pPr>
       <w:rPr>
         <w:rFonts w:ascii="Wingdings" w:hAnsi="Wingdings" w:hint="default"/>
@@ -20838,7 +21348,7 @@
       <w:lvlText w:val=""/>
       <w:lvlJc w:val="left"/>
       <w:pPr>
-        <w:ind w:left="5107" w:hanging="360"/>
+        <w:ind w:left="5040" w:hanging="360"/>
       </w:pPr>
       <w:rPr>
         <w:rFonts w:ascii="Symbol" w:hAnsi="Symbol" w:hint="default"/>
@@ -20850,7 +21360,7 @@
       <w:lvlText w:val="o"/>
       <w:lvlJc w:val="left"/>
       <w:pPr>
-        <w:ind w:left="5827" w:hanging="360"/>
+        <w:ind w:left="5760" w:hanging="360"/>
       </w:pPr>
       <w:rPr>
         <w:rFonts w:ascii="Courier New" w:hAnsi="Courier New" w:cs="Courier New" w:hint="default"/>
@@ -20862,24 +21372,24 @@
       <w:lvlText w:val=""/>
       <w:lvlJc w:val="left"/>
       <w:pPr>
-        <w:ind w:left="6547" w:hanging="360"/>
+        <w:ind w:left="6480" w:hanging="360"/>
       </w:pPr>
       <w:rPr>
         <w:rFonts w:ascii="Wingdings" w:hAnsi="Wingdings" w:hint="default"/>
       </w:rPr>
     </w:lvl>
   </w:abstractNum>
-  <w:abstractNum w:abstractNumId="13" w15:restartNumberingAfterBreak="0">
-    <w:nsid w:val="61D20218"/>
+  <w:abstractNum w:abstractNumId="14" w15:restartNumberingAfterBreak="0">
+    <w:nsid w:val="60B67D4D"/>
     <w:multiLevelType w:val="hybridMultilevel"/>
-    <w:tmpl w:val="02A841FE"/>
+    <w:tmpl w:val="9376B1F8"/>
     <w:lvl w:ilvl="0" w:tplc="04090001">
       <w:start w:val="1"/>
       <w:numFmt w:val="bullet"/>
       <w:lvlText w:val=""/>
       <w:lvlJc w:val="left"/>
       <w:pPr>
-        <w:ind w:left="720" w:hanging="360"/>
+        <w:ind w:left="787" w:hanging="360"/>
       </w:pPr>
       <w:rPr>
         <w:rFonts w:ascii="Symbol" w:hAnsi="Symbol" w:hint="default"/>
@@ -20891,7 +21401,7 @@
       <w:lvlText w:val="o"/>
       <w:lvlJc w:val="left"/>
       <w:pPr>
-        <w:ind w:left="1440" w:hanging="360"/>
+        <w:ind w:left="1507" w:hanging="360"/>
       </w:pPr>
       <w:rPr>
         <w:rFonts w:ascii="Courier New" w:hAnsi="Courier New" w:cs="Courier New" w:hint="default"/>
@@ -20903,7 +21413,7 @@
       <w:lvlText w:val=""/>
       <w:lvlJc w:val="left"/>
       <w:pPr>
-        <w:ind w:left="2160" w:hanging="360"/>
+        <w:ind w:left="2227" w:hanging="360"/>
       </w:pPr>
       <w:rPr>
         <w:rFonts w:ascii="Wingdings" w:hAnsi="Wingdings" w:hint="default"/>
@@ -20915,7 +21425,7 @@
       <w:lvlText w:val=""/>
       <w:lvlJc w:val="left"/>
       <w:pPr>
-        <w:ind w:left="2880" w:hanging="360"/>
+        <w:ind w:left="2947" w:hanging="360"/>
       </w:pPr>
       <w:rPr>
         <w:rFonts w:ascii="Symbol" w:hAnsi="Symbol" w:hint="default"/>
@@ -20927,7 +21437,7 @@
       <w:lvlText w:val="o"/>
       <w:lvlJc w:val="left"/>
       <w:pPr>
-        <w:ind w:left="3600" w:hanging="360"/>
+        <w:ind w:left="3667" w:hanging="360"/>
       </w:pPr>
       <w:rPr>
         <w:rFonts w:ascii="Courier New" w:hAnsi="Courier New" w:cs="Courier New" w:hint="default"/>
@@ -20939,7 +21449,7 @@
       <w:lvlText w:val=""/>
       <w:lvlJc w:val="left"/>
       <w:pPr>
-        <w:ind w:left="4320" w:hanging="360"/>
+        <w:ind w:left="4387" w:hanging="360"/>
       </w:pPr>
       <w:rPr>
         <w:rFonts w:ascii="Wingdings" w:hAnsi="Wingdings" w:hint="default"/>
@@ -20951,7 +21461,7 @@
       <w:lvlText w:val=""/>
       <w:lvlJc w:val="left"/>
       <w:pPr>
-        <w:ind w:left="5040" w:hanging="360"/>
+        <w:ind w:left="5107" w:hanging="360"/>
       </w:pPr>
       <w:rPr>
         <w:rFonts w:ascii="Symbol" w:hAnsi="Symbol" w:hint="default"/>
@@ -20963,7 +21473,7 @@
       <w:lvlText w:val="o"/>
       <w:lvlJc w:val="left"/>
       <w:pPr>
-        <w:ind w:left="5760" w:hanging="360"/>
+        <w:ind w:left="5827" w:hanging="360"/>
       </w:pPr>
       <w:rPr>
         <w:rFonts w:ascii="Courier New" w:hAnsi="Courier New" w:cs="Courier New" w:hint="default"/>
@@ -20975,14 +21485,127 @@
       <w:lvlText w:val=""/>
       <w:lvlJc w:val="left"/>
       <w:pPr>
-        <w:ind w:left="6480" w:hanging="360"/>
+        <w:ind w:left="6547" w:hanging="360"/>
       </w:pPr>
       <w:rPr>
         <w:rFonts w:ascii="Wingdings" w:hAnsi="Wingdings" w:hint="default"/>
       </w:rPr>
     </w:lvl>
   </w:abstractNum>
-  <w:abstractNum w:abstractNumId="14" w15:restartNumberingAfterBreak="0">
+  <w:abstractNum w:abstractNumId="15" w15:restartNumberingAfterBreak="0">
+    <w:nsid w:val="61D20218"/>
+    <w:multiLevelType w:val="hybridMultilevel"/>
+    <w:tmpl w:val="02A841FE"/>
+    <w:lvl w:ilvl="0" w:tplc="04090001">
+      <w:start w:val="1"/>
+      <w:numFmt w:val="bullet"/>
+      <w:lvlText w:val=""/>
+      <w:lvlJc w:val="left"/>
+      <w:pPr>
+        <w:ind w:left="720" w:hanging="360"/>
+      </w:pPr>
+      <w:rPr>
+        <w:rFonts w:ascii="Symbol" w:hAnsi="Symbol" w:hint="default"/>
+      </w:rPr>
+    </w:lvl>
+    <w:lvl w:ilvl="1" w:tplc="04090003" w:tentative="1">
+      <w:start w:val="1"/>
+      <w:numFmt w:val="bullet"/>
+      <w:lvlText w:val="o"/>
+      <w:lvlJc w:val="left"/>
+      <w:pPr>
+        <w:ind w:left="1440" w:hanging="360"/>
+      </w:pPr>
+      <w:rPr>
+        <w:rFonts w:ascii="Courier New" w:hAnsi="Courier New" w:cs="Courier New" w:hint="default"/>
+      </w:rPr>
+    </w:lvl>
+    <w:lvl w:ilvl="2" w:tplc="04090005" w:tentative="1">
+      <w:start w:val="1"/>
+      <w:numFmt w:val="bullet"/>
+      <w:lvlText w:val=""/>
+      <w:lvlJc w:val="left"/>
+      <w:pPr>
+        <w:ind w:left="2160" w:hanging="360"/>
+      </w:pPr>
+      <w:rPr>
+        <w:rFonts w:ascii="Wingdings" w:hAnsi="Wingdings" w:hint="default"/>
+      </w:rPr>
+    </w:lvl>
+    <w:lvl w:ilvl="3" w:tplc="04090001" w:tentative="1">
+      <w:start w:val="1"/>
+      <w:numFmt w:val="bullet"/>
+      <w:lvlText w:val=""/>
+      <w:lvlJc w:val="left"/>
+      <w:pPr>
+        <w:ind w:left="2880" w:hanging="360"/>
+      </w:pPr>
+      <w:rPr>
+        <w:rFonts w:ascii="Symbol" w:hAnsi="Symbol" w:hint="default"/>
+      </w:rPr>
+    </w:lvl>
+    <w:lvl w:ilvl="4" w:tplc="04090003" w:tentative="1">
+      <w:start w:val="1"/>
+      <w:numFmt w:val="bullet"/>
+      <w:lvlText w:val="o"/>
+      <w:lvlJc w:val="left"/>
+      <w:pPr>
+        <w:ind w:left="3600" w:hanging="360"/>
+      </w:pPr>
+      <w:rPr>
+        <w:rFonts w:ascii="Courier New" w:hAnsi="Courier New" w:cs="Courier New" w:hint="default"/>
+      </w:rPr>
+    </w:lvl>
+    <w:lvl w:ilvl="5" w:tplc="04090005" w:tentative="1">
+      <w:start w:val="1"/>
+      <w:numFmt w:val="bullet"/>
+      <w:lvlText w:val=""/>
+      <w:lvlJc w:val="left"/>
+      <w:pPr>
+        <w:ind w:left="4320" w:hanging="360"/>
+      </w:pPr>
+      <w:rPr>
+        <w:rFonts w:ascii="Wingdings" w:hAnsi="Wingdings" w:hint="default"/>
+      </w:rPr>
+    </w:lvl>
+    <w:lvl w:ilvl="6" w:tplc="04090001" w:tentative="1">
+      <w:start w:val="1"/>
+      <w:numFmt w:val="bullet"/>
+      <w:lvlText w:val=""/>
+      <w:lvlJc w:val="left"/>
+      <w:pPr>
+        <w:ind w:left="5040" w:hanging="360"/>
+      </w:pPr>
+      <w:rPr>
+        <w:rFonts w:ascii="Symbol" w:hAnsi="Symbol" w:hint="default"/>
+      </w:rPr>
+    </w:lvl>
+    <w:lvl w:ilvl="7" w:tplc="04090003" w:tentative="1">
+      <w:start w:val="1"/>
+      <w:numFmt w:val="bullet"/>
+      <w:lvlText w:val="o"/>
+      <w:lvlJc w:val="left"/>
+      <w:pPr>
+        <w:ind w:left="5760" w:hanging="360"/>
+      </w:pPr>
+      <w:rPr>
+        <w:rFonts w:ascii="Courier New" w:hAnsi="Courier New" w:cs="Courier New" w:hint="default"/>
+      </w:rPr>
+    </w:lvl>
+    <w:lvl w:ilvl="8" w:tplc="04090005" w:tentative="1">
+      <w:start w:val="1"/>
+      <w:numFmt w:val="bullet"/>
+      <w:lvlText w:val=""/>
+      <w:lvlJc w:val="left"/>
+      <w:pPr>
+        <w:ind w:left="6480" w:hanging="360"/>
+      </w:pPr>
+      <w:rPr>
+        <w:rFonts w:ascii="Wingdings" w:hAnsi="Wingdings" w:hint="default"/>
+      </w:rPr>
+    </w:lvl>
+  </w:abstractNum>
+  <w:abstractNum w:abstractNumId="16" w15:restartNumberingAfterBreak="0">
     <w:nsid w:val="68DC1102"/>
     <w:multiLevelType w:val="multilevel"/>
     <w:tmpl w:val="7376E870"/>
@@ -21124,7 +21747,7 @@
       </w:rPr>
     </w:lvl>
   </w:abstractNum>
-  <w:abstractNum w:abstractNumId="15" w15:restartNumberingAfterBreak="0">
+  <w:abstractNum w:abstractNumId="17" w15:restartNumberingAfterBreak="0">
     <w:nsid w:val="765E3D1B"/>
     <w:multiLevelType w:val="hybridMultilevel"/>
     <w:tmpl w:val="EAAEA3EE"/>
@@ -21237,7 +21860,7 @@
       </w:rPr>
     </w:lvl>
   </w:abstractNum>
-  <w:abstractNum w:abstractNumId="16" w15:restartNumberingAfterBreak="0">
+  <w:abstractNum w:abstractNumId="18" w15:restartNumberingAfterBreak="0">
     <w:nsid w:val="7A1A1238"/>
     <w:multiLevelType w:val="hybridMultilevel"/>
     <w:tmpl w:val="3F680AC6"/>
@@ -21350,59 +21973,189 @@
       </w:rPr>
     </w:lvl>
   </w:abstractNum>
+  <w:abstractNum w:abstractNumId="19" w15:restartNumberingAfterBreak="0">
+    <w:nsid w:val="7CBC7B85"/>
+    <w:multiLevelType w:val="hybridMultilevel"/>
+    <w:tmpl w:val="ECE22B12"/>
+    <w:lvl w:ilvl="0" w:tplc="04090001">
+      <w:start w:val="1"/>
+      <w:numFmt w:val="bullet"/>
+      <w:lvlText w:val=""/>
+      <w:lvlJc w:val="left"/>
+      <w:pPr>
+        <w:ind w:left="720" w:hanging="360"/>
+      </w:pPr>
+      <w:rPr>
+        <w:rFonts w:ascii="Symbol" w:hAnsi="Symbol" w:hint="default"/>
+      </w:rPr>
+    </w:lvl>
+    <w:lvl w:ilvl="1" w:tplc="04090003" w:tentative="1">
+      <w:start w:val="1"/>
+      <w:numFmt w:val="bullet"/>
+      <w:lvlText w:val="o"/>
+      <w:lvlJc w:val="left"/>
+      <w:pPr>
+        <w:ind w:left="1440" w:hanging="360"/>
+      </w:pPr>
+      <w:rPr>
+        <w:rFonts w:ascii="Courier New" w:hAnsi="Courier New" w:cs="Courier New" w:hint="default"/>
+      </w:rPr>
+    </w:lvl>
+    <w:lvl w:ilvl="2" w:tplc="04090005" w:tentative="1">
+      <w:start w:val="1"/>
+      <w:numFmt w:val="bullet"/>
+      <w:lvlText w:val=""/>
+      <w:lvlJc w:val="left"/>
+      <w:pPr>
+        <w:ind w:left="2160" w:hanging="360"/>
+      </w:pPr>
+      <w:rPr>
+        <w:rFonts w:ascii="Wingdings" w:hAnsi="Wingdings" w:hint="default"/>
+      </w:rPr>
+    </w:lvl>
+    <w:lvl w:ilvl="3" w:tplc="04090001" w:tentative="1">
+      <w:start w:val="1"/>
+      <w:numFmt w:val="bullet"/>
+      <w:lvlText w:val=""/>
+      <w:lvlJc w:val="left"/>
+      <w:pPr>
+        <w:ind w:left="2880" w:hanging="360"/>
+      </w:pPr>
+      <w:rPr>
+        <w:rFonts w:ascii="Symbol" w:hAnsi="Symbol" w:hint="default"/>
+      </w:rPr>
+    </w:lvl>
+    <w:lvl w:ilvl="4" w:tplc="04090003" w:tentative="1">
+      <w:start w:val="1"/>
+      <w:numFmt w:val="bullet"/>
+      <w:lvlText w:val="o"/>
+      <w:lvlJc w:val="left"/>
+      <w:pPr>
+        <w:ind w:left="3600" w:hanging="360"/>
+      </w:pPr>
+      <w:rPr>
+        <w:rFonts w:ascii="Courier New" w:hAnsi="Courier New" w:cs="Courier New" w:hint="default"/>
+      </w:rPr>
+    </w:lvl>
+    <w:lvl w:ilvl="5" w:tplc="04090005" w:tentative="1">
+      <w:start w:val="1"/>
+      <w:numFmt w:val="bullet"/>
+      <w:lvlText w:val=""/>
+      <w:lvlJc w:val="left"/>
+      <w:pPr>
+        <w:ind w:left="4320" w:hanging="360"/>
+      </w:pPr>
+      <w:rPr>
+        <w:rFonts w:ascii="Wingdings" w:hAnsi="Wingdings" w:hint="default"/>
+      </w:rPr>
+    </w:lvl>
+    <w:lvl w:ilvl="6" w:tplc="04090001" w:tentative="1">
+      <w:start w:val="1"/>
+      <w:numFmt w:val="bullet"/>
+      <w:lvlText w:val=""/>
+      <w:lvlJc w:val="left"/>
+      <w:pPr>
+        <w:ind w:left="5040" w:hanging="360"/>
+      </w:pPr>
+      <w:rPr>
+        <w:rFonts w:ascii="Symbol" w:hAnsi="Symbol" w:hint="default"/>
+      </w:rPr>
+    </w:lvl>
+    <w:lvl w:ilvl="7" w:tplc="04090003" w:tentative="1">
+      <w:start w:val="1"/>
+      <w:numFmt w:val="bullet"/>
+      <w:lvlText w:val="o"/>
+      <w:lvlJc w:val="left"/>
+      <w:pPr>
+        <w:ind w:left="5760" w:hanging="360"/>
+      </w:pPr>
+      <w:rPr>
+        <w:rFonts w:ascii="Courier New" w:hAnsi="Courier New" w:cs="Courier New" w:hint="default"/>
+      </w:rPr>
+    </w:lvl>
+    <w:lvl w:ilvl="8" w:tplc="04090005" w:tentative="1">
+      <w:start w:val="1"/>
+      <w:numFmt w:val="bullet"/>
+      <w:lvlText w:val=""/>
+      <w:lvlJc w:val="left"/>
+      <w:pPr>
+        <w:ind w:left="6480" w:hanging="360"/>
+      </w:pPr>
+      <w:rPr>
+        <w:rFonts w:ascii="Wingdings" w:hAnsi="Wingdings" w:hint="default"/>
+      </w:rPr>
+    </w:lvl>
+  </w:abstractNum>
   <w:num w:numId="1" w16cid:durableId="286813031">
     <w:abstractNumId w:val="4"/>
   </w:num>
   <w:num w:numId="2" w16cid:durableId="491140691">
-    <w:abstractNumId w:val="14"/>
+    <w:abstractNumId w:val="16"/>
   </w:num>
   <w:num w:numId="3" w16cid:durableId="1587879715">
     <w:abstractNumId w:val="2"/>
   </w:num>
   <w:num w:numId="4" w16cid:durableId="1105543355">
-    <w:abstractNumId w:val="11"/>
+    <w:abstractNumId w:val="13"/>
   </w:num>
   <w:num w:numId="5" w16cid:durableId="1782989285">
-    <w:abstractNumId w:val="5"/>
+    <w:abstractNumId w:val="6"/>
   </w:num>
   <w:num w:numId="6" w16cid:durableId="775634863">
-    <w:abstractNumId w:val="16"/>
+    <w:abstractNumId w:val="18"/>
   </w:num>
   <w:num w:numId="7" w16cid:durableId="2094666465">
-    <w:abstractNumId w:val="9"/>
+    <w:abstractNumId w:val="10"/>
   </w:num>
   <w:num w:numId="8" w16cid:durableId="1195730187">
-    <w:abstractNumId w:val="7"/>
+    <w:abstractNumId w:val="8"/>
   </w:num>
   <w:num w:numId="9" w16cid:durableId="1593274597">
-    <w:abstractNumId w:val="8"/>
+    <w:abstractNumId w:val="9"/>
   </w:num>
   <w:num w:numId="10" w16cid:durableId="1430736944">
     <w:abstractNumId w:val="1"/>
   </w:num>
   <w:num w:numId="11" w16cid:durableId="866334685">
-    <w:abstractNumId w:val="13"/>
+    <w:abstractNumId w:val="15"/>
   </w:num>
   <w:num w:numId="12" w16cid:durableId="2005040257">
-    <w:abstractNumId w:val="6"/>
+    <w:abstractNumId w:val="7"/>
   </w:num>
   <w:num w:numId="13" w16cid:durableId="601841682">
-    <w:abstractNumId w:val="12"/>
+    <w:abstractNumId w:val="14"/>
   </w:num>
   <w:num w:numId="14" w16cid:durableId="1104879638">
     <w:abstractNumId w:val="0"/>
   </w:num>
   <w:num w:numId="15" w16cid:durableId="750125727">
-    <w:abstractNumId w:val="10"/>
+    <w:abstractNumId w:val="11"/>
   </w:num>
   <w:num w:numId="16" w16cid:durableId="1938827292">
-    <w:abstractNumId w:val="15"/>
+    <w:abstractNumId w:val="17"/>
   </w:num>
   <w:num w:numId="17" w16cid:durableId="1719669007">
     <w:abstractNumId w:val="3"/>
   </w:num>
+  <w:num w:numId="18" w16cid:durableId="71438248">
+    <w:abstractNumId w:val="12"/>
+  </w:num>
+  <w:num w:numId="19" w16cid:durableId="1056391650">
+    <w:abstractNumId w:val="5"/>
+  </w:num>
+  <w:num w:numId="20" w16cid:durableId="119149091">
+    <w:abstractNumId w:val="19"/>
+  </w:num>
   <w:numIdMacAtCleanup w:val="14"/>
 </w:numbering>
+</file>
+
+<file path=word/people.xml><?xml version="1.0" encoding="utf-8"?>
+<w15:people xmlns:wpc="http://schemas.microsoft.com/office/word/2010/wordprocessingCanvas" xmlns:cx="http://schemas.microsoft.com/office/drawing/2014/chartex" xmlns:cx1="http://schemas.microsoft.com/office/drawing/2015/9/8/chartex" xmlns:cx2="http://schemas.microsoft.com/office/drawing/2015/10/21/chartex" xmlns:cx3="http://schemas.microsoft.com/office/drawing/2016/5/9/chartex" xmlns:cx4="http://schemas.microsoft.com/office/drawing/2016/5/10/chartex" xmlns:cx5="http://schemas.microsoft.com/office/drawing/2016/5/11/chartex" xmlns:cx6="http://schemas.microsoft.com/office/drawing/2016/5/12/chartex" xmlns:cx7="http://schemas.microsoft.com/office/drawing/2016/5/13/chartex" xmlns:cx8="http://schemas.microsoft.com/office/drawing/2016/5/14/chartex" xmlns:mc="http://schemas.openxmlformats.org/markup-compatibility/2006" xmlns:aink="http://schemas.microsoft.com/office/drawing/2016/ink" xmlns:am3d="http://schemas.microsoft.com/office/drawing/2017/model3d" xmlns:o="urn:schemas-microsoft-com:office:office" xmlns:oel="http://schemas.microsoft.com/office/2019/extlst" xmlns:r="http://schemas.openxmlformats.org/officeDocument/2006/relationships" xmlns:m="http://schemas.openxmlformats.org/officeDocument/2006/math" xmlns:v="urn:schemas-microsoft-com:vml" xmlns:wp14="http://schemas.microsoft.com/office/word/2010/wordprocessingDrawing" xmlns:wp="http://schemas.openxmlformats.org/drawingml/2006/wordprocessingDrawing" xmlns:w10="urn:schemas-microsoft-com:office:word" xmlns:w="http://schemas.openxmlformats.org/wordprocessingml/2006/main" xmlns:w14="http://schemas.microsoft.com/office/word/2010/wordml" xmlns:w15="http://schemas.microsoft.com/office/word/2012/wordml" xmlns:w16cex="http://schemas.microsoft.com/office/word/2018/wordml/cex" xmlns:w16cid="http://schemas.microsoft.com/office/word/2016/wordml/cid" xmlns:w16="http://schemas.microsoft.com/office/word/2018/wordml" xmlns:w16sdtdh="http://schemas.microsoft.com/office/word/2020/wordml/sdtdatahash" xmlns:w16se="http://schemas.microsoft.com/office/word/2015/wordml/symex" xmlns:wpg="http://schemas.microsoft.com/office/word/2010/wordprocessingGroup" xmlns:wpi="http://schemas.microsoft.com/office/word/2010/wordprocessingInk" xmlns:wne="http://schemas.microsoft.com/office/word/2006/wordml" xmlns:wps="http://schemas.microsoft.com/office/word/2010/wordprocessingShape" mc:Ignorable="w14 w15 w16se w16cid w16 w16cex w16sdtdh wp14">
+  <w15:person w15:author="Davis, Nigel">
+    <w15:presenceInfo w15:providerId="AD" w15:userId="S::ndavis@ciena.com::c29b3813-a1f4-40e2-a213-c1c0b0befa0c"/>
+  </w15:person>
+</w15:people>
 </file>
 
 <file path=word/styles.xml><?xml version="1.0" encoding="utf-8"?>

</xml_diff>

<commit_message>
correction to date on front page of TR-512.8
</commit_message>
<xml_diff>
--- a/OnfModel/CoreGendoc/ModelDescriptions/TR-512.18_OnfCoreIm-TemporalExpression-gd.docx
+++ b/OnfModel/CoreGendoc/ModelDescriptions/TR-512.18_OnfCoreIm-TemporalExpression-gd.docx
@@ -136,22 +136,86 @@
           <w:color w:val="7030A0"/>
           <w:lang w:val="en-GB"/>
         </w:rPr>
-        <w:t>.uml' element=’{0}’ importedBundles='gmf;papyrus' searchMetamodels='true'/&gt;</w:t>
-      </w:r>
-    </w:p>
-    <w:p>
-      <w:pPr>
+        <w:t xml:space="preserve">.uml' element=’{0}’ </w:t>
+      </w:r>
+      <w:proofErr w:type="spellStart"/>
+      <w:r>
         <w:rPr>
           <w:color w:val="7030A0"/>
           <w:lang w:val="en-GB"/>
         </w:rPr>
-      </w:pPr>
+        <w:t>importedBundles</w:t>
+      </w:r>
+      <w:proofErr w:type="spellEnd"/>
       <w:r>
         <w:rPr>
           <w:color w:val="7030A0"/>
           <w:lang w:val="en-GB"/>
         </w:rPr>
-        <w:t>&lt;gendoc&gt;&lt;drop/&gt;</w:t>
+        <w:t>='</w:t>
+      </w:r>
+      <w:proofErr w:type="spellStart"/>
+      <w:r>
+        <w:rPr>
+          <w:color w:val="7030A0"/>
+          <w:lang w:val="en-GB"/>
+        </w:rPr>
+        <w:t>gmf;papyrus</w:t>
+      </w:r>
+      <w:proofErr w:type="spellEnd"/>
+      <w:r>
+        <w:rPr>
+          <w:color w:val="7030A0"/>
+          <w:lang w:val="en-GB"/>
+        </w:rPr>
+        <w:t xml:space="preserve">' </w:t>
+      </w:r>
+      <w:proofErr w:type="spellStart"/>
+      <w:r>
+        <w:rPr>
+          <w:color w:val="7030A0"/>
+          <w:lang w:val="en-GB"/>
+        </w:rPr>
+        <w:t>searchMetamodels</w:t>
+      </w:r>
+      <w:proofErr w:type="spellEnd"/>
+      <w:r>
+        <w:rPr>
+          <w:color w:val="7030A0"/>
+          <w:lang w:val="en-GB"/>
+        </w:rPr>
+        <w:t>='true'/&gt;</w:t>
+      </w:r>
+    </w:p>
+    <w:p>
+      <w:pPr>
+        <w:rPr>
+          <w:color w:val="7030A0"/>
+          <w:lang w:val="en-GB"/>
+        </w:rPr>
+      </w:pPr>
+      <w:r>
+        <w:rPr>
+          <w:color w:val="7030A0"/>
+          <w:lang w:val="en-GB"/>
+        </w:rPr>
+        <w:t>&lt;</w:t>
+      </w:r>
+      <w:proofErr w:type="spellStart"/>
+      <w:r>
+        <w:rPr>
+          <w:color w:val="7030A0"/>
+          <w:lang w:val="en-GB"/>
+        </w:rPr>
+        <w:t>gendoc</w:t>
+      </w:r>
+      <w:proofErr w:type="spellEnd"/>
+      <w:r>
+        <w:rPr>
+          <w:color w:val="7030A0"/>
+          <w:lang w:val="en-GB"/>
+        </w:rPr>
+        <w:t>&gt;&lt;drop/&gt;</w:t>
       </w:r>
     </w:p>
     <w:p>
@@ -191,7 +255,25 @@
           <w:sz w:val="22"/>
           <w:lang w:val="en-GB"/>
         </w:rPr>
-        <w:t>{path for CoreModel}\</w:t>
+        <w:t xml:space="preserve">{path for </w:t>
+      </w:r>
+      <w:proofErr w:type="spellStart"/>
+      <w:r>
+        <w:rPr>
+          <w:color w:val="7030A0"/>
+          <w:sz w:val="22"/>
+          <w:lang w:val="en-GB"/>
+        </w:rPr>
+        <w:t>CoreModel</w:t>
+      </w:r>
+      <w:proofErr w:type="spellEnd"/>
+      <w:r>
+        <w:rPr>
+          <w:color w:val="7030A0"/>
+          <w:sz w:val="22"/>
+          <w:lang w:val="en-GB"/>
+        </w:rPr>
+        <w:t>}\</w:t>
       </w:r>
       <w:r>
         <w:rPr>
@@ -278,14 +360,39 @@
           <w:color w:val="521311" w:themeColor="accent6" w:themeShade="80"/>
           <w:lang w:val="en-GB"/>
         </w:rPr>
-        <w:t>C:\Users\ndavis\git\</w:t>
-      </w:r>
+        <w:t>C:\Users\</w:t>
+      </w:r>
+      <w:proofErr w:type="spellStart"/>
       <w:r>
         <w:rPr>
           <w:color w:val="521311" w:themeColor="accent6" w:themeShade="80"/>
           <w:lang w:val="en-GB"/>
         </w:rPr>
-        <w:t>OnfInfoModelOutput\</w:t>
+        <w:t>ndavis</w:t>
+      </w:r>
+      <w:proofErr w:type="spellEnd"/>
+      <w:r>
+        <w:rPr>
+          <w:color w:val="521311" w:themeColor="accent6" w:themeShade="80"/>
+          <w:lang w:val="en-GB"/>
+        </w:rPr>
+        <w:t>\git\</w:t>
+      </w:r>
+      <w:proofErr w:type="spellStart"/>
+      <w:r>
+        <w:rPr>
+          <w:color w:val="521311" w:themeColor="accent6" w:themeShade="80"/>
+          <w:lang w:val="en-GB"/>
+        </w:rPr>
+        <w:t>OnfInfoModelOutput</w:t>
+      </w:r>
+      <w:proofErr w:type="spellEnd"/>
+      <w:r>
+        <w:rPr>
+          <w:color w:val="521311" w:themeColor="accent6" w:themeShade="80"/>
+          <w:lang w:val="en-GB"/>
+        </w:rPr>
+        <w:t>\</w:t>
       </w:r>
       <w:r>
         <w:rPr>
@@ -333,7 +440,61 @@
           <w:sz w:val="22"/>
           <w:lang w:val="en-GB"/>
         </w:rPr>
-        <w:t>C:\Users\ndavis\git\ONFInfoModel\OnfModel\</w:t>
+        <w:t>C:\Users\</w:t>
+      </w:r>
+      <w:proofErr w:type="spellStart"/>
+      <w:r>
+        <w:rPr>
+          <w:color w:val="521311" w:themeColor="accent6" w:themeShade="80"/>
+          <w:sz w:val="22"/>
+          <w:lang w:val="en-GB"/>
+        </w:rPr>
+        <w:t>ndavis</w:t>
+      </w:r>
+      <w:proofErr w:type="spellEnd"/>
+      <w:r>
+        <w:rPr>
+          <w:color w:val="521311" w:themeColor="accent6" w:themeShade="80"/>
+          <w:sz w:val="22"/>
+          <w:lang w:val="en-GB"/>
+        </w:rPr>
+        <w:t>\git\</w:t>
+      </w:r>
+      <w:proofErr w:type="spellStart"/>
+      <w:r>
+        <w:rPr>
+          <w:color w:val="521311" w:themeColor="accent6" w:themeShade="80"/>
+          <w:sz w:val="22"/>
+          <w:lang w:val="en-GB"/>
+        </w:rPr>
+        <w:t>ONFInfoModel</w:t>
+      </w:r>
+      <w:proofErr w:type="spellEnd"/>
+      <w:r>
+        <w:rPr>
+          <w:color w:val="521311" w:themeColor="accent6" w:themeShade="80"/>
+          <w:sz w:val="22"/>
+          <w:lang w:val="en-GB"/>
+        </w:rPr>
+        <w:t>\</w:t>
+      </w:r>
+      <w:proofErr w:type="spellStart"/>
+      <w:r>
+        <w:rPr>
+          <w:color w:val="521311" w:themeColor="accent6" w:themeShade="80"/>
+          <w:sz w:val="22"/>
+          <w:lang w:val="en-GB"/>
+        </w:rPr>
+        <w:t>OnfModel</w:t>
+      </w:r>
+      <w:proofErr w:type="spellEnd"/>
+      <w:r>
+        <w:rPr>
+          <w:color w:val="521311" w:themeColor="accent6" w:themeShade="80"/>
+          <w:sz w:val="22"/>
+          <w:lang w:val="en-GB"/>
+        </w:rPr>
+        <w:t>\</w:t>
       </w:r>
       <w:r>
         <w:rPr>
@@ -349,7 +510,25 @@
           <w:sz w:val="22"/>
           <w:lang w:val="en-GB"/>
         </w:rPr>
-        <w:t>{path for CoreModel}\</w:t>
+        <w:t xml:space="preserve">{path for </w:t>
+      </w:r>
+      <w:proofErr w:type="spellStart"/>
+      <w:r>
+        <w:rPr>
+          <w:color w:val="7030A0"/>
+          <w:sz w:val="22"/>
+          <w:lang w:val="en-GB"/>
+        </w:rPr>
+        <w:t>CoreModel</w:t>
+      </w:r>
+      <w:proofErr w:type="spellEnd"/>
+      <w:r>
+        <w:rPr>
+          <w:color w:val="7030A0"/>
+          <w:sz w:val="22"/>
+          <w:lang w:val="en-GB"/>
+        </w:rPr>
+        <w:t>}\</w:t>
       </w:r>
       <w:r>
         <w:rPr>
@@ -444,8 +623,13 @@
                     <w:pStyle w:val="Title"/>
                   </w:pPr>
                   <w:r>
-                    <w:t>Core Information Model (CoreModel</w:t>
+                    <w:t>Core Information Model (</w:t>
                   </w:r>
+                  <w:proofErr w:type="spellStart"/>
+                  <w:r>
+                    <w:t>CoreModel</w:t>
+                  </w:r>
+                  <w:proofErr w:type="spellEnd"/>
                   <w:r>
                     <w:t>)</w:t>
                   </w:r>
@@ -507,19 +691,7 @@
                     <w:rPr>
                       <w:rFonts w:asciiTheme="minorHAnsi" w:hAnsiTheme="minorHAnsi"/>
                     </w:rPr>
-                    <w:t>November</w:t>
-                  </w:r>
-                  <w:r>
-                    <w:rPr>
-                      <w:rFonts w:asciiTheme="minorHAnsi" w:hAnsiTheme="minorHAnsi"/>
-                    </w:rPr>
-                    <w:t xml:space="preserve"> 202</w:t>
-                  </w:r>
-                  <w:r>
-                    <w:rPr>
-                      <w:rFonts w:asciiTheme="minorHAnsi" w:hAnsiTheme="minorHAnsi"/>
-                    </w:rPr>
-                    <w:t>3</w:t>
+                    <w:t>January 2024</w:t>
                   </w:r>
                 </w:p>
               </w:txbxContent>
@@ -696,7 +868,7 @@
         <w:t>2</w:t>
       </w:r>
       <w:r>
-        <w:t>3</w:t>
+        <w:t>4</w:t>
       </w:r>
       <w:r>
         <w:t xml:space="preserve"> Open Networking Foundation. All rights reserved.</w:t>
@@ -746,7 +918,21 @@
         <w:rPr>
           <w:color w:val="000000"/>
         </w:rPr>
-        <w:t>This Technical Recommendations has been approved by the Project TST, but has not been approved by the ONF board.  This Technical Recommendation is an update to a previously released TR specification, but it has been approved under the ONF publishing guidelines for ‘Informational’ publications that allow Project technical steering teams (TSTs) to authorize publication of Informational documents.  The designation of ‘-info’ at the end of the document ID also reflects that the project team (not the ONF board) approved this TR.</w:t>
+        <w:t xml:space="preserve">This Technical Recommendations has been approved by the </w:t>
+      </w:r>
+      <w:proofErr w:type="gramStart"/>
+      <w:r>
+        <w:rPr>
+          <w:color w:val="000000"/>
+        </w:rPr>
+        <w:t>Project TST, but</w:t>
+      </w:r>
+      <w:proofErr w:type="gramEnd"/>
+      <w:r>
+        <w:rPr>
+          <w:color w:val="000000"/>
+        </w:rPr>
+        <w:t xml:space="preserve"> has not been approved by the ONF board.  This Technical Recommendation is an update to a previously released TR specification, but it has been approved under the ONF publishing guidelines for ‘Informational’ publications that allow Project technical steering teams (TSTs) to authorize publication of Informational documents.  The designation of ‘-info’ at the end of the document ID also reflects that the project team (not the ONF board) approved this TR.</w:t>
       </w:r>
     </w:p>
     <w:p>
@@ -781,7 +967,21 @@
         <w:rPr>
           <w:color w:val="FF0000"/>
         </w:rPr>
-        <w:t>Replace “{{..}}” with square brackets (which trip up Gendoc)</w:t>
+        <w:t xml:space="preserve">Replace “{{..}}” with square brackets (which trip up </w:t>
+      </w:r>
+      <w:proofErr w:type="spellStart"/>
+      <w:r>
+        <w:rPr>
+          <w:color w:val="FF0000"/>
+        </w:rPr>
+        <w:t>Gendoc</w:t>
+      </w:r>
+      <w:proofErr w:type="spellEnd"/>
+      <w:r>
+        <w:rPr>
+          <w:color w:val="FF0000"/>
+        </w:rPr>
+        <w:t>)</w:t>
       </w:r>
     </w:p>
     <w:p>
@@ -921,7 +1121,21 @@
         <w:rPr>
           <w:color w:val="FF0000"/>
         </w:rPr>
-        <w:t>age numbering and the cross references will need to be re-updated.</w:t>
+        <w:t xml:space="preserve">age </w:t>
+      </w:r>
+      <w:proofErr w:type="gramStart"/>
+      <w:r>
+        <w:rPr>
+          <w:color w:val="FF0000"/>
+        </w:rPr>
+        <w:t>numbering</w:t>
+      </w:r>
+      <w:proofErr w:type="gramEnd"/>
+      <w:r>
+        <w:rPr>
+          <w:color w:val="FF0000"/>
+        </w:rPr>
+        <w:t xml:space="preserve"> and the cross references will need to be re-updated.</w:t>
       </w:r>
     </w:p>
     <w:p>
@@ -3623,14 +3837,21 @@
                 <w:sz w:val="20"/>
                 <w:szCs w:val="20"/>
               </w:rPr>
-              <w:t>November</w:t>
+              <w:t>January</w:t>
             </w:r>
             <w:r>
               <w:rPr>
                 <w:sz w:val="20"/>
                 <w:szCs w:val="20"/>
               </w:rPr>
-              <w:t xml:space="preserve"> 2023</w:t>
+              <w:t xml:space="preserve"> 202</w:t>
+            </w:r>
+            <w:r>
+              <w:rPr>
+                <w:sz w:val="20"/>
+                <w:szCs w:val="20"/>
+              </w:rPr>
+              <w:t>4</w:t>
             </w:r>
             <w:r>
               <w:rPr>
@@ -3945,7 +4166,15 @@
         <w:t>between</w:t>
       </w:r>
       <w:r>
-        <w:t xml:space="preserve"> the classes, such as inheritance (i.e. specialization), association relationships (such as aggregation and composition), and conditional features or capabilities. Some</w:t>
+        <w:t xml:space="preserve"> the classes, such as inheritance (</w:t>
+      </w:r>
+      <w:proofErr w:type="gramStart"/>
+      <w:r>
+        <w:t>i.e.</w:t>
+      </w:r>
+      <w:proofErr w:type="gramEnd"/>
+      <w:r>
+        <w:t xml:space="preserve"> specialization), association relationships (such as aggregation and composition), and conditional features or capabilities. Some</w:t>
       </w:r>
       <w:r>
         <w:t xml:space="preserve"> UML</w:t>
@@ -4110,7 +4339,15 @@
         <w:t xml:space="preserve"> temporal expressions in terms of</w:t>
       </w:r>
       <w:r>
-        <w:t xml:space="preserve"> combinations of minutes, hours, days, weeks, months and years.</w:t>
+        <w:t xml:space="preserve"> combinations of minutes, hours, days, weeks, </w:t>
+      </w:r>
+      <w:proofErr w:type="gramStart"/>
+      <w:r>
+        <w:t>months</w:t>
+      </w:r>
+      <w:proofErr w:type="gramEnd"/>
+      <w:r>
+        <w:t xml:space="preserve"> and years.</w:t>
       </w:r>
     </w:p>
     <w:p>
@@ -4134,7 +4371,31 @@
         </w:numPr>
       </w:pPr>
       <w:r>
-        <w:t>Is formed around a TemporalExpression class that is built from a union of TeElements where each TeElement is formed by</w:t>
+        <w:t xml:space="preserve">Is formed around a </w:t>
+      </w:r>
+      <w:proofErr w:type="spellStart"/>
+      <w:r>
+        <w:t>TemporalExpression</w:t>
+      </w:r>
+      <w:proofErr w:type="spellEnd"/>
+      <w:r>
+        <w:t xml:space="preserve"> class that is built from a union of </w:t>
+      </w:r>
+      <w:proofErr w:type="spellStart"/>
+      <w:r>
+        <w:t>TeElements</w:t>
+      </w:r>
+      <w:proofErr w:type="spellEnd"/>
+      <w:r>
+        <w:t xml:space="preserve"> where each </w:t>
+      </w:r>
+      <w:proofErr w:type="spellStart"/>
+      <w:r>
+        <w:t>TeElement</w:t>
+      </w:r>
+      <w:proofErr w:type="spellEnd"/>
+      <w:r>
+        <w:t xml:space="preserve"> is formed by</w:t>
       </w:r>
       <w:r>
         <w:t xml:space="preserve"> an intersection of definitions where each definition is applied via </w:t>
@@ -4149,7 +4410,15 @@
         <w:t xml:space="preserve">» </w:t>
       </w:r>
       <w:r>
-        <w:t>abstraction (such that the definition augments the TeElement).</w:t>
+        <w:t xml:space="preserve">abstraction (such that the definition augments the </w:t>
+      </w:r>
+      <w:proofErr w:type="spellStart"/>
+      <w:r>
+        <w:t>TeElement</w:t>
+      </w:r>
+      <w:proofErr w:type="spellEnd"/>
+      <w:r>
+        <w:t>).</w:t>
       </w:r>
     </w:p>
     <w:p>
@@ -4197,7 +4466,23 @@
         </w:numPr>
       </w:pPr>
       <w:r>
-        <w:t>Enables a TemporalExpression to incorporate other previously defined TemporalExpressions where th</w:t>
+        <w:t xml:space="preserve">Enables a </w:t>
+      </w:r>
+      <w:proofErr w:type="spellStart"/>
+      <w:r>
+        <w:t>TemporalExpression</w:t>
+      </w:r>
+      <w:proofErr w:type="spellEnd"/>
+      <w:r>
+        <w:t xml:space="preserve"> to incorporate other previously defined </w:t>
+      </w:r>
+      <w:proofErr w:type="spellStart"/>
+      <w:r>
+        <w:t>TemporalExpressions</w:t>
+      </w:r>
+      <w:proofErr w:type="spellEnd"/>
+      <w:r>
+        <w:t xml:space="preserve"> where th</w:t>
       </w:r>
       <w:r>
         <w:t>e</w:t>
@@ -4212,8 +4497,21 @@
         <w:t xml:space="preserve">can be </w:t>
       </w:r>
       <w:r>
-        <w:t>union, intersection or intersection with the complement of the incorporated TemporalExpression</w:t>
-      </w:r>
+        <w:t xml:space="preserve">union, </w:t>
+      </w:r>
+      <w:proofErr w:type="gramStart"/>
+      <w:r>
+        <w:t>intersection</w:t>
+      </w:r>
+      <w:proofErr w:type="gramEnd"/>
+      <w:r>
+        <w:t xml:space="preserve"> or intersection with the complement of the incorporated </w:t>
+      </w:r>
+      <w:proofErr w:type="spellStart"/>
+      <w:r>
+        <w:t>TemporalExpression</w:t>
+      </w:r>
+      <w:proofErr w:type="spellEnd"/>
     </w:p>
     <w:p>
       <w:pPr>
@@ -4275,115 +4573,123 @@
           <w:sz w:val="20"/>
           <w:szCs w:val="20"/>
         </w:rPr>
-        <w:t xml:space="preserve">[for(p:Package|Package.allInstances())]&lt;drop/&gt; </w:t>
-      </w:r>
-    </w:p>
-    <w:p>
-      <w:pPr>
-        <w:spacing w:after="0"/>
-        <w:rPr>
-          <w:bCs/>
-          <w:color w:val="7030A0"/>
-        </w:rPr>
-      </w:pPr>
-      <w:r>
-        <w:rPr>
-          <w:bCs/>
-          <w:color w:val="7030A0"/>
-        </w:rPr>
-        <w:t>Inserts the diagram identified in first quotes with the title identified in second quotes &lt;drop/&gt;</w:t>
-      </w:r>
-      <w:r>
-        <w:rPr>
-          <w:bCs/>
-          <w:color w:val="7030A0"/>
-        </w:rPr>
-        <w:br/>
-        <w:t>[p.</w:t>
-      </w:r>
-      <w:r>
-        <w:rPr>
-          <w:bCs/>
-          <w:color w:val="FF0000"/>
-        </w:rPr>
-        <w:t>insertStandardDiagram</w:t>
-      </w:r>
-      <w:r>
-        <w:rPr>
-          <w:bCs/>
-          <w:color w:val="7030A0"/>
-        </w:rPr>
-        <w:t>(‘</w:t>
-      </w:r>
-      <w:r>
-        <w:rPr>
-          <w:bCs/>
-          <w:color w:val="237BE8" w:themeColor="accent3" w:themeTint="99"/>
-        </w:rPr>
-        <w:t>TemporalExpression-Overview</w:t>
-      </w:r>
-      <w:r>
-        <w:rPr>
-          <w:bCs/>
-          <w:color w:val="7030A0"/>
-        </w:rPr>
-        <w:t>’, ’</w:t>
-      </w:r>
-      <w:r>
-        <w:rPr>
-          <w:bCs/>
-          <w:color w:val="237BE8" w:themeColor="accent3" w:themeTint="99"/>
-        </w:rPr>
-        <w:t>Temporal Expression</w:t>
-      </w:r>
-      <w:r>
-        <w:rPr>
-          <w:bCs/>
-          <w:color w:val="237BE8" w:themeColor="accent3" w:themeTint="99"/>
-        </w:rPr>
-        <w:t xml:space="preserve"> Model</w:t>
-      </w:r>
-      <w:r>
-        <w:rPr>
-          <w:bCs/>
-          <w:color w:val="7030A0"/>
-        </w:rPr>
-        <w:t>’)/]</w:t>
-      </w:r>
-    </w:p>
-    <w:p>
-      <w:pPr>
-        <w:rPr>
+        <w:t>[for(</w:t>
+      </w:r>
+      <w:proofErr w:type="spellStart"/>
+      <w:r>
+        <w:rPr>
+          <w:rFonts w:asciiTheme="minorHAnsi" w:hAnsiTheme="minorHAnsi"/>
           <w:color w:val="7030A0"/>
           <w:sz w:val="20"/>
           <w:szCs w:val="20"/>
         </w:rPr>
-      </w:pPr>
-      <w:r>
-        <w:rPr>
+        <w:t>p:Package|Package.allInstances</w:t>
+      </w:r>
+      <w:proofErr w:type="spellEnd"/>
+      <w:r>
+        <w:rPr>
+          <w:rFonts w:asciiTheme="minorHAnsi" w:hAnsiTheme="minorHAnsi"/>
           <w:color w:val="7030A0"/>
           <w:sz w:val="20"/>
           <w:szCs w:val="20"/>
         </w:rPr>
-        <w:t>[/for]&lt;drop/&gt;</w:t>
-      </w:r>
-    </w:p>
-    <w:p>
-      <w:r>
-        <w:t>The diagram below shows the usage of data types</w:t>
-      </w:r>
-      <w:r>
-        <w:t xml:space="preserve"> in the model</w:t>
-      </w:r>
-      <w:r>
-        <w:t xml:space="preserve"> and exposes the detail of the model.</w:t>
-      </w:r>
-    </w:p>
-    <w:p>
-      <w:pPr>
-        <w:pStyle w:val="Default"/>
-        <w:rPr>
-          <w:rFonts w:asciiTheme="minorHAnsi" w:hAnsiTheme="minorHAnsi"/>
+        <w:t xml:space="preserve">())]&lt;drop/&gt; </w:t>
+      </w:r>
+    </w:p>
+    <w:p>
+      <w:pPr>
+        <w:spacing w:after="0"/>
+        <w:rPr>
+          <w:bCs/>
+          <w:color w:val="7030A0"/>
+        </w:rPr>
+      </w:pPr>
+      <w:r>
+        <w:rPr>
+          <w:bCs/>
+          <w:color w:val="7030A0"/>
+        </w:rPr>
+        <w:t>Inserts the diagram identified in first quotes with the title identified in second quotes &lt;drop/&gt;</w:t>
+      </w:r>
+      <w:r>
+        <w:rPr>
+          <w:bCs/>
+          <w:color w:val="7030A0"/>
+        </w:rPr>
+        <w:br/>
+        <w:t>[</w:t>
+      </w:r>
+      <w:proofErr w:type="spellStart"/>
+      <w:r>
+        <w:rPr>
+          <w:bCs/>
+          <w:color w:val="7030A0"/>
+        </w:rPr>
+        <w:t>p.</w:t>
+      </w:r>
+      <w:r>
+        <w:rPr>
+          <w:bCs/>
+          <w:color w:val="FF0000"/>
+        </w:rPr>
+        <w:t>insertStandardDiagram</w:t>
+      </w:r>
+      <w:proofErr w:type="spellEnd"/>
+      <w:r>
+        <w:rPr>
+          <w:bCs/>
+          <w:color w:val="7030A0"/>
+        </w:rPr>
+        <w:t>(‘</w:t>
+      </w:r>
+      <w:proofErr w:type="spellStart"/>
+      <w:r>
+        <w:rPr>
+          <w:bCs/>
+          <w:color w:val="237BE8" w:themeColor="accent3" w:themeTint="99"/>
+        </w:rPr>
+        <w:t>TemporalExpression</w:t>
+      </w:r>
+      <w:proofErr w:type="spellEnd"/>
+      <w:r>
+        <w:rPr>
+          <w:bCs/>
+          <w:color w:val="237BE8" w:themeColor="accent3" w:themeTint="99"/>
+        </w:rPr>
+        <w:t>-Overview</w:t>
+      </w:r>
+      <w:r>
+        <w:rPr>
+          <w:bCs/>
+          <w:color w:val="7030A0"/>
+        </w:rPr>
+        <w:t>’, ’</w:t>
+      </w:r>
+      <w:r>
+        <w:rPr>
+          <w:bCs/>
+          <w:color w:val="237BE8" w:themeColor="accent3" w:themeTint="99"/>
+        </w:rPr>
+        <w:t>Temporal Expression</w:t>
+      </w:r>
+      <w:r>
+        <w:rPr>
+          <w:bCs/>
+          <w:color w:val="237BE8" w:themeColor="accent3" w:themeTint="99"/>
+        </w:rPr>
+        <w:t xml:space="preserve"> Model</w:t>
+      </w:r>
+      <w:r>
+        <w:rPr>
+          <w:bCs/>
+          <w:color w:val="7030A0"/>
+        </w:rPr>
+        <w:t>’)/]</w:t>
+      </w:r>
+    </w:p>
+    <w:p>
+      <w:pPr>
+        <w:rPr>
           <w:color w:val="7030A0"/>
           <w:sz w:val="20"/>
           <w:szCs w:val="20"/>
@@ -4391,83 +4697,29 @@
       </w:pPr>
       <w:r>
         <w:rPr>
-          <w:rFonts w:asciiTheme="minorHAnsi" w:hAnsiTheme="minorHAnsi"/>
           <w:color w:val="7030A0"/>
           <w:sz w:val="20"/>
           <w:szCs w:val="20"/>
         </w:rPr>
-        <w:t xml:space="preserve">[for(p:Package|Package.allInstances())]&lt;drop/&gt; </w:t>
-      </w:r>
-    </w:p>
-    <w:p>
-      <w:pPr>
-        <w:spacing w:after="0"/>
-        <w:rPr>
-          <w:bCs/>
-          <w:color w:val="7030A0"/>
-        </w:rPr>
-      </w:pPr>
-      <w:r>
-        <w:rPr>
-          <w:bCs/>
-          <w:color w:val="7030A0"/>
-        </w:rPr>
-        <w:t>Inserts the diagram identified in first quotes with the title identified in second quotes &lt;drop/&gt;</w:t>
-      </w:r>
-      <w:r>
-        <w:rPr>
-          <w:bCs/>
-          <w:color w:val="7030A0"/>
-        </w:rPr>
-        <w:br/>
-        <w:t>[p.</w:t>
-      </w:r>
-      <w:r>
-        <w:rPr>
-          <w:bCs/>
-          <w:color w:val="FF0000"/>
-        </w:rPr>
-        <w:t>insertStandardDiagram</w:t>
-      </w:r>
-      <w:r>
-        <w:rPr>
-          <w:bCs/>
-          <w:color w:val="7030A0"/>
-        </w:rPr>
-        <w:t>(‘</w:t>
-      </w:r>
-      <w:r>
-        <w:rPr>
-          <w:bCs/>
-          <w:color w:val="237BE8" w:themeColor="accent3" w:themeTint="99"/>
-        </w:rPr>
-        <w:t>TemporalExpression-DataTypes</w:t>
-      </w:r>
-      <w:r>
-        <w:rPr>
-          <w:bCs/>
-          <w:color w:val="7030A0"/>
-        </w:rPr>
-        <w:t>’, ’</w:t>
-      </w:r>
-      <w:r>
-        <w:rPr>
-          <w:bCs/>
-          <w:color w:val="237BE8" w:themeColor="accent3" w:themeTint="99"/>
-        </w:rPr>
-        <w:t>Temporal Expression Data Types</w:t>
-      </w:r>
-      <w:r>
-        <w:rPr>
-          <w:bCs/>
-          <w:color w:val="7030A0"/>
-        </w:rPr>
-        <w:t>’)/]</w:t>
-      </w:r>
-    </w:p>
-    <w:p>
-      <w:pPr>
-        <w:rPr>
+        <w:t>[/for]&lt;drop/&gt;</w:t>
+      </w:r>
+    </w:p>
+    <w:p>
+      <w:r>
+        <w:t>The diagram below shows the usage of data types</w:t>
+      </w:r>
+      <w:r>
+        <w:t xml:space="preserve"> in the model</w:t>
+      </w:r>
+      <w:r>
+        <w:t xml:space="preserve"> and exposes the detail of the model.</w:t>
+      </w:r>
+    </w:p>
+    <w:p>
+      <w:pPr>
+        <w:pStyle w:val="Default"/>
+        <w:rPr>
+          <w:rFonts w:asciiTheme="minorHAnsi" w:hAnsiTheme="minorHAnsi"/>
           <w:color w:val="7030A0"/>
           <w:sz w:val="20"/>
           <w:szCs w:val="20"/>
@@ -4475,10 +4727,125 @@
       </w:pPr>
       <w:r>
         <w:rPr>
+          <w:rFonts w:asciiTheme="minorHAnsi" w:hAnsiTheme="minorHAnsi"/>
           <w:color w:val="7030A0"/>
           <w:sz w:val="20"/>
           <w:szCs w:val="20"/>
         </w:rPr>
+        <w:t>[for(</w:t>
+      </w:r>
+      <w:proofErr w:type="spellStart"/>
+      <w:r>
+        <w:rPr>
+          <w:rFonts w:asciiTheme="minorHAnsi" w:hAnsiTheme="minorHAnsi"/>
+          <w:color w:val="7030A0"/>
+          <w:sz w:val="20"/>
+          <w:szCs w:val="20"/>
+        </w:rPr>
+        <w:t>p:Package|Package.allInstances</w:t>
+      </w:r>
+      <w:proofErr w:type="spellEnd"/>
+      <w:r>
+        <w:rPr>
+          <w:rFonts w:asciiTheme="minorHAnsi" w:hAnsiTheme="minorHAnsi"/>
+          <w:color w:val="7030A0"/>
+          <w:sz w:val="20"/>
+          <w:szCs w:val="20"/>
+        </w:rPr>
+        <w:t xml:space="preserve">())]&lt;drop/&gt; </w:t>
+      </w:r>
+    </w:p>
+    <w:p>
+      <w:pPr>
+        <w:spacing w:after="0"/>
+        <w:rPr>
+          <w:bCs/>
+          <w:color w:val="7030A0"/>
+        </w:rPr>
+      </w:pPr>
+      <w:r>
+        <w:rPr>
+          <w:bCs/>
+          <w:color w:val="7030A0"/>
+        </w:rPr>
+        <w:t>Inserts the diagram identified in first quotes with the title identified in second quotes &lt;drop/&gt;</w:t>
+      </w:r>
+      <w:r>
+        <w:rPr>
+          <w:bCs/>
+          <w:color w:val="7030A0"/>
+        </w:rPr>
+        <w:br/>
+        <w:t>[</w:t>
+      </w:r>
+      <w:proofErr w:type="spellStart"/>
+      <w:r>
+        <w:rPr>
+          <w:bCs/>
+          <w:color w:val="7030A0"/>
+        </w:rPr>
+        <w:t>p.</w:t>
+      </w:r>
+      <w:r>
+        <w:rPr>
+          <w:bCs/>
+          <w:color w:val="FF0000"/>
+        </w:rPr>
+        <w:t>insertStandardDiagram</w:t>
+      </w:r>
+      <w:proofErr w:type="spellEnd"/>
+      <w:r>
+        <w:rPr>
+          <w:bCs/>
+          <w:color w:val="7030A0"/>
+        </w:rPr>
+        <w:t>(‘</w:t>
+      </w:r>
+      <w:proofErr w:type="spellStart"/>
+      <w:r>
+        <w:rPr>
+          <w:bCs/>
+          <w:color w:val="237BE8" w:themeColor="accent3" w:themeTint="99"/>
+        </w:rPr>
+        <w:t>TemporalExpression-DataTypes</w:t>
+      </w:r>
+      <w:proofErr w:type="spellEnd"/>
+      <w:r>
+        <w:rPr>
+          <w:bCs/>
+          <w:color w:val="7030A0"/>
+        </w:rPr>
+        <w:t>’, ’</w:t>
+      </w:r>
+      <w:r>
+        <w:rPr>
+          <w:bCs/>
+          <w:color w:val="237BE8" w:themeColor="accent3" w:themeTint="99"/>
+        </w:rPr>
+        <w:t>Temporal Expression Data Types</w:t>
+      </w:r>
+      <w:r>
+        <w:rPr>
+          <w:bCs/>
+          <w:color w:val="7030A0"/>
+        </w:rPr>
+        <w:t>’)/]</w:t>
+      </w:r>
+    </w:p>
+    <w:p>
+      <w:pPr>
+        <w:rPr>
+          <w:color w:val="7030A0"/>
+          <w:sz w:val="20"/>
+          <w:szCs w:val="20"/>
+        </w:rPr>
+      </w:pPr>
+      <w:r>
+        <w:rPr>
+          <w:color w:val="7030A0"/>
+          <w:sz w:val="20"/>
+          <w:szCs w:val="20"/>
+        </w:rPr>
         <w:t>[/for]&lt;drop/&gt;</w:t>
       </w:r>
     </w:p>
@@ -4526,7 +4893,55 @@
           <w:bCs/>
           <w:color w:val="7030A0"/>
         </w:rPr>
-        <w:t>[for (cl:Class | Class.allInstances()-&gt;sortedBy(name))]&lt;drop/&gt;</w:t>
+        <w:t>[for (</w:t>
+      </w:r>
+      <w:proofErr w:type="spellStart"/>
+      <w:r>
+        <w:rPr>
+          <w:bCs/>
+          <w:color w:val="7030A0"/>
+        </w:rPr>
+        <w:t>cl:Class</w:t>
+      </w:r>
+      <w:proofErr w:type="spellEnd"/>
+      <w:r>
+        <w:rPr>
+          <w:bCs/>
+          <w:color w:val="7030A0"/>
+        </w:rPr>
+        <w:t xml:space="preserve"> | </w:t>
+      </w:r>
+      <w:proofErr w:type="spellStart"/>
+      <w:r>
+        <w:rPr>
+          <w:bCs/>
+          <w:color w:val="7030A0"/>
+        </w:rPr>
+        <w:t>Class.allInstances</w:t>
+      </w:r>
+      <w:proofErr w:type="spellEnd"/>
+      <w:r>
+        <w:rPr>
+          <w:bCs/>
+          <w:color w:val="7030A0"/>
+        </w:rPr>
+        <w:t>()-&gt;</w:t>
+      </w:r>
+      <w:proofErr w:type="spellStart"/>
+      <w:r>
+        <w:rPr>
+          <w:bCs/>
+          <w:color w:val="7030A0"/>
+        </w:rPr>
+        <w:t>sortedBy</w:t>
+      </w:r>
+      <w:proofErr w:type="spellEnd"/>
+      <w:r>
+        <w:rPr>
+          <w:bCs/>
+          <w:color w:val="7030A0"/>
+        </w:rPr>
+        <w:t>(name))]&lt;drop/&gt;</w:t>
       </w:r>
     </w:p>
     <w:p>
@@ -4542,8 +4957,25 @@
           <w:bCs/>
           <w:color w:val="7030A0"/>
         </w:rPr>
-        <w:t>[if (cl.qualifiedName.contains(‘</w:t>
-      </w:r>
+        <w:t>[if (</w:t>
+      </w:r>
+      <w:proofErr w:type="spellStart"/>
+      <w:r>
+        <w:rPr>
+          <w:bCs/>
+          <w:color w:val="7030A0"/>
+        </w:rPr>
+        <w:t>cl.qualifiedName.contains</w:t>
+      </w:r>
+      <w:proofErr w:type="spellEnd"/>
+      <w:r>
+        <w:rPr>
+          <w:bCs/>
+          <w:color w:val="7030A0"/>
+        </w:rPr>
+        <w:t>(‘</w:t>
+      </w:r>
+      <w:proofErr w:type="spellStart"/>
       <w:r>
         <w:rPr>
           <w:bCs/>
@@ -4551,6 +4983,7 @@
         </w:rPr>
         <w:t>TemporalExpression</w:t>
       </w:r>
+      <w:proofErr w:type="spellEnd"/>
       <w:r>
         <w:rPr>
           <w:bCs/>
@@ -4588,7 +5021,15 @@
           <w:color w:val="7030A0"/>
         </w:rPr>
         <w:br/>
-        <w:t>[cl.</w:t>
+        <w:t>[</w:t>
+      </w:r>
+      <w:proofErr w:type="spellStart"/>
+      <w:r>
+        <w:rPr>
+          <w:bCs/>
+          <w:color w:val="7030A0"/>
+        </w:rPr>
+        <w:t>cl.</w:t>
       </w:r>
       <w:r>
         <w:rPr>
@@ -4604,6 +5045,7 @@
         </w:rPr>
         <w:t>Class</w:t>
       </w:r>
+      <w:proofErr w:type="spellEnd"/>
       <w:r>
         <w:rPr>
           <w:bCs/>
@@ -4632,6 +5074,7 @@
         </w:rPr>
         <w:t>’</w:t>
       </w:r>
+      <w:proofErr w:type="spellStart"/>
       <w:r>
         <w:rPr>
           <w:bCs/>
@@ -4639,6 +5082,7 @@
         </w:rPr>
         <w:t>TemporalExpression</w:t>
       </w:r>
+      <w:proofErr w:type="spellEnd"/>
       <w:r>
         <w:rPr>
           <w:bCs/>
@@ -4676,7 +5120,15 @@
           <w:color w:val="7030A0"/>
         </w:rPr>
         <w:br/>
-        <w:t>[cl.</w:t>
+        <w:t>[</w:t>
+      </w:r>
+      <w:proofErr w:type="spellStart"/>
+      <w:r>
+        <w:rPr>
+          <w:bCs/>
+          <w:color w:val="7030A0"/>
+        </w:rPr>
+        <w:t>cl.</w:t>
       </w:r>
       <w:r>
         <w:rPr>
@@ -4691,6 +5143,7 @@
         </w:rPr>
         <w:t>AttributeTableBrief</w:t>
       </w:r>
+      <w:proofErr w:type="spellEnd"/>
       <w:r>
         <w:rPr>
           <w:bCs/>
@@ -4766,7 +5219,49 @@
         <w:rPr>
           <w:color w:val="7030A0"/>
         </w:rPr>
-        <w:t>[for (dt:DataType | DataType.allInstances()-&gt;sortedBy(name))]&lt;drop/&gt;</w:t>
+        <w:t>[for (</w:t>
+      </w:r>
+      <w:proofErr w:type="spellStart"/>
+      <w:r>
+        <w:rPr>
+          <w:color w:val="7030A0"/>
+        </w:rPr>
+        <w:t>dt:DataType</w:t>
+      </w:r>
+      <w:proofErr w:type="spellEnd"/>
+      <w:r>
+        <w:rPr>
+          <w:color w:val="7030A0"/>
+        </w:rPr>
+        <w:t xml:space="preserve"> | </w:t>
+      </w:r>
+      <w:proofErr w:type="spellStart"/>
+      <w:r>
+        <w:rPr>
+          <w:color w:val="7030A0"/>
+        </w:rPr>
+        <w:t>DataType.allInstances</w:t>
+      </w:r>
+      <w:proofErr w:type="spellEnd"/>
+      <w:r>
+        <w:rPr>
+          <w:color w:val="7030A0"/>
+        </w:rPr>
+        <w:t>()-&gt;</w:t>
+      </w:r>
+      <w:proofErr w:type="spellStart"/>
+      <w:r>
+        <w:rPr>
+          <w:color w:val="7030A0"/>
+        </w:rPr>
+        <w:t>sortedBy</w:t>
+      </w:r>
+      <w:proofErr w:type="spellEnd"/>
+      <w:r>
+        <w:rPr>
+          <w:color w:val="7030A0"/>
+        </w:rPr>
+        <w:t>(name))]&lt;drop/&gt;</w:t>
       </w:r>
     </w:p>
     <w:p>
@@ -4780,7 +5275,35 @@
         <w:rPr>
           <w:color w:val="7030A0"/>
         </w:rPr>
-        <w:t>[if dt.oclIsTypeOf(DataType)]&lt;drop/&gt;</w:t>
+        <w:t xml:space="preserve">[if </w:t>
+      </w:r>
+      <w:proofErr w:type="spellStart"/>
+      <w:r>
+        <w:rPr>
+          <w:color w:val="7030A0"/>
+        </w:rPr>
+        <w:t>dt.oclIsTypeOf</w:t>
+      </w:r>
+      <w:proofErr w:type="spellEnd"/>
+      <w:r>
+        <w:rPr>
+          <w:color w:val="7030A0"/>
+        </w:rPr>
+        <w:t>(</w:t>
+      </w:r>
+      <w:proofErr w:type="spellStart"/>
+      <w:r>
+        <w:rPr>
+          <w:color w:val="7030A0"/>
+        </w:rPr>
+        <w:t>DataType</w:t>
+      </w:r>
+      <w:proofErr w:type="spellEnd"/>
+      <w:r>
+        <w:rPr>
+          <w:color w:val="7030A0"/>
+        </w:rPr>
+        <w:t>)]&lt;drop/&gt;</w:t>
       </w:r>
     </w:p>
     <w:p>
@@ -4796,8 +5319,25 @@
           <w:bCs/>
           <w:color w:val="7030A0"/>
         </w:rPr>
-        <w:t>[if (dt.qualifiedName.contains(’</w:t>
-      </w:r>
+        <w:t>[if (</w:t>
+      </w:r>
+      <w:proofErr w:type="spellStart"/>
+      <w:r>
+        <w:rPr>
+          <w:bCs/>
+          <w:color w:val="7030A0"/>
+        </w:rPr>
+        <w:t>dt.qualifiedName.contains</w:t>
+      </w:r>
+      <w:proofErr w:type="spellEnd"/>
+      <w:r>
+        <w:rPr>
+          <w:bCs/>
+          <w:color w:val="7030A0"/>
+        </w:rPr>
+        <w:t>(’</w:t>
+      </w:r>
+      <w:proofErr w:type="spellStart"/>
       <w:r>
         <w:rPr>
           <w:bCs/>
@@ -4805,6 +5345,7 @@
         </w:rPr>
         <w:t>TemporalExpression</w:t>
       </w:r>
+      <w:proofErr w:type="spellEnd"/>
       <w:r>
         <w:rPr>
           <w:bCs/>
@@ -4859,7 +5400,15 @@
           <w:bCs/>
           <w:color w:val="7030A0"/>
         </w:rPr>
-        <w:t>[dt.</w:t>
+        <w:t>[</w:t>
+      </w:r>
+      <w:proofErr w:type="spellStart"/>
+      <w:r>
+        <w:rPr>
+          <w:bCs/>
+          <w:color w:val="7030A0"/>
+        </w:rPr>
+        <w:t>dt.</w:t>
       </w:r>
       <w:r>
         <w:rPr>
@@ -4868,6 +5417,7 @@
         </w:rPr>
         <w:t>insertDataType</w:t>
       </w:r>
+      <w:proofErr w:type="spellEnd"/>
       <w:r>
         <w:rPr>
           <w:bCs/>
@@ -4896,6 +5446,7 @@
         </w:rPr>
         <w:t>’</w:t>
       </w:r>
+      <w:proofErr w:type="spellStart"/>
       <w:r>
         <w:rPr>
           <w:bCs/>
@@ -4903,6 +5454,7 @@
         </w:rPr>
         <w:t>TemporalExpression</w:t>
       </w:r>
+      <w:proofErr w:type="spellEnd"/>
       <w:r>
         <w:rPr>
           <w:bCs/>
@@ -4947,7 +5499,15 @@
           <w:bCs/>
           <w:color w:val="7030A0"/>
         </w:rPr>
-        <w:t>[dt.</w:t>
+        <w:t>[</w:t>
+      </w:r>
+      <w:proofErr w:type="spellStart"/>
+      <w:r>
+        <w:rPr>
+          <w:bCs/>
+          <w:color w:val="7030A0"/>
+        </w:rPr>
+        <w:t>dt.</w:t>
       </w:r>
       <w:r>
         <w:rPr>
@@ -4969,6 +5529,7 @@
         </w:rPr>
         <w:t>AttributeTableBrief</w:t>
       </w:r>
+      <w:proofErr w:type="spellEnd"/>
       <w:r>
         <w:rPr>
           <w:bCs/>
@@ -5044,14 +5605,62 @@
           <w:bCs/>
           <w:color w:val="7030A0"/>
         </w:rPr>
-        <w:t>[for (dt:DataType | DataType.allInsta</w:t>
-      </w:r>
-      <w:r>
-        <w:rPr>
-          <w:bCs/>
-          <w:color w:val="7030A0"/>
-        </w:rPr>
-        <w:t>nces()-&gt;sortedBy(name))]&lt;drop/&gt;</w:t>
+        <w:t>[for (</w:t>
+      </w:r>
+      <w:proofErr w:type="spellStart"/>
+      <w:r>
+        <w:rPr>
+          <w:bCs/>
+          <w:color w:val="7030A0"/>
+        </w:rPr>
+        <w:t>dt:DataType</w:t>
+      </w:r>
+      <w:proofErr w:type="spellEnd"/>
+      <w:r>
+        <w:rPr>
+          <w:bCs/>
+          <w:color w:val="7030A0"/>
+        </w:rPr>
+        <w:t xml:space="preserve"> | </w:t>
+      </w:r>
+      <w:proofErr w:type="spellStart"/>
+      <w:r>
+        <w:rPr>
+          <w:bCs/>
+          <w:color w:val="7030A0"/>
+        </w:rPr>
+        <w:t>DataType.allInsta</w:t>
+      </w:r>
+      <w:r>
+        <w:rPr>
+          <w:bCs/>
+          <w:color w:val="7030A0"/>
+        </w:rPr>
+        <w:t>nces</w:t>
+      </w:r>
+      <w:proofErr w:type="spellEnd"/>
+      <w:r>
+        <w:rPr>
+          <w:bCs/>
+          <w:color w:val="7030A0"/>
+        </w:rPr>
+        <w:t>()-&gt;</w:t>
+      </w:r>
+      <w:proofErr w:type="spellStart"/>
+      <w:r>
+        <w:rPr>
+          <w:bCs/>
+          <w:color w:val="7030A0"/>
+        </w:rPr>
+        <w:t>sortedBy</w:t>
+      </w:r>
+      <w:proofErr w:type="spellEnd"/>
+      <w:r>
+        <w:rPr>
+          <w:bCs/>
+          <w:color w:val="7030A0"/>
+        </w:rPr>
+        <w:t>(name))]&lt;drop/&gt;</w:t>
       </w:r>
     </w:p>
     <w:p>
@@ -5067,7 +5676,23 @@
           <w:bCs/>
           <w:color w:val="7030A0"/>
         </w:rPr>
-        <w:t>[if dt.oclIsTypeOf(Enumeration)]&lt;drop/&gt;</w:t>
+        <w:t xml:space="preserve">[if </w:t>
+      </w:r>
+      <w:proofErr w:type="spellStart"/>
+      <w:r>
+        <w:rPr>
+          <w:bCs/>
+          <w:color w:val="7030A0"/>
+        </w:rPr>
+        <w:t>dt.oclIsTypeOf</w:t>
+      </w:r>
+      <w:proofErr w:type="spellEnd"/>
+      <w:r>
+        <w:rPr>
+          <w:bCs/>
+          <w:color w:val="7030A0"/>
+        </w:rPr>
+        <w:t>(Enumeration)]&lt;drop/&gt;</w:t>
       </w:r>
     </w:p>
     <w:p>
@@ -5083,8 +5708,25 @@
           <w:bCs/>
           <w:color w:val="7030A0"/>
         </w:rPr>
-        <w:t>[if (dt.qualifiedName.contains(‘</w:t>
-      </w:r>
+        <w:t>[if (</w:t>
+      </w:r>
+      <w:proofErr w:type="spellStart"/>
+      <w:r>
+        <w:rPr>
+          <w:bCs/>
+          <w:color w:val="7030A0"/>
+        </w:rPr>
+        <w:t>dt.qualifiedName.contains</w:t>
+      </w:r>
+      <w:proofErr w:type="spellEnd"/>
+      <w:r>
+        <w:rPr>
+          <w:bCs/>
+          <w:color w:val="7030A0"/>
+        </w:rPr>
+        <w:t>(‘</w:t>
+      </w:r>
+      <w:proofErr w:type="spellStart"/>
       <w:r>
         <w:rPr>
           <w:bCs/>
@@ -5092,6 +5734,7 @@
         </w:rPr>
         <w:t>TemporalExpression</w:t>
       </w:r>
+      <w:proofErr w:type="spellEnd"/>
       <w:r>
         <w:rPr>
           <w:bCs/>
@@ -5146,7 +5789,15 @@
           <w:bCs/>
           <w:color w:val="7030A0"/>
         </w:rPr>
-        <w:t>[dt.</w:t>
+        <w:t>[</w:t>
+      </w:r>
+      <w:proofErr w:type="spellStart"/>
+      <w:r>
+        <w:rPr>
+          <w:bCs/>
+          <w:color w:val="7030A0"/>
+        </w:rPr>
+        <w:t>dt.</w:t>
       </w:r>
       <w:r>
         <w:rPr>
@@ -5155,6 +5806,7 @@
         </w:rPr>
         <w:t>insertEnums</w:t>
       </w:r>
+      <w:proofErr w:type="spellEnd"/>
       <w:r>
         <w:rPr>
           <w:bCs/>
@@ -5253,8 +5905,13 @@
       <w:r>
         <w:t xml:space="preserve">The </w:t>
       </w:r>
-      <w:r>
-        <w:t xml:space="preserve">periodDurationInDays has several interacting properties. The interaction is explained below. </w:t>
+      <w:proofErr w:type="spellStart"/>
+      <w:r>
+        <w:t>periodDurationInDays</w:t>
+      </w:r>
+      <w:proofErr w:type="spellEnd"/>
+      <w:r>
+        <w:t xml:space="preserve"> has several interacting properties. The interaction is explained below. </w:t>
       </w:r>
     </w:p>
     <w:p>
@@ -5317,11 +5974,19 @@
         </w:rPr>
         <w:t xml:space="preserve"> </w:t>
       </w:r>
+      <w:proofErr w:type="spellStart"/>
       <w:r>
         <w:rPr>
           <w:b/>
         </w:rPr>
-        <w:t>periodDurationInDays property interaction</w:t>
+        <w:t>periodDurationInDays</w:t>
+      </w:r>
+      <w:proofErr w:type="spellEnd"/>
+      <w:r>
+        <w:rPr>
+          <w:b/>
+        </w:rPr>
+        <w:t xml:space="preserve"> property interaction</w:t>
       </w:r>
       <w:bookmarkEnd w:id="29"/>
     </w:p>
@@ -5356,6 +6021,7 @@
                 <w:bCs w:val="0"/>
               </w:rPr>
             </w:pPr>
+            <w:proofErr w:type="spellStart"/>
             <w:r>
               <w:rPr>
                 <w:b w:val="0"/>
@@ -5375,7 +6041,15 @@
                 <w:b w:val="0"/>
                 <w:bCs w:val="0"/>
               </w:rPr>
-              <w:t>Time explicit</w:t>
+              <w:t>Time</w:t>
+            </w:r>
+            <w:proofErr w:type="spellEnd"/>
+            <w:r>
+              <w:rPr>
+                <w:b w:val="0"/>
+                <w:bCs w:val="0"/>
+              </w:rPr>
+              <w:t xml:space="preserve"> explicit</w:t>
             </w:r>
           </w:p>
         </w:tc>
@@ -5392,12 +6066,21 @@
                 <w:bCs w:val="0"/>
               </w:rPr>
             </w:pPr>
+            <w:proofErr w:type="spellStart"/>
             <w:r>
               <w:rPr>
                 <w:b w:val="0"/>
                 <w:bCs w:val="0"/>
               </w:rPr>
-              <w:t>endTime explicit</w:t>
+              <w:t>endTime</w:t>
+            </w:r>
+            <w:proofErr w:type="spellEnd"/>
+            <w:r>
+              <w:rPr>
+                <w:b w:val="0"/>
+                <w:bCs w:val="0"/>
+              </w:rPr>
+              <w:t xml:space="preserve"> explicit</w:t>
             </w:r>
           </w:p>
         </w:tc>
@@ -5414,6 +6097,7 @@
                 <w:bCs w:val="0"/>
               </w:rPr>
             </w:pPr>
+            <w:proofErr w:type="spellStart"/>
             <w:r>
               <w:rPr>
                 <w:b w:val="0"/>
@@ -5433,7 +6117,15 @@
                 <w:b w:val="0"/>
                 <w:bCs w:val="0"/>
               </w:rPr>
-              <w:t>Duration explicit</w:t>
+              <w:t>Duration</w:t>
+            </w:r>
+            <w:proofErr w:type="spellEnd"/>
+            <w:r>
+              <w:rPr>
+                <w:b w:val="0"/>
+                <w:bCs w:val="0"/>
+              </w:rPr>
+              <w:t xml:space="preserve"> explicit</w:t>
             </w:r>
           </w:p>
         </w:tc>
@@ -5450,12 +6142,21 @@
                 <w:bCs w:val="0"/>
               </w:rPr>
             </w:pPr>
+            <w:proofErr w:type="spellStart"/>
             <w:r>
               <w:rPr>
                 <w:b w:val="0"/>
                 <w:bCs w:val="0"/>
               </w:rPr>
-              <w:t>daySpan explicit</w:t>
+              <w:t>daySpan</w:t>
+            </w:r>
+            <w:proofErr w:type="spellEnd"/>
+            <w:r>
+              <w:rPr>
+                <w:b w:val="0"/>
+                <w:bCs w:val="0"/>
+              </w:rPr>
+              <w:t xml:space="preserve"> explicit</w:t>
             </w:r>
           </w:p>
         </w:tc>
@@ -5826,8 +6527,13 @@
               <w:cnfStyle w:val="000000100000" w:firstRow="0" w:lastRow="0" w:firstColumn="0" w:lastColumn="0" w:oddVBand="0" w:evenVBand="0" w:oddHBand="1" w:evenHBand="0" w:firstRowFirstColumn="0" w:firstRowLastColumn="0" w:lastRowFirstColumn="0" w:lastRowLastColumn="0"/>
             </w:pPr>
             <w:r>
-              <w:t>Starts at specific time in day listed and ends at end of day as per daySpan</w:t>
+              <w:t xml:space="preserve">Starts at specific time in day listed and ends at end of day as per </w:t>
             </w:r>
+            <w:proofErr w:type="spellStart"/>
+            <w:r>
+              <w:t>daySpan</w:t>
+            </w:r>
+            <w:proofErr w:type="spellEnd"/>
           </w:p>
         </w:tc>
       </w:tr>
@@ -5894,7 +6600,15 @@
               <w:cnfStyle w:val="000000000000" w:firstRow="0" w:lastRow="0" w:firstColumn="0" w:lastColumn="0" w:oddVBand="0" w:evenVBand="0" w:oddHBand="0" w:evenHBand="0" w:firstRowFirstColumn="0" w:firstRowLastColumn="0" w:lastRowFirstColumn="0" w:lastRowLastColumn="0"/>
             </w:pPr>
             <w:r>
-              <w:t>Starts at start of day listed and ends at specific time as per daySpan.</w:t>
+              <w:t xml:space="preserve">Starts at start of day listed and ends at specific time as per </w:t>
+            </w:r>
+            <w:proofErr w:type="spellStart"/>
+            <w:r>
+              <w:t>daySpan</w:t>
+            </w:r>
+            <w:proofErr w:type="spellEnd"/>
+            <w:r>
+              <w:t>.</w:t>
             </w:r>
           </w:p>
         </w:tc>
@@ -6031,7 +6745,15 @@
             </w:r>
             <w:r>
               <w:lastRenderedPageBreak/>
-              <w:t>beginning of day of week ends at end time starts again at start time and ends at end of day</w:t>
+              <w:t xml:space="preserve">beginning of day of </w:t>
+            </w:r>
+            <w:proofErr w:type="spellStart"/>
+            <w:r>
+              <w:t>week ends</w:t>
+            </w:r>
+            <w:proofErr w:type="spellEnd"/>
+            <w:r>
+              <w:t xml:space="preserve"> at end time starts again at start time and ends at end of day</w:t>
             </w:r>
           </w:p>
         </w:tc>
@@ -6376,11 +7098,21 @@
           <w:numId w:val="15"/>
         </w:numPr>
       </w:pPr>
+      <w:proofErr w:type="spellStart"/>
       <w:r>
         <w:t>dayOfWeekUnion</w:t>
       </w:r>
-      <w:r>
-        <w:t xml:space="preserve"> (in DaysOfWeekInMonthInYearIntersectionTe):</w:t>
+      <w:proofErr w:type="spellEnd"/>
+      <w:r>
+        <w:t xml:space="preserve"> (in </w:t>
+      </w:r>
+      <w:proofErr w:type="spellStart"/>
+      <w:r>
+        <w:t>DaysOfWeekInMonthInYearIntersectionTe</w:t>
+      </w:r>
+      <w:proofErr w:type="spellEnd"/>
+      <w:r>
+        <w:t>):</w:t>
       </w:r>
       <w:r>
         <w:t xml:space="preserve"> if the list has MONDAY and TUESDAY then this means for both Monday and Tuesday.</w:t>
@@ -6394,8 +7126,21 @@
           <w:numId w:val="15"/>
         </w:numPr>
       </w:pPr>
-      <w:r>
-        <w:t>periodUnion (in BoundingPeriodIntersectionTe): If there are two members of the list:</w:t>
+      <w:proofErr w:type="spellStart"/>
+      <w:r>
+        <w:t>periodUnion</w:t>
+      </w:r>
+      <w:proofErr w:type="spellEnd"/>
+      <w:r>
+        <w:t xml:space="preserve"> (in </w:t>
+      </w:r>
+      <w:proofErr w:type="spellStart"/>
+      <w:r>
+        <w:t>BoundingPeriodIntersectionTe</w:t>
+      </w:r>
+      <w:proofErr w:type="spellEnd"/>
+      <w:r>
+        <w:t>): If there are two members of the list:</w:t>
       </w:r>
     </w:p>
     <w:p>
@@ -6461,7 +7206,15 @@
         <w:t>Take the properties above.</w:t>
       </w:r>
       <w:r>
-        <w:t xml:space="preserve"> If these were applied to a TeElement, t</w:t>
+        <w:t xml:space="preserve"> If these were applied to a </w:t>
+      </w:r>
+      <w:proofErr w:type="spellStart"/>
+      <w:r>
+        <w:t>TeElement</w:t>
+      </w:r>
+      <w:proofErr w:type="spellEnd"/>
+      <w:r>
+        <w:t>, t</w:t>
       </w:r>
       <w:r>
         <w:t xml:space="preserve">he intersection results in every Monday and Tuesday between 1 January 2023 00:00:00 (Sunday)  End: 31 March 2023 23:59:59 as well as between 1 June 2023 00:01:00 (Thursday) 30 June and 2023 22:59:59 (Friday). </w:t>
@@ -6483,7 +7236,31 @@
         <w:t xml:space="preserve">Now consider </w:t>
       </w:r>
       <w:r>
-        <w:t xml:space="preserve">properties from PhasedPeriodIntersectionTe. If hourPhasing is set to 2 and periodDurationInMinutes is set to 15, the intersection of these two means </w:t>
+        <w:t xml:space="preserve">properties from </w:t>
+      </w:r>
+      <w:proofErr w:type="spellStart"/>
+      <w:r>
+        <w:t>PhasedPeriodIntersectionTe</w:t>
+      </w:r>
+      <w:proofErr w:type="spellEnd"/>
+      <w:r>
+        <w:t xml:space="preserve">. If </w:t>
+      </w:r>
+      <w:proofErr w:type="spellStart"/>
+      <w:r>
+        <w:t>hourPhasing</w:t>
+      </w:r>
+      <w:proofErr w:type="spellEnd"/>
+      <w:r>
+        <w:t xml:space="preserve"> is set to 2 and </w:t>
+      </w:r>
+      <w:proofErr w:type="spellStart"/>
+      <w:r>
+        <w:t>periodDurationInMinutes</w:t>
+      </w:r>
+      <w:proofErr w:type="spellEnd"/>
+      <w:r>
+        <w:t xml:space="preserve"> is set to 15, the intersection of these two means </w:t>
       </w:r>
       <w:r>
         <w:t xml:space="preserve">the first </w:t>
@@ -6503,7 +7280,23 @@
     </w:p>
     <w:p>
       <w:r>
-        <w:t xml:space="preserve">If this is also applied to the TeElement this would result in the TeElement being valid for </w:t>
+        <w:t xml:space="preserve">If this is also applied to the </w:t>
+      </w:r>
+      <w:proofErr w:type="spellStart"/>
+      <w:r>
+        <w:t>TeElement</w:t>
+      </w:r>
+      <w:proofErr w:type="spellEnd"/>
+      <w:r>
+        <w:t xml:space="preserve"> this would result in the </w:t>
+      </w:r>
+      <w:proofErr w:type="spellStart"/>
+      <w:r>
+        <w:t>TeElement</w:t>
+      </w:r>
+      <w:proofErr w:type="spellEnd"/>
+      <w:r>
+        <w:t xml:space="preserve"> being valid for </w:t>
       </w:r>
       <w:r>
         <w:t>Monday 1 January 00:00:00 to 00:14:59 (last moment of), then 02:00:00 to 02:14:59 through Monday and similarly through Tuesday as that is part of the continuous period. This would be the same for each following Monday/Tuesday pair.</w:t>
@@ -6519,24 +7312,98 @@
         <w:pStyle w:val="Heading2"/>
       </w:pPr>
       <w:r>
-        <w:t>Union of TeElements ino a TemporalExpression</w:t>
-      </w:r>
+        <w:t xml:space="preserve">Union of </w:t>
+      </w:r>
+      <w:proofErr w:type="spellStart"/>
+      <w:r>
+        <w:t>TeElements</w:t>
+      </w:r>
+      <w:proofErr w:type="spellEnd"/>
+      <w:r>
+        <w:t xml:space="preserve"> </w:t>
+      </w:r>
+      <w:proofErr w:type="spellStart"/>
+      <w:r>
+        <w:t>ino</w:t>
+      </w:r>
+      <w:proofErr w:type="spellEnd"/>
+      <w:r>
+        <w:t xml:space="preserve"> a </w:t>
+      </w:r>
+      <w:proofErr w:type="spellStart"/>
+      <w:r>
+        <w:t>TemporalExpression</w:t>
+      </w:r>
+      <w:proofErr w:type="spellEnd"/>
     </w:p>
     <w:p>
       <w:r>
         <w:t>Consider</w:t>
       </w:r>
       <w:r>
-        <w:t xml:space="preserve"> two TeElements, one as defined above and another that was built similarly but was for Tuesday and Wednesday from 1 January 2023 00:00:00 to 31 January 2023 2</w:t>
-      </w:r>
-      <w:r>
-        <w:t>3:59:59 with a PhasedPeriodIntersectionTe of every hour for 30 minutes. If these two TeElements are applied to the same TemporalExpression</w:t>
-      </w:r>
-      <w:r>
-        <w:t>, TeA,</w:t>
-      </w:r>
-      <w:r>
-        <w:t xml:space="preserve"> via TeHasUnionOfPeerElements association, this would result in Monday being exactly as previously defined in the previous section.</w:t>
+        <w:t xml:space="preserve"> two </w:t>
+      </w:r>
+      <w:proofErr w:type="spellStart"/>
+      <w:r>
+        <w:t>TeElements</w:t>
+      </w:r>
+      <w:proofErr w:type="spellEnd"/>
+      <w:r>
+        <w:t>, one as defined above and another that was built similarly but was for Tuesday and Wednesday from 1 January 2023 00:00:00 to 31 January 2023 2</w:t>
+      </w:r>
+      <w:r>
+        <w:t xml:space="preserve">3:59:59 with a </w:t>
+      </w:r>
+      <w:proofErr w:type="spellStart"/>
+      <w:r>
+        <w:t>PhasedPeriodIntersectionTe</w:t>
+      </w:r>
+      <w:proofErr w:type="spellEnd"/>
+      <w:r>
+        <w:t xml:space="preserve"> of every hour for 30 minutes. If these two </w:t>
+      </w:r>
+      <w:proofErr w:type="spellStart"/>
+      <w:r>
+        <w:t>TeElements</w:t>
+      </w:r>
+      <w:proofErr w:type="spellEnd"/>
+      <w:r>
+        <w:t xml:space="preserve"> are applied to the same </w:t>
+      </w:r>
+      <w:proofErr w:type="spellStart"/>
+      <w:r>
+        <w:t>TemporalExpression</w:t>
+      </w:r>
+      <w:proofErr w:type="spellEnd"/>
+      <w:r>
+        <w:t xml:space="preserve">, </w:t>
+      </w:r>
+      <w:proofErr w:type="spellStart"/>
+      <w:r>
+        <w:t>TeA</w:t>
+      </w:r>
+      <w:proofErr w:type="spellEnd"/>
+      <w:r>
+        <w:t>,</w:t>
+      </w:r>
+      <w:r>
+        <w:t xml:space="preserve"> via </w:t>
+      </w:r>
+      <w:proofErr w:type="spellStart"/>
+      <w:r>
+        <w:t>TeHasUnionOfPeerElements</w:t>
+      </w:r>
+      <w:proofErr w:type="spellEnd"/>
+      <w:r>
+        <w:t xml:space="preserve"> association, this would result </w:t>
+      </w:r>
+      <w:proofErr w:type="gramStart"/>
+      <w:r>
+        <w:t>in</w:t>
+      </w:r>
+      <w:proofErr w:type="gramEnd"/>
+      <w:r>
+        <w:t xml:space="preserve"> Monday being exactly as previously defined in the previous section.</w:t>
       </w:r>
     </w:p>
     <w:p>
@@ -6555,21 +7422,71 @@
         <w:pStyle w:val="Heading2"/>
       </w:pPr>
       <w:r>
-        <w:t>Applying an IncorporatedTe</w:t>
-      </w:r>
-    </w:p>
-    <w:p>
-      <w:r>
-        <w:t>Consider a further TemporalExpression</w:t>
-      </w:r>
-      <w:r>
-        <w:t xml:space="preserve"> (TeB)</w:t>
-      </w:r>
-      <w:r>
-        <w:t xml:space="preserve"> that is defined with one TeElement and no BoundingPeriodIntersection so that it applies for all time. If that TeElement has</w:t>
-      </w:r>
-      <w:r>
-        <w:t xml:space="preserve"> (in DaysOfWeekInMonthInYearIntersectionTe):</w:t>
+        <w:t xml:space="preserve">Applying an </w:t>
+      </w:r>
+      <w:proofErr w:type="spellStart"/>
+      <w:r>
+        <w:t>IncorporatedTe</w:t>
+      </w:r>
+      <w:proofErr w:type="spellEnd"/>
+    </w:p>
+    <w:p>
+      <w:r>
+        <w:t xml:space="preserve">Consider a further </w:t>
+      </w:r>
+      <w:proofErr w:type="spellStart"/>
+      <w:r>
+        <w:t>TemporalExpression</w:t>
+      </w:r>
+      <w:proofErr w:type="spellEnd"/>
+      <w:r>
+        <w:t xml:space="preserve"> (</w:t>
+      </w:r>
+      <w:proofErr w:type="spellStart"/>
+      <w:r>
+        <w:t>TeB</w:t>
+      </w:r>
+      <w:proofErr w:type="spellEnd"/>
+      <w:r>
+        <w:t>)</w:t>
+      </w:r>
+      <w:r>
+        <w:t xml:space="preserve"> that is defined with one </w:t>
+      </w:r>
+      <w:proofErr w:type="spellStart"/>
+      <w:r>
+        <w:t>TeElement</w:t>
+      </w:r>
+      <w:proofErr w:type="spellEnd"/>
+      <w:r>
+        <w:t xml:space="preserve"> and no </w:t>
+      </w:r>
+      <w:proofErr w:type="spellStart"/>
+      <w:r>
+        <w:t>BoundingPeriodIntersection</w:t>
+      </w:r>
+      <w:proofErr w:type="spellEnd"/>
+      <w:r>
+        <w:t xml:space="preserve"> so that it applies for all time. If that </w:t>
+      </w:r>
+      <w:proofErr w:type="spellStart"/>
+      <w:r>
+        <w:t>TeElement</w:t>
+      </w:r>
+      <w:proofErr w:type="spellEnd"/>
+      <w:r>
+        <w:t xml:space="preserve"> has</w:t>
+      </w:r>
+      <w:r>
+        <w:t xml:space="preserve"> (in </w:t>
+      </w:r>
+      <w:proofErr w:type="spellStart"/>
+      <w:r>
+        <w:t>DaysOfWeekInMonthInYearIntersectionTe</w:t>
+      </w:r>
+      <w:proofErr w:type="spellEnd"/>
+      <w:r>
+        <w:t>):</w:t>
       </w:r>
     </w:p>
     <w:p>
@@ -6580,8 +7497,13 @@
           <w:numId w:val="17"/>
         </w:numPr>
       </w:pPr>
-      <w:r>
-        <w:t xml:space="preserve">specificMonthUnion of </w:t>
+      <w:proofErr w:type="spellStart"/>
+      <w:r>
+        <w:t>specificMonthUnion</w:t>
+      </w:r>
+      <w:proofErr w:type="spellEnd"/>
+      <w:r>
+        <w:t xml:space="preserve"> of </w:t>
       </w:r>
       <w:r>
         <w:t>JANUARY</w:t>
@@ -6598,8 +7520,13 @@
           <w:numId w:val="17"/>
         </w:numPr>
       </w:pPr>
-      <w:r>
-        <w:t>dayOfWeekUnion indicating TUESDAY</w:t>
+      <w:proofErr w:type="spellStart"/>
+      <w:r>
+        <w:t>dayOfWeekUnion</w:t>
+      </w:r>
+      <w:proofErr w:type="spellEnd"/>
+      <w:r>
+        <w:t xml:space="preserve"> indicating TUESDAY</w:t>
       </w:r>
     </w:p>
     <w:p>
@@ -6610,16 +7537,34 @@
           <w:numId w:val="17"/>
         </w:numPr>
       </w:pPr>
-      <w:r>
-        <w:t>namedDayPositionInMonthUnion indicating SECOND</w:t>
-      </w:r>
-    </w:p>
-    <w:p>
-      <w:r>
-        <w:t>This TemporalExpression</w:t>
-      </w:r>
-      <w:r>
-        <w:t xml:space="preserve"> (TeB)</w:t>
+      <w:proofErr w:type="spellStart"/>
+      <w:r>
+        <w:t>namedDayPositionInMonthUnion</w:t>
+      </w:r>
+      <w:proofErr w:type="spellEnd"/>
+      <w:r>
+        <w:t xml:space="preserve"> indicating SECOND</w:t>
+      </w:r>
+    </w:p>
+    <w:p>
+      <w:r>
+        <w:t xml:space="preserve">This </w:t>
+      </w:r>
+      <w:proofErr w:type="spellStart"/>
+      <w:r>
+        <w:t>TemporalExpression</w:t>
+      </w:r>
+      <w:proofErr w:type="spellEnd"/>
+      <w:r>
+        <w:t xml:space="preserve"> (</w:t>
+      </w:r>
+      <w:proofErr w:type="spellStart"/>
+      <w:r>
+        <w:t>TeB</w:t>
+      </w:r>
+      <w:proofErr w:type="spellEnd"/>
+      <w:r>
+        <w:t>)</w:t>
       </w:r>
       <w:r>
         <w:t xml:space="preserve"> </w:t>
@@ -6642,30 +7587,93 @@
     </w:p>
     <w:p>
       <w:r>
-        <w:t xml:space="preserve">Consider another TemporalExpression (TeC) that has a TeElement that is defined for all time (i.e., has no constraints), but also has two IncorporatedTes. </w:t>
-      </w:r>
-    </w:p>
-    <w:p>
-      <w:r>
-        <w:t xml:space="preserve">The first has incorporationMethod set to INTERSECTION and refers to TeA and the second has </w:t>
-      </w:r>
-      <w:r>
-        <w:t>incorporationMethod set to INTERSECT_COMPLEMENT</w:t>
-      </w:r>
-      <w:r>
-        <w:t xml:space="preserve"> and refers to TeB</w:t>
-      </w:r>
+        <w:t xml:space="preserve">Consider another </w:t>
+      </w:r>
+      <w:proofErr w:type="spellStart"/>
+      <w:r>
+        <w:t>TemporalExpression</w:t>
+      </w:r>
+      <w:proofErr w:type="spellEnd"/>
+      <w:r>
+        <w:t xml:space="preserve"> (</w:t>
+      </w:r>
+      <w:proofErr w:type="spellStart"/>
+      <w:r>
+        <w:t>TeC</w:t>
+      </w:r>
+      <w:proofErr w:type="spellEnd"/>
+      <w:r>
+        <w:t xml:space="preserve">) that has a </w:t>
+      </w:r>
+      <w:proofErr w:type="spellStart"/>
+      <w:r>
+        <w:t>TeElement</w:t>
+      </w:r>
+      <w:proofErr w:type="spellEnd"/>
+      <w:r>
+        <w:t xml:space="preserve"> that is defined for all time (i.e., has no constraints), but also has two </w:t>
+      </w:r>
+      <w:proofErr w:type="spellStart"/>
+      <w:r>
+        <w:t>IncorporatedTes</w:t>
+      </w:r>
+      <w:proofErr w:type="spellEnd"/>
       <w:r>
         <w:t xml:space="preserve">. </w:t>
       </w:r>
     </w:p>
     <w:p>
       <w:r>
+        <w:t xml:space="preserve">The first has </w:t>
+      </w:r>
+      <w:proofErr w:type="spellStart"/>
+      <w:r>
+        <w:t>incorporationMethod</w:t>
+      </w:r>
+      <w:proofErr w:type="spellEnd"/>
+      <w:r>
+        <w:t xml:space="preserve"> set to INTERSECTION and refers to </w:t>
+      </w:r>
+      <w:proofErr w:type="spellStart"/>
+      <w:r>
+        <w:t>TeA</w:t>
+      </w:r>
+      <w:proofErr w:type="spellEnd"/>
+      <w:r>
+        <w:t xml:space="preserve"> and the second has </w:t>
+      </w:r>
+      <w:proofErr w:type="spellStart"/>
+      <w:r>
+        <w:t>incorporationMethod</w:t>
+      </w:r>
+      <w:proofErr w:type="spellEnd"/>
+      <w:r>
+        <w:t xml:space="preserve"> set to INTERSECT_COMPLEMENT</w:t>
+      </w:r>
+      <w:r>
+        <w:t xml:space="preserve"> and refers to </w:t>
+      </w:r>
+      <w:proofErr w:type="spellStart"/>
+      <w:r>
+        <w:t>TeB</w:t>
+      </w:r>
+      <w:proofErr w:type="spellEnd"/>
+      <w:r>
+        <w:t xml:space="preserve">. </w:t>
+      </w:r>
+    </w:p>
+    <w:p>
+      <w:r>
         <w:t>T</w:t>
       </w:r>
       <w:r>
-        <w:t>he complement of TeB</w:t>
-      </w:r>
+        <w:t xml:space="preserve">he complement of </w:t>
+      </w:r>
+      <w:proofErr w:type="spellStart"/>
+      <w:r>
+        <w:t>TeB</w:t>
+      </w:r>
+      <w:proofErr w:type="spellEnd"/>
       <w:r>
         <w:t xml:space="preserve"> is </w:t>
       </w:r>
@@ -6682,7 +7690,15 @@
         <w:t>is</w:t>
       </w:r>
       <w:r>
-        <w:t xml:space="preserve"> with TeA is formed</w:t>
+        <w:t xml:space="preserve"> with </w:t>
+      </w:r>
+      <w:proofErr w:type="spellStart"/>
+      <w:r>
+        <w:t>TeA</w:t>
+      </w:r>
+      <w:proofErr w:type="spellEnd"/>
+      <w:r>
+        <w:t xml:space="preserve"> is formed</w:t>
       </w:r>
       <w:r>
         <w:t xml:space="preserve"> this</w:t>
@@ -6691,7 +7707,15 @@
         <w:t xml:space="preserve"> </w:t>
       </w:r>
       <w:r>
-        <w:t xml:space="preserve">results in the same definition as the raw TeA other than for the second Tuesday in January </w:t>
+        <w:t xml:space="preserve">results in the same definition as the raw </w:t>
+      </w:r>
+      <w:proofErr w:type="spellStart"/>
+      <w:r>
+        <w:t>TeA</w:t>
+      </w:r>
+      <w:proofErr w:type="spellEnd"/>
+      <w:r>
+        <w:t xml:space="preserve"> other than for the second Tuesday in January </w:t>
       </w:r>
       <w:r>
         <w:t xml:space="preserve">(10 January) </w:t>
@@ -6702,7 +7726,23 @@
     </w:p>
     <w:p>
       <w:r>
-        <w:t>So TeC would be active as defined for TeA for each Tuesday in January other than 10 January when it would be inactive.</w:t>
+        <w:t xml:space="preserve">So </w:t>
+      </w:r>
+      <w:proofErr w:type="spellStart"/>
+      <w:r>
+        <w:t>TeC</w:t>
+      </w:r>
+      <w:proofErr w:type="spellEnd"/>
+      <w:r>
+        <w:t xml:space="preserve"> would be active as defined for </w:t>
+      </w:r>
+      <w:proofErr w:type="spellStart"/>
+      <w:r>
+        <w:t>TeA</w:t>
+      </w:r>
+      <w:proofErr w:type="spellEnd"/>
+      <w:r>
+        <w:t xml:space="preserve"> for each Tuesday in January other than 10 January when it would be inactive.</w:t>
       </w:r>
     </w:p>
     <w:p>
@@ -6935,8 +7975,13 @@
       </w:r>
     </w:p>
     <w:p>
-      <w:r>
-        <w:t>As a consequence, in the most complex cases, the temporal model statements will apply at many/all levels of the model.</w:t>
+      <w:proofErr w:type="gramStart"/>
+      <w:r>
+        <w:t>As a consequence</w:t>
+      </w:r>
+      <w:proofErr w:type="gramEnd"/>
+      <w:r>
+        <w:t>, in the most complex cases, the temporal model statements will apply at many/all levels of the model.</w:t>
       </w:r>
       <w:r>
         <w:t xml:space="preserve"> It may also be necessary t</w:t>
@@ -7084,10 +8129,10 @@
             <v:path o:extrusionok="f" gradientshapeok="t" o:connecttype="rect"/>
             <o:lock v:ext="edit" aspectratio="t"/>
           </v:shapetype>
-          <v:shape id="_x0000_i1025" type="#_x0000_t75" style="width:413.2pt;height:227.8pt" o:ole="">
+          <v:shape id="_x0000_i1025" type="#_x0000_t75" style="width:413.3pt;height:228.15pt" o:ole="">
             <v:imagedata r:id="rId20" o:title=""/>
           </v:shape>
-          <o:OLEObject Type="Embed" ProgID="PowerPoint.Slide.12" ShapeID="_x0000_i1025" DrawAspect="Content" ObjectID="_1760258440" r:id="rId21"/>
+          <o:OLEObject Type="Embed" ProgID="PowerPoint.Slide.12" ShapeID="_x0000_i1025" DrawAspect="Content" ObjectID="_1764532154" r:id="rId21"/>
         </w:object>
       </w:r>
     </w:p>
@@ -7168,10 +8213,10 @@
           <w:noProof/>
         </w:rPr>
         <w:object w:dxaOrig="5096" w:dyaOrig="4542" w14:anchorId="7C08EACC">
-          <v:shape id="_x0000_i1026" type="#_x0000_t75" style="width:359.45pt;height:320.25pt" o:ole="">
+          <v:shape id="_x0000_i1026" type="#_x0000_t75" style="width:359.05pt;height:319.8pt" o:ole="">
             <v:imagedata r:id="rId22" o:title=""/>
           </v:shape>
-          <o:OLEObject Type="Embed" ProgID="PowerPoint.Slide.12" ShapeID="_x0000_i1026" DrawAspect="Content" ObjectID="_1760258441" r:id="rId23"/>
+          <o:OLEObject Type="Embed" ProgID="PowerPoint.Slide.12" ShapeID="_x0000_i1026" DrawAspect="Content" ObjectID="_1764532155" r:id="rId23"/>
         </w:object>
       </w:r>
     </w:p>
@@ -8843,13 +9888,8 @@
         <w:t>&gt;</w:t>
       </w:r>
       <w:r>
-        <w:rPr>
-          <w:noProof/>
-        </w:rPr>
-      </w:r>
-      <w:r>
         <w:pict w14:anchorId="56FCAFF0">
-          <v:group id="Zone de dessin 1" o:spid="_x0000_s2054" editas="canvas" style="width:6in;height:252pt;mso-position-horizontal-relative:char;mso-position-vertical-relative:line" coordsize="54864,32004" o:gfxdata="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">
+          <v:group id="Zone de dessin 1" o:spid="_x0000_s2054" editas="canvas" style="width:6in;height:252pt;mso-position-horizontal-relative:char;mso-position-vertical-relative:line" coordsize="54864,32004">
             <v:shape id="_x0000_s2055" type="#_x0000_t75" style="position:absolute;width:54864;height:32004;visibility:visible;mso-wrap-style:square">
               <v:fill o:detectmouseclick="t"/>
               <v:path o:connecttype="none"/>
@@ -9327,13 +10367,8 @@
         <w:t>&gt;</w:t>
       </w:r>
       <w:r>
-        <w:rPr>
-          <w:noProof/>
-        </w:rPr>
-      </w:r>
-      <w:r>
         <w:pict w14:anchorId="394B7CDE">
-          <v:group id="_x0000_s2052" editas="canvas" style="width:271.7pt;height:158.7pt;mso-position-horizontal-relative:char;mso-position-vertical-relative:line" coordsize="34505,20154" o:gfxdata="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">
+          <v:group id="_x0000_s2052" editas="canvas" style="width:271.7pt;height:158.7pt;mso-position-horizontal-relative:char;mso-position-vertical-relative:line" coordsize="34505,20154">
             <v:shape id="_x0000_s2053" type="#_x0000_t75" style="position:absolute;width:34505;height:20154;visibility:visible;mso-wrap-style:square">
               <v:fill o:detectmouseclick="t"/>
               <v:path o:connecttype="none"/>
@@ -14983,7 +16018,7 @@
       <w:t>202</w:t>
     </w:r>
     <w:r>
-      <w:t>3</w:t>
+      <w:t>4</w:t>
     </w:r>
     <w:r>
       <w:t xml:space="preserve"> </w:t>

</xml_diff>

<commit_message>
Correction to document history heading format in TR-512.18
</commit_message>
<xml_diff>
--- a/OnfModel/CoreGendoc/ModelDescriptions/TR-512.18_OnfCoreIm-TemporalExpression-gd.docx
+++ b/OnfModel/CoreGendoc/ModelDescriptions/TR-512.18_OnfCoreIm-TemporalExpression-gd.docx
@@ -3686,6 +3686,10 @@
       </w:pPr>
     </w:p>
     <w:p>
+      <w:pPr>
+        <w:pStyle w:val="TOCHeading"/>
+        <w:keepNext/>
+      </w:pPr>
       <w:r>
         <w:fldChar w:fldCharType="end"/>
       </w:r>
@@ -8129,10 +8133,10 @@
             <v:path o:extrusionok="f" gradientshapeok="t" o:connecttype="rect"/>
             <o:lock v:ext="edit" aspectratio="t"/>
           </v:shapetype>
-          <v:shape id="_x0000_i1025" type="#_x0000_t75" style="width:413.3pt;height:228.15pt" o:ole="">
+          <v:shape id="_x0000_i1025" type="#_x0000_t75" style="width:413.25pt;height:228pt" o:ole="">
             <v:imagedata r:id="rId20" o:title=""/>
           </v:shape>
-          <o:OLEObject Type="Embed" ProgID="PowerPoint.Slide.12" ShapeID="_x0000_i1025" DrawAspect="Content" ObjectID="_1764532154" r:id="rId21"/>
+          <o:OLEObject Type="Embed" ProgID="PowerPoint.Slide.12" ShapeID="_x0000_i1025" DrawAspect="Content" ObjectID="_1764536462" r:id="rId21"/>
         </w:object>
       </w:r>
     </w:p>
@@ -8213,10 +8217,10 @@
           <w:noProof/>
         </w:rPr>
         <w:object w:dxaOrig="5096" w:dyaOrig="4542" w14:anchorId="7C08EACC">
-          <v:shape id="_x0000_i1026" type="#_x0000_t75" style="width:359.05pt;height:319.8pt" o:ole="">
+          <v:shape id="_x0000_i1026" type="#_x0000_t75" style="width:359.25pt;height:320.25pt" o:ole="">
             <v:imagedata r:id="rId22" o:title=""/>
           </v:shape>
-          <o:OLEObject Type="Embed" ProgID="PowerPoint.Slide.12" ShapeID="_x0000_i1026" DrawAspect="Content" ObjectID="_1764532155" r:id="rId23"/>
+          <o:OLEObject Type="Embed" ProgID="PowerPoint.Slide.12" ShapeID="_x0000_i1026" DrawAspect="Content" ObjectID="_1764536463" r:id="rId23"/>
         </w:object>
       </w:r>
     </w:p>

</xml_diff>

<commit_message>
Correction to typos in temporal model
</commit_message>
<xml_diff>
--- a/OnfModel/CoreGendoc/ModelDescriptions/TR-512.18_OnfCoreIm-TemporalExpression-gd.docx
+++ b/OnfModel/CoreGendoc/ModelDescriptions/TR-512.18_OnfCoreIm-TemporalExpression-gd.docx
@@ -6197,7 +6197,17 @@
             <w:tcW w:w="1870" w:type="dxa"/>
           </w:tcPr>
           <w:p>
+            <w:pPr>
+              <w:rPr>
+                <w:b w:val="0"/>
+                <w:bCs w:val="0"/>
+              </w:rPr>
+            </w:pPr>
             <w:r>
+              <w:rPr>
+                <w:b w:val="0"/>
+                <w:bCs w:val="0"/>
+              </w:rPr>
               <w:t>Don’t care</w:t>
             </w:r>
           </w:p>
@@ -6262,7 +6272,17 @@
             <w:tcW w:w="1870" w:type="dxa"/>
           </w:tcPr>
           <w:p>
+            <w:pPr>
+              <w:rPr>
+                <w:b w:val="0"/>
+                <w:bCs w:val="0"/>
+              </w:rPr>
+            </w:pPr>
             <w:r>
+              <w:rPr>
+                <w:b w:val="0"/>
+                <w:bCs w:val="0"/>
+              </w:rPr>
               <w:t>None</w:t>
             </w:r>
           </w:p>
@@ -6333,7 +6353,17 @@
             <w:tcW w:w="1870" w:type="dxa"/>
           </w:tcPr>
           <w:p>
+            <w:pPr>
+              <w:rPr>
+                <w:b w:val="0"/>
+                <w:bCs w:val="0"/>
+              </w:rPr>
+            </w:pPr>
             <w:r>
+              <w:rPr>
+                <w:b w:val="0"/>
+                <w:bCs w:val="0"/>
+              </w:rPr>
               <w:t>None</w:t>
             </w:r>
           </w:p>
@@ -6398,7 +6428,17 @@
             <w:tcW w:w="1870" w:type="dxa"/>
           </w:tcPr>
           <w:p>
+            <w:pPr>
+              <w:rPr>
+                <w:b w:val="0"/>
+                <w:bCs w:val="0"/>
+              </w:rPr>
+            </w:pPr>
             <w:r>
+              <w:rPr>
+                <w:b w:val="0"/>
+                <w:bCs w:val="0"/>
+              </w:rPr>
               <w:t>None</w:t>
             </w:r>
           </w:p>
@@ -6472,10 +6512,24 @@
             <w:tcW w:w="1870" w:type="dxa"/>
           </w:tcPr>
           <w:p>
+            <w:pPr>
+              <w:rPr>
+                <w:b w:val="0"/>
+                <w:bCs w:val="0"/>
+              </w:rPr>
+            </w:pPr>
             <w:r>
+              <w:rPr>
+                <w:b w:val="0"/>
+                <w:bCs w:val="0"/>
+              </w:rPr>
               <w:t>S</w:t>
             </w:r>
             <w:r>
+              <w:rPr>
+                <w:b w:val="0"/>
+                <w:bCs w:val="0"/>
+              </w:rPr>
               <w:t>pecific</w:t>
             </w:r>
           </w:p>
@@ -6548,7 +6602,17 @@
             <w:tcW w:w="1870" w:type="dxa"/>
           </w:tcPr>
           <w:p>
+            <w:pPr>
+              <w:rPr>
+                <w:b w:val="0"/>
+                <w:bCs w:val="0"/>
+              </w:rPr>
+            </w:pPr>
             <w:r>
+              <w:rPr>
+                <w:b w:val="0"/>
+                <w:bCs w:val="0"/>
+              </w:rPr>
               <w:t>None</w:t>
             </w:r>
           </w:p>
@@ -6627,7 +6691,17 @@
             <w:tcW w:w="1870" w:type="dxa"/>
           </w:tcPr>
           <w:p>
+            <w:pPr>
+              <w:rPr>
+                <w:b w:val="0"/>
+                <w:bCs w:val="0"/>
+              </w:rPr>
+            </w:pPr>
             <w:r>
+              <w:rPr>
+                <w:b w:val="0"/>
+                <w:bCs w:val="0"/>
+              </w:rPr>
               <w:t>Before end</w:t>
             </w:r>
           </w:p>
@@ -6692,7 +6766,17 @@
             <w:tcW w:w="1870" w:type="dxa"/>
           </w:tcPr>
           <w:p>
+            <w:pPr>
+              <w:rPr>
+                <w:b w:val="0"/>
+                <w:bCs w:val="0"/>
+              </w:rPr>
+            </w:pPr>
             <w:r>
+              <w:rPr>
+                <w:b w:val="0"/>
+                <w:bCs w:val="0"/>
+              </w:rPr>
               <w:t>After end</w:t>
             </w:r>
           </w:p>
@@ -6749,15 +6833,19 @@
             </w:r>
             <w:r>
               <w:lastRenderedPageBreak/>
-              <w:t xml:space="preserve">beginning of day of </w:t>
+              <w:t>beginning of day of week</w:t>
             </w:r>
-            <w:proofErr w:type="spellStart"/>
             <w:r>
-              <w:t>week ends</w:t>
+              <w:t>.</w:t>
             </w:r>
-            <w:proofErr w:type="spellEnd"/>
             <w:r>
-              <w:t xml:space="preserve"> at end time starts again at start time and ends at end of day</w:t>
+              <w:t xml:space="preserve"> </w:t>
+            </w:r>
+            <w:r>
+              <w:t>E</w:t>
+            </w:r>
+            <w:r>
+              <w:t>nds at end time starts again at start time and ends at end of day</w:t>
             </w:r>
           </w:p>
         </w:tc>
@@ -6772,7 +6860,17 @@
             <w:tcW w:w="1870" w:type="dxa"/>
           </w:tcPr>
           <w:p>
+            <w:pPr>
+              <w:rPr>
+                <w:b w:val="0"/>
+                <w:bCs w:val="0"/>
+              </w:rPr>
+            </w:pPr>
             <w:r>
+              <w:rPr>
+                <w:b w:val="0"/>
+                <w:bCs w:val="0"/>
+              </w:rPr>
               <w:lastRenderedPageBreak/>
               <w:t>Specific</w:t>
             </w:r>
@@ -6856,7 +6954,17 @@
             <w:tcW w:w="1870" w:type="dxa"/>
           </w:tcPr>
           <w:p>
+            <w:pPr>
+              <w:rPr>
+                <w:b w:val="0"/>
+                <w:bCs w:val="0"/>
+              </w:rPr>
+            </w:pPr>
             <w:r>
+              <w:rPr>
+                <w:b w:val="0"/>
+                <w:bCs w:val="0"/>
+              </w:rPr>
               <w:t>Specific</w:t>
             </w:r>
           </w:p>
@@ -6924,7 +7032,17 @@
             <w:tcW w:w="1870" w:type="dxa"/>
           </w:tcPr>
           <w:p>
+            <w:pPr>
+              <w:rPr>
+                <w:b w:val="0"/>
+                <w:bCs w:val="0"/>
+              </w:rPr>
+            </w:pPr>
             <w:r>
+              <w:rPr>
+                <w:b w:val="0"/>
+                <w:bCs w:val="0"/>
+              </w:rPr>
               <w:t>None</w:t>
             </w:r>
           </w:p>
@@ -6992,7 +7110,17 @@
             <w:tcW w:w="1870" w:type="dxa"/>
           </w:tcPr>
           <w:p>
+            <w:pPr>
+              <w:rPr>
+                <w:b w:val="0"/>
+                <w:bCs w:val="0"/>
+              </w:rPr>
+            </w:pPr>
             <w:r>
+              <w:rPr>
+                <w:b w:val="0"/>
+                <w:bCs w:val="0"/>
+              </w:rPr>
               <w:t>None</w:t>
             </w:r>
           </w:p>
@@ -7324,81 +7452,79 @@
       </w:r>
       <w:proofErr w:type="spellEnd"/>
       <w:r>
-        <w:t xml:space="preserve"> </w:t>
+        <w:t xml:space="preserve"> in</w:t>
+      </w:r>
+      <w:r>
+        <w:t>t</w:t>
+      </w:r>
+      <w:r>
+        <w:t xml:space="preserve">o a </w:t>
       </w:r>
       <w:proofErr w:type="spellStart"/>
       <w:r>
-        <w:t>ino</w:t>
+        <w:t>TemporalExpression</w:t>
       </w:r>
       <w:proofErr w:type="spellEnd"/>
-      <w:r>
-        <w:t xml:space="preserve"> a </w:t>
+    </w:p>
+    <w:p>
+      <w:r>
+        <w:t>Consider</w:t>
+      </w:r>
+      <w:r>
+        <w:t xml:space="preserve"> two </w:t>
       </w:r>
       <w:proofErr w:type="spellStart"/>
       <w:r>
+        <w:t>TeElements</w:t>
+      </w:r>
+      <w:proofErr w:type="spellEnd"/>
+      <w:r>
+        <w:t>, one as defined above and another that was built similarly but was for Tuesday and Wednesday from 1 January 2023 00:00:00 to 31 January 2023 2</w:t>
+      </w:r>
+      <w:r>
+        <w:t xml:space="preserve">3:59:59 with a </w:t>
+      </w:r>
+      <w:proofErr w:type="spellStart"/>
+      <w:r>
+        <w:t>PhasedPeriodIntersectionTe</w:t>
+      </w:r>
+      <w:proofErr w:type="spellEnd"/>
+      <w:r>
+        <w:t xml:space="preserve"> of every hour for 30 minutes. If these two </w:t>
+      </w:r>
+      <w:proofErr w:type="spellStart"/>
+      <w:r>
+        <w:t>TeElements</w:t>
+      </w:r>
+      <w:proofErr w:type="spellEnd"/>
+      <w:r>
+        <w:t xml:space="preserve"> are applied to the same </w:t>
+      </w:r>
+      <w:proofErr w:type="spellStart"/>
+      <w:r>
         <w:t>TemporalExpression</w:t>
       </w:r>
       <w:proofErr w:type="spellEnd"/>
-    </w:p>
-    <w:p>
-      <w:r>
-        <w:t>Consider</w:t>
-      </w:r>
-      <w:r>
-        <w:t xml:space="preserve"> two </w:t>
+      <w:r>
+        <w:t xml:space="preserve">, </w:t>
       </w:r>
       <w:proofErr w:type="spellStart"/>
       <w:r>
-        <w:t>TeElements</w:t>
+        <w:t>TeA</w:t>
       </w:r>
       <w:proofErr w:type="spellEnd"/>
       <w:r>
-        <w:t>, one as defined above and another that was built similarly but was for Tuesday and Wednesday from 1 January 2023 00:00:00 to 31 January 2023 2</w:t>
-      </w:r>
-      <w:r>
-        <w:t xml:space="preserve">3:59:59 with a </w:t>
+        <w:t>,</w:t>
+      </w:r>
+      <w:r>
+        <w:t xml:space="preserve"> via </w:t>
       </w:r>
       <w:proofErr w:type="spellStart"/>
       <w:r>
-        <w:t>PhasedPeriodIntersectionTe</w:t>
+        <w:t>TeHasUnionOfPeerElements</w:t>
       </w:r>
       <w:proofErr w:type="spellEnd"/>
       <w:r>
-        <w:t xml:space="preserve"> of every hour for 30 minutes. If these two </w:t>
-      </w:r>
-      <w:proofErr w:type="spellStart"/>
-      <w:r>
-        <w:t>TeElements</w:t>
-      </w:r>
-      <w:proofErr w:type="spellEnd"/>
-      <w:r>
-        <w:t xml:space="preserve"> are applied to the same </w:t>
-      </w:r>
-      <w:proofErr w:type="spellStart"/>
-      <w:r>
-        <w:t>TemporalExpression</w:t>
-      </w:r>
-      <w:proofErr w:type="spellEnd"/>
-      <w:r>
-        <w:t xml:space="preserve">, </w:t>
-      </w:r>
-      <w:proofErr w:type="spellStart"/>
-      <w:r>
-        <w:t>TeA</w:t>
-      </w:r>
-      <w:proofErr w:type="spellEnd"/>
-      <w:r>
-        <w:t>,</w:t>
-      </w:r>
-      <w:r>
-        <w:t xml:space="preserve"> via </w:t>
-      </w:r>
-      <w:proofErr w:type="spellStart"/>
-      <w:r>
-        <w:t>TeHasUnionOfPeerElements</w:t>
-      </w:r>
-      <w:proofErr w:type="spellEnd"/>
-      <w:r>
         <w:t xml:space="preserve"> association, this would result </w:t>
       </w:r>
       <w:proofErr w:type="gramStart"/>
@@ -7407,7 +7533,7 @@
       </w:r>
       <w:proofErr w:type="gramEnd"/>
       <w:r>
-        <w:t xml:space="preserve"> Monday being exactly as previously defined in the previous section.</w:t>
+        <w:t xml:space="preserve"> Monday being exactly as defined in the previous section.</w:t>
       </w:r>
     </w:p>
     <w:p>
@@ -8136,7 +8262,7 @@
           <v:shape id="_x0000_i1025" type="#_x0000_t75" style="width:413.25pt;height:228pt" o:ole="">
             <v:imagedata r:id="rId20" o:title=""/>
           </v:shape>
-          <o:OLEObject Type="Embed" ProgID="PowerPoint.Slide.12" ShapeID="_x0000_i1025" DrawAspect="Content" ObjectID="_1764536462" r:id="rId21"/>
+          <o:OLEObject Type="Embed" ProgID="PowerPoint.Slide.12" ShapeID="_x0000_i1025" DrawAspect="Content" ObjectID="_1765342726" r:id="rId21"/>
         </w:object>
       </w:r>
     </w:p>
@@ -8220,7 +8346,7 @@
           <v:shape id="_x0000_i1026" type="#_x0000_t75" style="width:359.25pt;height:320.25pt" o:ole="">
             <v:imagedata r:id="rId22" o:title=""/>
           </v:shape>
-          <o:OLEObject Type="Embed" ProgID="PowerPoint.Slide.12" ShapeID="_x0000_i1026" DrawAspect="Content" ObjectID="_1764536463" r:id="rId23"/>
+          <o:OLEObject Type="Embed" ProgID="PowerPoint.Slide.12" ShapeID="_x0000_i1026" DrawAspect="Content" ObjectID="_1765342727" r:id="rId23"/>
         </w:object>
       </w:r>
     </w:p>

</xml_diff>

<commit_message>
Improvements to Temporal diagram layout and document structure
Model layout improved to remove overlaps.

ExclusionConflictActionAlternative model diagram added to "Further work"
scetion. Class description removed from main body and inserted in
Further work section.
</commit_message>
<xml_diff>
--- a/OnfModel/CoreGendoc/ModelDescriptions/TR-512.18_OnfCoreIm-TemporalExpression-gd.docx
+++ b/OnfModel/CoreGendoc/ModelDescriptions/TR-512.18_OnfCoreIm-TemporalExpression-gd.docx
@@ -4969,6 +4969,61 @@
           <w:bCs/>
           <w:color w:val="7030A0"/>
         </w:rPr>
+        <w:t>cl.name.contains</w:t>
+      </w:r>
+      <w:proofErr w:type="spellEnd"/>
+      <w:r>
+        <w:rPr>
+          <w:bCs/>
+          <w:color w:val="7030A0"/>
+        </w:rPr>
+        <w:t>(‘</w:t>
+      </w:r>
+      <w:proofErr w:type="spellStart"/>
+      <w:r>
+        <w:rPr>
+          <w:bCs/>
+          <w:color w:val="237BE8" w:themeColor="accent3" w:themeTint="99"/>
+        </w:rPr>
+        <w:t>ExclusionConflictActionAlternative</w:t>
+      </w:r>
+      <w:proofErr w:type="spellEnd"/>
+      <w:r>
+        <w:rPr>
+          <w:bCs/>
+          <w:color w:val="7030A0"/>
+        </w:rPr>
+        <w:t>’))]&lt;drop/&gt;</w:t>
+      </w:r>
+    </w:p>
+    <w:p>
+      <w:pPr>
+        <w:spacing w:after="0"/>
+        <w:rPr>
+          <w:bCs/>
+          <w:color w:val="7030A0"/>
+        </w:rPr>
+      </w:pPr>
+      <w:r>
+        <w:rPr>
+          <w:bCs/>
+          <w:color w:val="7030A0"/>
+        </w:rPr>
+        <w:t>[else]</w:t>
+      </w:r>
+      <w:r>
+        <w:rPr>
+          <w:bCs/>
+          <w:color w:val="7030A0"/>
+        </w:rPr>
+        <w:t>[if (</w:t>
+      </w:r>
+      <w:proofErr w:type="spellStart"/>
+      <w:r>
+        <w:rPr>
+          <w:bCs/>
+          <w:color w:val="7030A0"/>
+        </w:rPr>
         <w:t>cl.qualifiedName.contains</w:t>
       </w:r>
       <w:proofErr w:type="spellEnd"/>
@@ -5001,6 +5056,7 @@
         <w:pStyle w:val="Heading3"/>
       </w:pPr>
       <w:r>
+        <w:lastRenderedPageBreak/>
         <w:t>[cl.name/]</w:t>
       </w:r>
     </w:p>
@@ -5115,7 +5171,6 @@
           <w:bCs/>
           <w:color w:val="7030A0"/>
         </w:rPr>
-        <w:lastRenderedPageBreak/>
         <w:t xml:space="preserve">Inserts the attributes of the class &lt;drop/&gt; </w:t>
       </w:r>
       <w:r>
@@ -5154,6 +5209,22 @@
           <w:color w:val="7030A0"/>
         </w:rPr>
         <w:t xml:space="preserve"> ()/]</w:t>
+      </w:r>
+    </w:p>
+    <w:p>
+      <w:pPr>
+        <w:spacing w:after="0"/>
+        <w:rPr>
+          <w:bCs/>
+          <w:color w:val="7030A0"/>
+        </w:rPr>
+      </w:pPr>
+      <w:r>
+        <w:rPr>
+          <w:bCs/>
+          <w:color w:val="7030A0"/>
+        </w:rPr>
+        <w:t>[/if]&lt;drop/&gt;</w:t>
       </w:r>
     </w:p>
     <w:p>
@@ -8262,7 +8333,7 @@
           <v:shape id="_x0000_i1025" type="#_x0000_t75" style="width:413.25pt;height:228pt" o:ole="">
             <v:imagedata r:id="rId20" o:title=""/>
           </v:shape>
-          <o:OLEObject Type="Embed" ProgID="PowerPoint.Slide.12" ShapeID="_x0000_i1025" DrawAspect="Content" ObjectID="_1765342726" r:id="rId21"/>
+          <o:OLEObject Type="Embed" ProgID="PowerPoint.Slide.12" ShapeID="_x0000_i1025" DrawAspect="Content" ObjectID="_1765427492" r:id="rId21"/>
         </w:object>
       </w:r>
     </w:p>
@@ -8346,7 +8417,7 @@
           <v:shape id="_x0000_i1026" type="#_x0000_t75" style="width:359.25pt;height:320.25pt" o:ole="">
             <v:imagedata r:id="rId22" o:title=""/>
           </v:shape>
-          <o:OLEObject Type="Embed" ProgID="PowerPoint.Slide.12" ShapeID="_x0000_i1026" DrawAspect="Content" ObjectID="_1765342727" r:id="rId23"/>
+          <o:OLEObject Type="Embed" ProgID="PowerPoint.Slide.12" ShapeID="_x0000_i1026" DrawAspect="Content" ObjectID="_1765427493" r:id="rId23"/>
         </w:object>
       </w:r>
     </w:p>
@@ -8774,12 +8845,537 @@
       </w:r>
     </w:p>
     <w:p>
-      <w:r>
+      <w:pPr>
         <w:rPr>
           <w:noProof/>
         </w:rPr>
+      </w:pPr>
+      <w:r>
+        <w:rPr>
+          <w:noProof/>
+        </w:rPr>
         <w:t>Further work will be carried out in this area in a subsequent release of the model.</w:t>
       </w:r>
+    </w:p>
+    <w:p>
+      <w:pPr>
+        <w:pStyle w:val="Heading2"/>
+      </w:pPr>
+      <w:r>
+        <w:t>Exclusion conflict action</w:t>
+      </w:r>
+    </w:p>
+    <w:p>
+      <w:pPr>
+        <w:rPr>
+          <w:noProof/>
+        </w:rPr>
+      </w:pPr>
+      <w:r>
+        <w:rPr>
+          <w:noProof/>
+        </w:rPr>
+        <w:t>One area touched on in the model is that of exclusion conflict action. This covers the cases where there is a need for regularity that is prevented due to some other schedule (for example, no refuse collection on public holidays). There is a need to reschedule an activity at some other time that provides a close-to-regular behavior. This reschedule may need alternative to allow for other conflicts etc. The model includes an early sketch of a solution.</w:t>
+      </w:r>
+    </w:p>
+    <w:p>
+      <w:pPr>
+        <w:pStyle w:val="Default"/>
+        <w:rPr>
+          <w:rFonts w:asciiTheme="minorHAnsi" w:hAnsiTheme="minorHAnsi"/>
+          <w:color w:val="7030A0"/>
+          <w:sz w:val="20"/>
+          <w:szCs w:val="20"/>
+        </w:rPr>
+      </w:pPr>
+      <w:r>
+        <w:rPr>
+          <w:rFonts w:asciiTheme="minorHAnsi" w:hAnsiTheme="minorHAnsi"/>
+          <w:color w:val="7030A0"/>
+          <w:sz w:val="20"/>
+          <w:szCs w:val="20"/>
+        </w:rPr>
+        <w:t>[for(</w:t>
+      </w:r>
+      <w:proofErr w:type="spellStart"/>
+      <w:r>
+        <w:rPr>
+          <w:rFonts w:asciiTheme="minorHAnsi" w:hAnsiTheme="minorHAnsi"/>
+          <w:color w:val="7030A0"/>
+          <w:sz w:val="20"/>
+          <w:szCs w:val="20"/>
+        </w:rPr>
+        <w:t>p:Package|Package.allInstances</w:t>
+      </w:r>
+      <w:proofErr w:type="spellEnd"/>
+      <w:r>
+        <w:rPr>
+          <w:rFonts w:asciiTheme="minorHAnsi" w:hAnsiTheme="minorHAnsi"/>
+          <w:color w:val="7030A0"/>
+          <w:sz w:val="20"/>
+          <w:szCs w:val="20"/>
+        </w:rPr>
+        <w:t xml:space="preserve">())]&lt;drop/&gt; </w:t>
+      </w:r>
+    </w:p>
+    <w:p>
+      <w:pPr>
+        <w:spacing w:after="0"/>
+        <w:rPr>
+          <w:bCs/>
+          <w:color w:val="7030A0"/>
+        </w:rPr>
+      </w:pPr>
+      <w:r>
+        <w:rPr>
+          <w:bCs/>
+          <w:color w:val="7030A0"/>
+        </w:rPr>
+        <w:t>Inserts the diagram identified in first quotes with the title identified in second quotes &lt;drop/&gt;</w:t>
+      </w:r>
+      <w:r>
+        <w:rPr>
+          <w:bCs/>
+          <w:color w:val="7030A0"/>
+        </w:rPr>
+        <w:br/>
+        <w:t>[p.</w:t>
+      </w:r>
+      <w:r>
+        <w:rPr>
+          <w:bCs/>
+          <w:color w:val="FF0000"/>
+        </w:rPr>
+        <w:t>insertStandardDiagram</w:t>
+      </w:r>
+      <w:r>
+        <w:rPr>
+          <w:bCs/>
+          <w:color w:val="7030A0"/>
+        </w:rPr>
+        <w:t>(‘</w:t>
+      </w:r>
+      <w:r>
+        <w:rPr>
+          <w:bCs/>
+          <w:color w:val="237BE8" w:themeColor="accent3" w:themeTint="99"/>
+        </w:rPr>
+        <w:t>TemporalExpression-</w:t>
+      </w:r>
+      <w:r>
+        <w:rPr>
+          <w:bCs/>
+          <w:color w:val="237BE8" w:themeColor="accent3" w:themeTint="99"/>
+        </w:rPr>
+        <w:t>ExclusionConflictActionAlternative</w:t>
+      </w:r>
+      <w:r>
+        <w:rPr>
+          <w:bCs/>
+          <w:color w:val="7030A0"/>
+        </w:rPr>
+        <w:t>’, ’</w:t>
+      </w:r>
+      <w:r>
+        <w:rPr>
+          <w:bCs/>
+          <w:color w:val="237BE8" w:themeColor="accent3" w:themeTint="99"/>
+        </w:rPr>
+        <w:t>Exclusion conflict action alternative</w:t>
+      </w:r>
+      <w:r>
+        <w:rPr>
+          <w:bCs/>
+          <w:color w:val="7030A0"/>
+        </w:rPr>
+        <w:t>’)/]</w:t>
+      </w:r>
+    </w:p>
+    <w:p>
+      <w:pPr>
+        <w:rPr>
+          <w:color w:val="7030A0"/>
+          <w:sz w:val="20"/>
+          <w:szCs w:val="20"/>
+        </w:rPr>
+      </w:pPr>
+      <w:r>
+        <w:rPr>
+          <w:color w:val="7030A0"/>
+          <w:sz w:val="20"/>
+          <w:szCs w:val="20"/>
+        </w:rPr>
+        <w:t>[/for]&lt;drop/&gt;</w:t>
+      </w:r>
+    </w:p>
+    <w:p>
+      <w:pPr>
+        <w:spacing w:after="0"/>
+        <w:rPr>
+          <w:bCs/>
+          <w:color w:val="7030A0"/>
+        </w:rPr>
+      </w:pPr>
+      <w:r>
+        <w:rPr>
+          <w:bCs/>
+          <w:color w:val="7030A0"/>
+        </w:rPr>
+        <w:t>[for (</w:t>
+      </w:r>
+      <w:proofErr w:type="spellStart"/>
+      <w:r>
+        <w:rPr>
+          <w:bCs/>
+          <w:color w:val="7030A0"/>
+        </w:rPr>
+        <w:t>cl:Class</w:t>
+      </w:r>
+      <w:proofErr w:type="spellEnd"/>
+      <w:r>
+        <w:rPr>
+          <w:bCs/>
+          <w:color w:val="7030A0"/>
+        </w:rPr>
+        <w:t xml:space="preserve"> | </w:t>
+      </w:r>
+      <w:proofErr w:type="spellStart"/>
+      <w:r>
+        <w:rPr>
+          <w:bCs/>
+          <w:color w:val="7030A0"/>
+        </w:rPr>
+        <w:t>Class.allInstances</w:t>
+      </w:r>
+      <w:proofErr w:type="spellEnd"/>
+      <w:r>
+        <w:rPr>
+          <w:bCs/>
+          <w:color w:val="7030A0"/>
+        </w:rPr>
+        <w:t>()-&gt;</w:t>
+      </w:r>
+      <w:proofErr w:type="spellStart"/>
+      <w:r>
+        <w:rPr>
+          <w:bCs/>
+          <w:color w:val="7030A0"/>
+        </w:rPr>
+        <w:t>sortedBy</w:t>
+      </w:r>
+      <w:proofErr w:type="spellEnd"/>
+      <w:r>
+        <w:rPr>
+          <w:bCs/>
+          <w:color w:val="7030A0"/>
+        </w:rPr>
+        <w:t>(name))]&lt;drop/&gt;</w:t>
+      </w:r>
+    </w:p>
+    <w:p>
+      <w:pPr>
+        <w:spacing w:after="0"/>
+        <w:rPr>
+          <w:bCs/>
+          <w:color w:val="7030A0"/>
+        </w:rPr>
+      </w:pPr>
+      <w:r>
+        <w:rPr>
+          <w:bCs/>
+          <w:color w:val="7030A0"/>
+        </w:rPr>
+        <w:t>[if (</w:t>
+      </w:r>
+      <w:proofErr w:type="spellStart"/>
+      <w:r>
+        <w:rPr>
+          <w:bCs/>
+          <w:color w:val="7030A0"/>
+        </w:rPr>
+        <w:t>cl.qualifiedName.contains</w:t>
+      </w:r>
+      <w:proofErr w:type="spellEnd"/>
+      <w:r>
+        <w:rPr>
+          <w:bCs/>
+          <w:color w:val="7030A0"/>
+        </w:rPr>
+        <w:t>(‘</w:t>
+      </w:r>
+      <w:proofErr w:type="spellStart"/>
+      <w:r>
+        <w:rPr>
+          <w:bCs/>
+          <w:color w:val="237BE8" w:themeColor="accent3" w:themeTint="99"/>
+        </w:rPr>
+        <w:t>TemporalExpression</w:t>
+      </w:r>
+      <w:proofErr w:type="spellEnd"/>
+      <w:r>
+        <w:rPr>
+          <w:bCs/>
+          <w:color w:val="7030A0"/>
+        </w:rPr>
+        <w:t>’))]&lt;drop/&gt;</w:t>
+      </w:r>
+    </w:p>
+    <w:p>
+      <w:pPr>
+        <w:spacing w:after="0"/>
+        <w:rPr>
+          <w:bCs/>
+          <w:color w:val="7030A0"/>
+        </w:rPr>
+      </w:pPr>
+      <w:r>
+        <w:rPr>
+          <w:bCs/>
+          <w:color w:val="7030A0"/>
+        </w:rPr>
+        <w:t>[if (</w:t>
+      </w:r>
+      <w:proofErr w:type="spellStart"/>
+      <w:r>
+        <w:rPr>
+          <w:bCs/>
+          <w:color w:val="7030A0"/>
+        </w:rPr>
+        <w:t>cl.name.contains</w:t>
+      </w:r>
+      <w:proofErr w:type="spellEnd"/>
+      <w:r>
+        <w:rPr>
+          <w:bCs/>
+          <w:color w:val="7030A0"/>
+        </w:rPr>
+        <w:t>(‘</w:t>
+      </w:r>
+      <w:proofErr w:type="spellStart"/>
+      <w:r>
+        <w:rPr>
+          <w:bCs/>
+          <w:color w:val="237BE8" w:themeColor="accent3" w:themeTint="99"/>
+        </w:rPr>
+        <w:t>ExclusionConflictActionAlternative</w:t>
+      </w:r>
+      <w:proofErr w:type="spellEnd"/>
+      <w:r>
+        <w:rPr>
+          <w:bCs/>
+          <w:color w:val="7030A0"/>
+        </w:rPr>
+        <w:t>’))]&lt;drop/&gt;</w:t>
+      </w:r>
+    </w:p>
+    <w:p>
+      <w:pPr>
+        <w:spacing w:after="0"/>
+        <w:rPr>
+          <w:bCs/>
+          <w:color w:val="7030A0"/>
+        </w:rPr>
+      </w:pPr>
+      <w:r>
+        <w:rPr>
+          <w:bCs/>
+          <w:color w:val="7030A0"/>
+        </w:rPr>
+        <w:lastRenderedPageBreak/>
+        <w:t>Inserts the details of the class in first quotes from the package in second quotes &lt;drop/&gt;</w:t>
+      </w:r>
+      <w:r>
+        <w:rPr>
+          <w:bCs/>
+          <w:color w:val="7030A0"/>
+        </w:rPr>
+        <w:br/>
+        <w:t>[</w:t>
+      </w:r>
+      <w:proofErr w:type="spellStart"/>
+      <w:r>
+        <w:rPr>
+          <w:bCs/>
+          <w:color w:val="7030A0"/>
+        </w:rPr>
+        <w:t>cl.</w:t>
+      </w:r>
+      <w:r>
+        <w:rPr>
+          <w:bCs/>
+          <w:color w:val="FF0000"/>
+        </w:rPr>
+        <w:t>insert</w:t>
+      </w:r>
+      <w:r>
+        <w:rPr>
+          <w:bCs/>
+          <w:color w:val="FF0000"/>
+        </w:rPr>
+        <w:t>Class</w:t>
+      </w:r>
+      <w:proofErr w:type="spellEnd"/>
+      <w:r>
+        <w:rPr>
+          <w:bCs/>
+          <w:color w:val="7030A0"/>
+        </w:rPr>
+        <w:t>(</w:t>
+      </w:r>
+      <w:r>
+        <w:rPr>
+          <w:bCs/>
+          <w:color w:val="7030A0"/>
+        </w:rPr>
+        <w:t>cl.name</w:t>
+      </w:r>
+      <w:r>
+        <w:rPr>
+          <w:bCs/>
+          <w:color w:val="7030A0"/>
+        </w:rPr>
+        <w:t>,</w:t>
+      </w:r>
+      <w:r>
+        <w:rPr>
+          <w:bCs/>
+          <w:color w:val="237BE8" w:themeColor="accent3" w:themeTint="99"/>
+        </w:rPr>
+        <w:t>’</w:t>
+      </w:r>
+      <w:proofErr w:type="spellStart"/>
+      <w:r>
+        <w:rPr>
+          <w:bCs/>
+          <w:color w:val="237BE8" w:themeColor="accent3" w:themeTint="99"/>
+        </w:rPr>
+        <w:t>TemporalExpression</w:t>
+      </w:r>
+      <w:proofErr w:type="spellEnd"/>
+      <w:r>
+        <w:rPr>
+          <w:bCs/>
+          <w:color w:val="237BE8" w:themeColor="accent3" w:themeTint="99"/>
+        </w:rPr>
+        <w:t>’</w:t>
+      </w:r>
+      <w:r>
+        <w:rPr>
+          <w:bCs/>
+          <w:color w:val="7030A0"/>
+        </w:rPr>
+        <w:t>)/]&lt;drop/&gt;</w:t>
+      </w:r>
+    </w:p>
+    <w:p>
+      <w:pPr>
+        <w:spacing w:after="0"/>
+        <w:rPr>
+          <w:bCs/>
+          <w:color w:val="7030A0"/>
+        </w:rPr>
+      </w:pPr>
+      <w:r>
+        <w:rPr>
+          <w:bCs/>
+          <w:color w:val="7030A0"/>
+        </w:rPr>
+        <w:t xml:space="preserve">Inserts the attributes of the class &lt;drop/&gt; </w:t>
+      </w:r>
+      <w:r>
+        <w:rPr>
+          <w:bCs/>
+          <w:color w:val="7030A0"/>
+        </w:rPr>
+        <w:br/>
+        <w:t>[</w:t>
+      </w:r>
+      <w:proofErr w:type="spellStart"/>
+      <w:r>
+        <w:rPr>
+          <w:bCs/>
+          <w:color w:val="7030A0"/>
+        </w:rPr>
+        <w:t>cl.</w:t>
+      </w:r>
+      <w:r>
+        <w:rPr>
+          <w:bCs/>
+          <w:color w:val="FF0000"/>
+        </w:rPr>
+        <w:t>insert</w:t>
+      </w:r>
+      <w:r>
+        <w:rPr>
+          <w:color w:val="FF0000"/>
+        </w:rPr>
+        <w:t>AttributeTableBrief</w:t>
+      </w:r>
+      <w:proofErr w:type="spellEnd"/>
+      <w:r>
+        <w:rPr>
+          <w:bCs/>
+          <w:color w:val="7030A0"/>
+        </w:rPr>
+        <w:t xml:space="preserve"> ()/]&lt;drop/&gt;</w:t>
+      </w:r>
+    </w:p>
+    <w:p>
+      <w:pPr>
+        <w:spacing w:after="0"/>
+        <w:rPr>
+          <w:bCs/>
+          <w:color w:val="7030A0"/>
+        </w:rPr>
+      </w:pPr>
+      <w:r>
+        <w:rPr>
+          <w:bCs/>
+          <w:color w:val="7030A0"/>
+        </w:rPr>
+        <w:t>[/if]&lt;drop/&gt;</w:t>
+      </w:r>
+    </w:p>
+    <w:p>
+      <w:pPr>
+        <w:spacing w:after="0"/>
+        <w:rPr>
+          <w:bCs/>
+          <w:color w:val="7030A0"/>
+        </w:rPr>
+      </w:pPr>
+      <w:r>
+        <w:rPr>
+          <w:bCs/>
+          <w:color w:val="7030A0"/>
+        </w:rPr>
+        <w:t>[/if]&lt;drop/&gt;</w:t>
+      </w:r>
+    </w:p>
+    <w:p>
+      <w:pPr>
+        <w:spacing w:after="0"/>
+        <w:rPr>
+          <w:bCs/>
+          <w:color w:val="7030A0"/>
+        </w:rPr>
+      </w:pPr>
+      <w:r>
+        <w:rPr>
+          <w:bCs/>
+          <w:color w:val="7030A0"/>
+        </w:rPr>
+        <w:t>[/for]&lt;drop/&gt;</w:t>
+      </w:r>
+    </w:p>
+    <w:p>
+      <w:pPr>
+        <w:rPr>
+          <w:color w:val="7030A0"/>
+          <w:sz w:val="20"/>
+          <w:szCs w:val="20"/>
+        </w:rPr>
+      </w:pPr>
     </w:p>
     <w:p>
       <w:pPr>
@@ -9175,13 +9771,6 @@
           <w:color w:val="7030A0"/>
         </w:rPr>
         <w:br/>
-      </w:r>
-      <w:r>
-        <w:rPr>
-          <w:bCs/>
-          <w:color w:val="7030A0"/>
-        </w:rPr>
-        <w:lastRenderedPageBreak/>
         <w:t>[if (not cl.qualifiedName.contains(packageName))]&lt;drop/&gt;</w:t>
       </w:r>
       <w:r>
@@ -9591,6 +10180,7 @@
           <w:bCs/>
           <w:color w:val="7030A0"/>
         </w:rPr>
+        <w:lastRenderedPageBreak/>
         <w:t>[/for]&lt;drop/&gt;</w:t>
       </w:r>
     </w:p>
@@ -9994,7 +10584,6 @@
           <w:szCs w:val="20"/>
           <w:lang w:val="en-GB"/>
         </w:rPr>
-        <w:lastRenderedPageBreak/>
         <w:t>&lt;image object='[d.getDiagram()/]' maxW='true' keepH='false'</w:t>
       </w:r>
       <w:r>
@@ -10141,6 +10730,7 @@
           <w:szCs w:val="20"/>
           <w:lang w:val="en-GB"/>
         </w:rPr>
+        <w:lastRenderedPageBreak/>
         <w:t>[else]&lt;drop/&gt;</w:t>
       </w:r>
     </w:p>
@@ -10473,7 +11063,6 @@
           <w:szCs w:val="20"/>
           <w:lang w:val="en-GB"/>
         </w:rPr>
-        <w:lastRenderedPageBreak/>
         <w:t>&lt;image object='[d.getDiagram()/]' maxW='true' keepH='false'</w:t>
       </w:r>
       <w:r>
@@ -10874,6 +11463,7 @@
                 <w:sz w:val="16"/>
                 <w:szCs w:val="16"/>
               </w:rPr>
+              <w:lastRenderedPageBreak/>
               <w:t>[p.name/]</w:t>
             </w:r>
           </w:p>
@@ -11292,7 +11882,6 @@
         <w:textAlignment w:val="baseline"/>
       </w:pPr>
       <w:r>
-        <w:lastRenderedPageBreak/>
         <w:t>Fragment: Insert attribute row brief</w:t>
       </w:r>
       <w:r>
@@ -11967,6 +12556,7 @@
       </w:pPr>
       <w:bookmarkStart w:id="37" w:name="_Toc457510579"/>
       <w:r>
+        <w:lastRenderedPageBreak/>
         <w:t>Fragment: Insert Attribute table brief</w:t>
       </w:r>
       <w:r>
@@ -12360,7 +12950,6 @@
           <w:bCs/>
           <w:color w:val="7030A0"/>
         </w:rPr>
-        <w:lastRenderedPageBreak/>
         <w:t>[p.</w:t>
       </w:r>
       <w:r>
@@ -12994,6 +13583,7 @@
           <w:bCs/>
           <w:color w:val="7030A0"/>
         </w:rPr>
+        <w:lastRenderedPageBreak/>
         <w:t>[cl.</w:t>
       </w:r>
       <w:r>
@@ -13976,7 +14566,6 @@
           <w:bCs/>
           <w:color w:val="7030A0"/>
         </w:rPr>
-        <w:lastRenderedPageBreak/>
         <w:t>[/if]&lt;drop/&gt;</w:t>
       </w:r>
     </w:p>
@@ -14490,6 +15079,7 @@
         <w:rPr>
           <w:color w:val="7030A0"/>
         </w:rPr>
+        <w:lastRenderedPageBreak/>
         <w:t>[for (</w:t>
       </w:r>
       <w:r>
@@ -14789,7 +15379,6 @@
         <w:textAlignment w:val="baseline"/>
       </w:pPr>
       <w:r>
-        <w:lastRenderedPageBreak/>
         <w:t>Fragment: Insert Data Type Attribute table brief</w:t>
       </w:r>
       <w:r>
@@ -15326,6 +15915,7 @@
         <w:rPr>
           <w:color w:val="7030A0"/>
         </w:rPr>
+        <w:lastRenderedPageBreak/>
         <w:t>[/for]&lt;drop/&gt;</w:t>
       </w:r>
     </w:p>
@@ -15661,7 +16251,6 @@
         </w:rPr>
       </w:pPr>
       <w:r>
-        <w:lastRenderedPageBreak/>
         <w:t>Contains Enumeration Literals:</w:t>
       </w:r>
     </w:p>
@@ -18636,15 +19225,15 @@
   </w:docDefaults>
   <w:latentStyles w:defLockedState="0" w:defUIPriority="99" w:defSemiHidden="0" w:defUnhideWhenUsed="0" w:defQFormat="0" w:count="376">
     <w:lsdException w:name="Normal" w:uiPriority="0" w:qFormat="1"/>
-    <w:lsdException w:name="heading 1" w:uiPriority="0" w:qFormat="1"/>
-    <w:lsdException w:name="heading 2" w:semiHidden="1" w:uiPriority="0" w:unhideWhenUsed="1" w:qFormat="1"/>
-    <w:lsdException w:name="heading 3" w:semiHidden="1" w:uiPriority="0" w:unhideWhenUsed="1" w:qFormat="1"/>
-    <w:lsdException w:name="heading 4" w:semiHidden="1" w:uiPriority="0" w:unhideWhenUsed="1" w:qFormat="1"/>
-    <w:lsdException w:name="heading 5" w:semiHidden="1" w:uiPriority="0" w:unhideWhenUsed="1" w:qFormat="1"/>
-    <w:lsdException w:name="heading 6" w:semiHidden="1" w:uiPriority="0" w:unhideWhenUsed="1" w:qFormat="1"/>
-    <w:lsdException w:name="heading 7" w:semiHidden="1" w:uiPriority="0" w:unhideWhenUsed="1" w:qFormat="1"/>
-    <w:lsdException w:name="heading 8" w:semiHidden="1" w:uiPriority="0" w:unhideWhenUsed="1" w:qFormat="1"/>
-    <w:lsdException w:name="heading 9" w:semiHidden="1" w:uiPriority="0" w:unhideWhenUsed="1" w:qFormat="1"/>
+    <w:lsdException w:name="heading 1" w:uiPriority="9" w:qFormat="1"/>
+    <w:lsdException w:name="heading 2" w:semiHidden="1" w:uiPriority="9" w:unhideWhenUsed="1" w:qFormat="1"/>
+    <w:lsdException w:name="heading 3" w:semiHidden="1" w:uiPriority="9" w:unhideWhenUsed="1" w:qFormat="1"/>
+    <w:lsdException w:name="heading 4" w:semiHidden="1" w:uiPriority="9" w:unhideWhenUsed="1" w:qFormat="1"/>
+    <w:lsdException w:name="heading 5" w:semiHidden="1" w:uiPriority="9" w:unhideWhenUsed="1" w:qFormat="1"/>
+    <w:lsdException w:name="heading 6" w:semiHidden="1" w:uiPriority="9" w:unhideWhenUsed="1" w:qFormat="1"/>
+    <w:lsdException w:name="heading 7" w:semiHidden="1" w:uiPriority="9" w:unhideWhenUsed="1" w:qFormat="1"/>
+    <w:lsdException w:name="heading 8" w:semiHidden="1" w:uiPriority="9" w:unhideWhenUsed="1" w:qFormat="1"/>
+    <w:lsdException w:name="heading 9" w:semiHidden="1" w:uiPriority="9" w:unhideWhenUsed="1" w:qFormat="1"/>
     <w:lsdException w:name="index 1" w:semiHidden="1" w:uiPriority="0" w:unhideWhenUsed="1"/>
     <w:lsdException w:name="index 2" w:semiHidden="1" w:uiPriority="0" w:unhideWhenUsed="1"/>
     <w:lsdException w:name="index 3" w:semiHidden="1" w:uiPriority="0" w:unhideWhenUsed="1"/>
@@ -19030,6 +19619,7 @@
     <w:name w:val="heading 1"/>
     <w:next w:val="Normal"/>
     <w:link w:val="Heading1Char"/>
+    <w:uiPriority w:val="9"/>
     <w:qFormat/>
     <w:rsid w:val="00C518C9"/>
     <w:pPr>
@@ -19054,6 +19644,7 @@
     <w:name w:val="heading 2"/>
     <w:next w:val="Normal"/>
     <w:link w:val="Heading2Char"/>
+    <w:uiPriority w:val="9"/>
     <w:unhideWhenUsed/>
     <w:qFormat/>
     <w:rsid w:val="00941694"/>
@@ -19081,6 +19672,7 @@
     <w:name w:val="heading 3"/>
     <w:next w:val="Normal"/>
     <w:link w:val="Heading3Char"/>
+    <w:uiPriority w:val="9"/>
     <w:unhideWhenUsed/>
     <w:qFormat/>
     <w:rsid w:val="00686F18"/>
@@ -19106,6 +19698,7 @@
     <w:basedOn w:val="Normal"/>
     <w:next w:val="Normal"/>
     <w:link w:val="Heading4Char"/>
+    <w:uiPriority w:val="9"/>
     <w:unhideWhenUsed/>
     <w:qFormat/>
     <w:rsid w:val="00367685"/>
@@ -19134,6 +19727,7 @@
     <w:basedOn w:val="Normal"/>
     <w:next w:val="Normal"/>
     <w:link w:val="Heading5Char"/>
+    <w:uiPriority w:val="9"/>
     <w:unhideWhenUsed/>
     <w:qFormat/>
     <w:rsid w:val="008C2E07"/>
@@ -19157,6 +19751,7 @@
     <w:basedOn w:val="Normal"/>
     <w:next w:val="Normal"/>
     <w:link w:val="Heading6Char"/>
+    <w:uiPriority w:val="9"/>
     <w:unhideWhenUsed/>
     <w:qFormat/>
     <w:rsid w:val="008C2E07"/>
@@ -19182,6 +19777,7 @@
     <w:basedOn w:val="Normal"/>
     <w:next w:val="Normal"/>
     <w:link w:val="Heading7Char"/>
+    <w:uiPriority w:val="9"/>
     <w:unhideWhenUsed/>
     <w:qFormat/>
     <w:rsid w:val="008C2E07"/>
@@ -19207,6 +19803,7 @@
     <w:basedOn w:val="Normal"/>
     <w:next w:val="Normal"/>
     <w:link w:val="Heading8Char"/>
+    <w:uiPriority w:val="9"/>
     <w:unhideWhenUsed/>
     <w:qFormat/>
     <w:rsid w:val="008C2E07"/>
@@ -19232,6 +19829,7 @@
     <w:basedOn w:val="Normal"/>
     <w:next w:val="Normal"/>
     <w:link w:val="Heading9Char"/>
+    <w:uiPriority w:val="9"/>
     <w:unhideWhenUsed/>
     <w:qFormat/>
     <w:rsid w:val="008C2E07"/>
@@ -19315,6 +19913,7 @@
     <w:basedOn w:val="DefaultParagraphFont"/>
     <w:link w:val="Heading3"/>
     <w:uiPriority w:val="9"/>
+    <w:qFormat/>
     <w:rsid w:val="00686F18"/>
     <w:rPr>
       <w:rFonts w:asciiTheme="majorHAnsi" w:eastAsiaTheme="majorEastAsia" w:hAnsiTheme="majorHAnsi" w:cstheme="majorBidi"/>

</xml_diff>

<commit_message>
further corrections to exclusion conflict action section in .18
</commit_message>
<xml_diff>
--- a/OnfModel/CoreGendoc/ModelDescriptions/TR-512.18_OnfCoreIm-TemporalExpression-gd.docx
+++ b/OnfModel/CoreGendoc/ModelDescriptions/TR-512.18_OnfCoreIm-TemporalExpression-gd.docx
@@ -8333,7 +8333,7 @@
           <v:shape id="_x0000_i1025" type="#_x0000_t75" style="width:413.25pt;height:228pt" o:ole="">
             <v:imagedata r:id="rId20" o:title=""/>
           </v:shape>
-          <o:OLEObject Type="Embed" ProgID="PowerPoint.Slide.12" ShapeID="_x0000_i1025" DrawAspect="Content" ObjectID="_1765427492" r:id="rId21"/>
+          <o:OLEObject Type="Embed" ProgID="PowerPoint.Slide.12" ShapeID="_x0000_i1025" DrawAspect="Content" ObjectID="_1765696034" r:id="rId21"/>
         </w:object>
       </w:r>
     </w:p>
@@ -8417,7 +8417,7 @@
           <v:shape id="_x0000_i1026" type="#_x0000_t75" style="width:359.25pt;height:320.25pt" o:ole="">
             <v:imagedata r:id="rId22" o:title=""/>
           </v:shape>
-          <o:OLEObject Type="Embed" ProgID="PowerPoint.Slide.12" ShapeID="_x0000_i1026" DrawAspect="Content" ObjectID="_1765427493" r:id="rId23"/>
+          <o:OLEObject Type="Embed" ProgID="PowerPoint.Slide.12" ShapeID="_x0000_i1026" DrawAspect="Content" ObjectID="_1765696035" r:id="rId23"/>
         </w:object>
       </w:r>
     </w:p>
@@ -9007,6 +9007,16 @@
         </w:rPr>
         <w:t>[/for]&lt;drop/&gt;</w:t>
       </w:r>
+    </w:p>
+    <w:p>
+      <w:pPr>
+        <w:pStyle w:val="Heading3"/>
+      </w:pPr>
+      <w:proofErr w:type="spellStart"/>
+      <w:r>
+        <w:t>ExclusionConflictActionAlternative</w:t>
+      </w:r>
+      <w:proofErr w:type="spellEnd"/>
     </w:p>
     <w:p>
       <w:pPr>

</xml_diff>

<commit_message>
Completed initial version of Temporal Expression
</commit_message>
<xml_diff>
--- a/OnfModel/CoreGendoc/ModelDescriptions/TR-512.18_OnfCoreIm-TemporalExpression-gd.docx
+++ b/OnfModel/CoreGendoc/ModelDescriptions/TR-512.18_OnfCoreIm-TemporalExpression-gd.docx
@@ -3820,7 +3820,14 @@
                 <w:sz w:val="20"/>
                 <w:szCs w:val="20"/>
               </w:rPr>
-              <w:t>1.0</w:t>
+              <w:t>1.</w:t>
+            </w:r>
+            <w:r>
+              <w:rPr>
+                <w:sz w:val="20"/>
+                <w:szCs w:val="20"/>
+              </w:rPr>
+              <w:t>6</w:t>
             </w:r>
           </w:p>
         </w:tc>
@@ -8333,7 +8340,7 @@
           <v:shape id="_x0000_i1025" type="#_x0000_t75" style="width:413.25pt;height:228pt" o:ole="">
             <v:imagedata r:id="rId20" o:title=""/>
           </v:shape>
-          <o:OLEObject Type="Embed" ProgID="PowerPoint.Slide.12" ShapeID="_x0000_i1025" DrawAspect="Content" ObjectID="_1765696034" r:id="rId21"/>
+          <o:OLEObject Type="Embed" ProgID="PowerPoint.Slide.12" ShapeID="_x0000_i1025" DrawAspect="Content" ObjectID="_1765793676" r:id="rId21"/>
         </w:object>
       </w:r>
     </w:p>
@@ -8417,7 +8424,7 @@
           <v:shape id="_x0000_i1026" type="#_x0000_t75" style="width:359.25pt;height:320.25pt" o:ole="">
             <v:imagedata r:id="rId22" o:title=""/>
           </v:shape>
-          <o:OLEObject Type="Embed" ProgID="PowerPoint.Slide.12" ShapeID="_x0000_i1026" DrawAspect="Content" ObjectID="_1765696035" r:id="rId23"/>
+          <o:OLEObject Type="Embed" ProgID="PowerPoint.Slide.12" ShapeID="_x0000_i1026" DrawAspect="Content" ObjectID="_1765793677" r:id="rId23"/>
         </w:object>
       </w:r>
     </w:p>
@@ -8960,14 +8967,7 @@
           <w:bCs/>
           <w:color w:val="237BE8" w:themeColor="accent3" w:themeTint="99"/>
         </w:rPr>
-        <w:t>TemporalExpression-</w:t>
-      </w:r>
-      <w:r>
-        <w:rPr>
-          <w:bCs/>
-          <w:color w:val="237BE8" w:themeColor="accent3" w:themeTint="99"/>
-        </w:rPr>
-        <w:t>ExclusionConflictActionAlternative</w:t>
+        <w:t>TemporalExpression-ExclusionConflictActionAlternative</w:t>
       </w:r>
       <w:r>
         <w:rPr>

</xml_diff>